<commit_message>
Add Date and ShortName on ProjektDokumentation.docx
</commit_message>
<xml_diff>
--- a/Projekt/Abgabe/Projekt Dokumentation 1.0.docx
+++ b/Projekt/Abgabe/Projekt Dokumentation 1.0.docx
@@ -894,8 +894,6 @@
           <w:lang w:val="fr-CH"/>
         </w:rPr>
       </w:pPr>
-      <w:bookmarkStart w:id="1" w:name="_GoBack"/>
-      <w:bookmarkEnd w:id="1"/>
     </w:p>
     <w:p>
       <w:pPr>
@@ -905,7 +903,7 @@
           <w:lang w:val="fr-CH"/>
         </w:rPr>
       </w:pPr>
-      <w:bookmarkStart w:id="2" w:name="_Toc535753658"/>
+      <w:bookmarkStart w:id="1" w:name="_Toc535753658"/>
       <w:r>
         <w:rPr>
           <w:lang w:val="fr-CH"/>
@@ -932,7 +930,7 @@
         </w:rPr>
         <w:t xml:space="preserve"> Diagram</w:t>
       </w:r>
-      <w:bookmarkEnd w:id="2"/>
+      <w:bookmarkEnd w:id="1"/>
     </w:p>
     <w:p>
       <w:pPr>
@@ -948,7 +946,7 @@
         <mc:AlternateContent>
           <mc:Choice Requires="wps">
             <w:drawing>
-              <wp:anchor distT="0" distB="0" distL="114300" distR="114300" simplePos="0" relativeHeight="251585024" behindDoc="0" locked="0" layoutInCell="1" allowOverlap="1" wp14:anchorId="6FB1D803" wp14:editId="14B8D92A">
+              <wp:anchor distT="0" distB="0" distL="114300" distR="114300" simplePos="0" relativeHeight="251630592" behindDoc="0" locked="0" layoutInCell="1" allowOverlap="1" wp14:anchorId="6FB1D803" wp14:editId="14B8D92A">
                 <wp:simplePos x="0" y="0"/>
                 <wp:positionH relativeFrom="column">
                   <wp:posOffset>3291205</wp:posOffset>
@@ -1062,7 +1060,7 @@
                 <v:stroke joinstyle="miter"/>
                 <v:path gradientshapeok="t" o:connecttype="rect"/>
               </v:shapetype>
-              <v:shape id="Textfeld 3" o:spid="_x0000_s1026" type="#_x0000_t202" style="position:absolute;margin-left:259.15pt;margin-top:251.05pt;width:236.4pt;height:114.75pt;z-index:251585024;visibility:visible;mso-wrap-style:square;mso-width-percent:0;mso-height-percent:0;mso-wrap-distance-left:9pt;mso-wrap-distance-top:0;mso-wrap-distance-right:9pt;mso-wrap-distance-bottom:0;mso-position-horizontal:absolute;mso-position-horizontal-relative:text;mso-position-vertical:absolute;mso-position-vertical-relative:text;mso-width-percent:0;mso-height-percent:0;mso-width-relative:margin;mso-height-relative:margin;v-text-anchor:top" o:gfxdata="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" fillcolor="white [3201]" strokeweight=".5pt">
+              <v:shape id="Textfeld 3" o:spid="_x0000_s1026" type="#_x0000_t202" style="position:absolute;margin-left:259.15pt;margin-top:251.05pt;width:236.4pt;height:114.75pt;z-index:251630592;visibility:visible;mso-wrap-style:square;mso-width-percent:0;mso-height-percent:0;mso-wrap-distance-left:9pt;mso-wrap-distance-top:0;mso-wrap-distance-right:9pt;mso-wrap-distance-bottom:0;mso-position-horizontal:absolute;mso-position-horizontal-relative:text;mso-position-vertical:absolute;mso-position-vertical-relative:text;mso-width-percent:0;mso-height-percent:0;mso-width-relative:margin;mso-height-relative:margin;v-text-anchor:top" o:gfxdata="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" fillcolor="white [3201]" strokeweight=".5pt">
                 <v:textbox>
                   <w:txbxContent>
                     <w:p>
@@ -1131,7 +1129,7 @@
         <mc:AlternateContent>
           <mc:Choice Requires="wps">
             <w:drawing>
-              <wp:anchor distT="0" distB="0" distL="114300" distR="114300" simplePos="0" relativeHeight="251584000" behindDoc="0" locked="0" layoutInCell="1" allowOverlap="1">
+              <wp:anchor distT="0" distB="0" distL="114300" distR="114300" simplePos="0" relativeHeight="251629568" behindDoc="0" locked="0" layoutInCell="1" allowOverlap="1">
                 <wp:simplePos x="0" y="0"/>
                 <wp:positionH relativeFrom="column">
                   <wp:posOffset>62230</wp:posOffset>
@@ -1192,7 +1190,7 @@
                             <w:r>
                               <w:t xml:space="preserve">Anzahl </w:t>
                             </w:r>
-                            <w:hyperlink r:id="rId6" w:history="1">
+                            <w:hyperlink r:id="rId8" w:history="1">
                               <w:proofErr w:type="spellStart"/>
                               <w:r>
                                 <w:t>Miettage</w:t>
@@ -1235,7 +1233,7 @@
           </mc:Choice>
           <mc:Fallback>
             <w:pict>
-              <v:shape id="Textfeld 2" o:spid="_x0000_s1027" type="#_x0000_t202" style="position:absolute;margin-left:4.9pt;margin-top:249.55pt;width:229.8pt;height:114pt;z-index:251584000;visibility:visible;mso-wrap-style:square;mso-height-percent:0;mso-wrap-distance-left:9pt;mso-wrap-distance-top:0;mso-wrap-distance-right:9pt;mso-wrap-distance-bottom:0;mso-position-horizontal:absolute;mso-position-horizontal-relative:text;mso-position-vertical:absolute;mso-position-vertical-relative:text;mso-height-percent:0;mso-height-relative:margin;v-text-anchor:top" o:gfxdata="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" fillcolor="white [3201]" strokeweight=".5pt">
+              <v:shape id="Textfeld 2" o:spid="_x0000_s1027" type="#_x0000_t202" style="position:absolute;margin-left:4.9pt;margin-top:249.55pt;width:229.8pt;height:114pt;z-index:251629568;visibility:visible;mso-wrap-style:square;mso-height-percent:0;mso-wrap-distance-left:9pt;mso-wrap-distance-top:0;mso-wrap-distance-right:9pt;mso-wrap-distance-bottom:0;mso-position-horizontal:absolute;mso-position-horizontal-relative:text;mso-position-vertical:absolute;mso-position-vertical-relative:text;mso-height-percent:0;mso-height-relative:margin;v-text-anchor:top" o:gfxdata="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" fillcolor="white [3201]" strokeweight=".5pt">
                 <v:textbox>
                   <w:txbxContent>
                     <w:p>
@@ -1263,7 +1261,7 @@
                       <w:r>
                         <w:t xml:space="preserve">Anzahl </w:t>
                       </w:r>
-                      <w:hyperlink r:id="rId7" w:history="1">
+                      <w:hyperlink r:id="rId9" w:history="1">
                         <w:proofErr w:type="spellStart"/>
                         <w:r>
                           <w:t>Miettage</w:t>
@@ -1301,7 +1299,7 @@
         <mc:AlternateContent>
           <mc:Choice Requires="wps">
             <w:drawing>
-              <wp:anchor distT="0" distB="0" distL="114300" distR="114300" simplePos="0" relativeHeight="251581952" behindDoc="0" locked="0" layoutInCell="1" allowOverlap="1" wp14:anchorId="3B6145FE" wp14:editId="1DC6EE27">
+              <wp:anchor distT="0" distB="0" distL="114300" distR="114300" simplePos="0" relativeHeight="251627520" behindDoc="0" locked="0" layoutInCell="1" allowOverlap="1" wp14:anchorId="3B6145FE" wp14:editId="1DC6EE27">
                 <wp:simplePos x="0" y="0"/>
                 <wp:positionH relativeFrom="column">
                   <wp:posOffset>3405505</wp:posOffset>
@@ -1380,7 +1378,7 @@
         <mc:AlternateContent>
           <mc:Choice Requires="wps">
             <w:drawing>
-              <wp:anchor distT="0" distB="0" distL="114300" distR="114300" simplePos="0" relativeHeight="251582976" behindDoc="0" locked="0" layoutInCell="1" allowOverlap="1">
+              <wp:anchor distT="0" distB="0" distL="114300" distR="114300" simplePos="0" relativeHeight="251628544" behindDoc="0" locked="0" layoutInCell="1" allowOverlap="1">
                 <wp:simplePos x="0" y="0"/>
                 <wp:positionH relativeFrom="column">
                   <wp:posOffset>685165</wp:posOffset>
@@ -1449,7 +1447,7 @@
         <mc:AlternateContent>
           <mc:Choice Requires="wpg">
             <w:drawing>
-              <wp:anchor distT="0" distB="0" distL="114300" distR="114300" simplePos="0" relativeHeight="251587072" behindDoc="0" locked="0" layoutInCell="1" allowOverlap="1" wp14:anchorId="5B76DDF9" wp14:editId="7A2E8D25">
+              <wp:anchor distT="0" distB="0" distL="114300" distR="114300" simplePos="0" relativeHeight="251632640" behindDoc="0" locked="0" layoutInCell="1" allowOverlap="1" wp14:anchorId="5B76DDF9" wp14:editId="7A2E8D25">
                 <wp:simplePos x="0" y="0"/>
                 <wp:positionH relativeFrom="column">
                   <wp:posOffset>3778885</wp:posOffset>
@@ -1620,7 +1618,7 @@
           </mc:Choice>
           <mc:Fallback>
             <w:pict>
-              <v:group w14:anchorId="5B76DDF9" id="Gruppieren 13" o:spid="_x0000_s1028" style="position:absolute;margin-left:297.55pt;margin-top:31.1pt;width:182.4pt;height:136.8pt;z-index:251587072" coordsize="23164,17373" o:gfxdata="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">
+              <v:group w14:anchorId="5B76DDF9" id="Gruppieren 13" o:spid="_x0000_s1028" style="position:absolute;margin-left:297.55pt;margin-top:31.1pt;width:182.4pt;height:136.8pt;z-index:251632640" coordsize="23164,17373" o:gfxdata="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">
                 <v:group id="Gruppieren 14" o:spid="_x0000_s1029" style="position:absolute;width:23164;height:17373" coordsize="17297,12801" o:gfxdata="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">
                   <v:roundrect id="Rechteck: abgerundete Ecken 15" o:spid="_x0000_s1030" style="position:absolute;top:5867;width:17297;height:6934;visibility:visible;mso-wrap-style:square;v-text-anchor:middle" arcsize="10923f" o:gfxdata="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" fillcolor="white [3201]" strokecolor="black [3213]" strokeweight="1pt">
                     <v:stroke joinstyle="miter"/>
@@ -1663,7 +1661,7 @@
         <mc:AlternateContent>
           <mc:Choice Requires="wpg">
             <w:drawing>
-              <wp:anchor distT="0" distB="0" distL="114300" distR="114300" simplePos="0" relativeHeight="251588096" behindDoc="0" locked="0" layoutInCell="1" allowOverlap="1">
+              <wp:anchor distT="0" distB="0" distL="114300" distR="114300" simplePos="0" relativeHeight="251633664" behindDoc="0" locked="0" layoutInCell="1" allowOverlap="1">
                 <wp:simplePos x="0" y="0"/>
                 <wp:positionH relativeFrom="column">
                   <wp:posOffset>1393825</wp:posOffset>
@@ -1800,7 +1798,7 @@
           </mc:Choice>
           <mc:Fallback>
             <w:pict>
-              <v:group id="Gruppieren 20" o:spid="_x0000_s1033" style="position:absolute;margin-left:109.75pt;margin-top:409.15pt;width:196.8pt;height:135.6pt;z-index:251588096" coordsize="24993,17221" o:gfxdata="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">
+              <v:group id="Gruppieren 20" o:spid="_x0000_s1033" style="position:absolute;margin-left:109.75pt;margin-top:409.15pt;width:196.8pt;height:135.6pt;z-index:251633664" coordsize="24993,17221" o:gfxdata="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">
                 <v:rect id="Rechteck 18" o:spid="_x0000_s1034" style="position:absolute;width:24993;height:17221;visibility:visible;mso-wrap-style:square;v-text-anchor:middle" o:gfxdata="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" fillcolor="white [3212]" strokecolor="black [3213]" strokeweight="1pt"/>
                 <v:shape id="Textfeld 19" o:spid="_x0000_s1035" type="#_x0000_t202" style="position:absolute;left:3581;top:4800;width:19888;height:7544;visibility:visible;mso-wrap-style:square;v-text-anchor:top" o:gfxdata="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" fillcolor="white [3201]" stroked="f" strokeweight=".5pt">
                   <v:textbox>
@@ -1852,7 +1850,7 @@
         <mc:AlternateContent>
           <mc:Choice Requires="wpg">
             <w:drawing>
-              <wp:anchor distT="0" distB="0" distL="114300" distR="114300" simplePos="0" relativeHeight="251586048" behindDoc="0" locked="0" layoutInCell="1" allowOverlap="1">
+              <wp:anchor distT="0" distB="0" distL="114300" distR="114300" simplePos="0" relativeHeight="251631616" behindDoc="0" locked="0" layoutInCell="1" allowOverlap="1">
                 <wp:simplePos x="0" y="0"/>
                 <wp:positionH relativeFrom="column">
                   <wp:posOffset>-366395</wp:posOffset>
@@ -2029,7 +2027,7 @@
           </mc:Choice>
           <mc:Fallback>
             <w:pict>
-              <v:group id="Gruppieren 12" o:spid="_x0000_s1036" style="position:absolute;margin-left:-28.85pt;margin-top:37.15pt;width:175.8pt;height:130.8pt;z-index:251586048;mso-width-relative:margin;mso-height-relative:margin" coordsize="23164,17373" o:gfxdata="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">
+              <v:group id="Gruppieren 12" o:spid="_x0000_s1036" style="position:absolute;margin-left:-28.85pt;margin-top:37.15pt;width:175.8pt;height:130.8pt;z-index:251631616;mso-width-relative:margin;mso-height-relative:margin" coordsize="23164,17373" o:gfxdata="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">
                 <v:group id="Gruppieren 8" o:spid="_x0000_s1037" style="position:absolute;width:23164;height:17373" coordsize="17297,12801" o:gfxdata="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">
                   <v:roundrect id="Rechteck: abgerundete Ecken 9" o:spid="_x0000_s1038" style="position:absolute;top:5867;width:17297;height:6934;visibility:visible;mso-wrap-style:square;v-text-anchor:middle" arcsize="10923f" o:gfxdata="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" fillcolor="white [3201]" strokecolor="black [3213]" strokeweight="1pt">
                     <v:stroke joinstyle="miter"/>
@@ -2080,7 +2078,7 @@
           <w:lang w:val="fr-CH"/>
         </w:rPr>
       </w:pPr>
-      <w:bookmarkStart w:id="3" w:name="_Toc535753659"/>
+      <w:bookmarkStart w:id="2" w:name="_Toc535753659"/>
       <w:r>
         <w:rPr>
           <w:lang w:val="fr-CH"/>
@@ -2094,7 +2092,7 @@
         </w:rPr>
         <w:t>Diagram</w:t>
       </w:r>
-      <w:bookmarkEnd w:id="3"/>
+      <w:bookmarkEnd w:id="2"/>
     </w:p>
     <w:p>
       <w:pPr>
@@ -2110,7 +2108,7 @@
         <mc:AlternateContent>
           <mc:Choice Requires="wpg">
             <w:drawing>
-              <wp:anchor distT="0" distB="0" distL="114300" distR="114300" simplePos="0" relativeHeight="251589120" behindDoc="0" locked="0" layoutInCell="1" allowOverlap="1">
+              <wp:anchor distT="0" distB="0" distL="114300" distR="114300" simplePos="0" relativeHeight="251634688" behindDoc="0" locked="0" layoutInCell="1" allowOverlap="1">
                 <wp:simplePos x="0" y="0"/>
                 <wp:positionH relativeFrom="column">
                   <wp:posOffset>-458783</wp:posOffset>
@@ -3153,7 +3151,7 @@
           </mc:Choice>
           <mc:Fallback>
             <w:pict>
-              <v:group id="Gruppieren 49" o:spid="_x0000_s1041" style="position:absolute;margin-left:-36.1pt;margin-top:9.9pt;width:461.55pt;height:710.8pt;z-index:251589120" coordsize="58617,90273" o:gfxdata="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">
+              <v:group id="Gruppieren 49" o:spid="_x0000_s1041" style="position:absolute;margin-left:-36.1pt;margin-top:9.9pt;width:461.55pt;height:710.8pt;z-index:251634688" coordsize="58617,90273" o:gfxdata="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">
                 <v:group id="Gruppieren 23" o:spid="_x0000_s1042" style="position:absolute;width:17221;height:12573" coordsize="23164,17373" o:gfxdata="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">
                   <v:group id="Gruppieren 24" o:spid="_x0000_s1043" style="position:absolute;width:23164;height:17373" coordsize="17297,12801" o:gfxdata="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">
                     <v:roundrect id="Rechteck: abgerundete Ecken 25" o:spid="_x0000_s1044" style="position:absolute;top:5867;width:17297;height:6934;visibility:visible;mso-wrap-style:square;v-text-anchor:middle" arcsize="10923f" o:gfxdata="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" fillcolor="white [3201]" strokecolor="black [3213]" strokeweight="1pt">
@@ -3384,6 +3382,10 @@
                     </v:textbox>
                   </v:shape>
                 </v:group>
+                <v:shapetype id="_x0000_t32" coordsize="21600,21600" o:spt="32" o:oned="t" path="m,l21600,21600e" filled="f">
+                  <v:path arrowok="t" fillok="f" o:connecttype="none"/>
+                  <o:lock v:ext="edit" shapetype="t"/>
+                </v:shapetype>
                 <v:shape id="Gerade Verbindung mit Pfeil 41" o:spid="_x0000_s1058" type="#_x0000_t32" style="position:absolute;left:9661;top:12508;width:6020;height:8534;visibility:visible;mso-wrap-style:square" o:connectortype="straight" o:gfxdata="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" strokecolor="black [3200]" strokeweight="2pt">
                   <v:stroke endarrow="block" joinstyle="miter"/>
                 </v:shape>
@@ -3549,7 +3551,7 @@
           <w:lang w:val="fr-CH"/>
         </w:rPr>
       </w:pPr>
-      <w:bookmarkStart w:id="4" w:name="_Toc535753660"/>
+      <w:bookmarkStart w:id="3" w:name="_Toc535753660"/>
       <w:r>
         <w:rPr>
           <w:lang w:val="fr-CH"/>
@@ -3557,7 +3559,7 @@
         <w:lastRenderedPageBreak/>
         <w:t>Container Diagram</w:t>
       </w:r>
-      <w:bookmarkEnd w:id="4"/>
+      <w:bookmarkEnd w:id="3"/>
     </w:p>
     <w:p>
       <w:pPr>
@@ -3573,7 +3575,7 @@
         <mc:AlternateContent>
           <mc:Choice Requires="wpg">
             <w:drawing>
-              <wp:anchor distT="0" distB="0" distL="114300" distR="114300" simplePos="0" relativeHeight="251595264" behindDoc="0" locked="0" layoutInCell="1" allowOverlap="1">
+              <wp:anchor distT="0" distB="0" distL="114300" distR="114300" simplePos="0" relativeHeight="251635712" behindDoc="0" locked="0" layoutInCell="1" allowOverlap="1">
                 <wp:simplePos x="0" y="0"/>
                 <wp:positionH relativeFrom="column">
                   <wp:posOffset>-414765</wp:posOffset>
@@ -5035,7 +5037,7 @@
           </mc:Choice>
           <mc:Fallback>
             <w:pict>
-              <v:group id="Gruppieren 72" o:spid="_x0000_s1069" style="position:absolute;margin-left:-32.65pt;margin-top:15.95pt;width:542.4pt;height:712.85pt;z-index:251595264;mso-width-relative:margin" coordorigin="1984" coordsize="68885,90532" o:gfxdata="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">
+              <v:group id="Gruppieren 72" o:spid="_x0000_s1069" style="position:absolute;margin-left:-32.65pt;margin-top:15.95pt;width:542.4pt;height:712.85pt;z-index:251635712;mso-width-relative:margin" coordorigin="1984" coordsize="68885,90532" o:gfxdata="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">
                 <v:group id="Gruppieren 127" o:spid="_x0000_s1070" style="position:absolute;left:1984;width:68885;height:90532" coordorigin="1984" coordsize="68885,90532" o:gfxdata="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">
                   <v:line id="Gerader Verbinder 121" o:spid="_x0000_s1071" style="position:absolute;visibility:visible;mso-wrap-style:square" from="33901,65819" to="45973,65819" o:connectortype="straight" o:gfxdata="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" strokecolor="black [3200]" strokeweight="2pt">
                     <v:stroke joinstyle="miter"/>
@@ -5509,7 +5511,7 @@
         <mc:AlternateContent>
           <mc:Choice Requires="wps">
             <w:drawing>
-              <wp:anchor distT="0" distB="0" distL="114300" distR="114300" simplePos="0" relativeHeight="251841024" behindDoc="0" locked="0" layoutInCell="1" allowOverlap="1">
+              <wp:anchor distT="0" distB="0" distL="114300" distR="114300" simplePos="0" relativeHeight="251702272" behindDoc="0" locked="0" layoutInCell="1" allowOverlap="1">
                 <wp:simplePos x="0" y="0"/>
                 <wp:positionH relativeFrom="column">
                   <wp:posOffset>1228298</wp:posOffset>
@@ -5588,6 +5590,12 @@
           <w:lang w:val="fr-CH"/>
         </w:rPr>
         <w:sectPr>
+          <w:headerReference w:type="even" r:id="rId10"/>
+          <w:headerReference w:type="default" r:id="rId11"/>
+          <w:footerReference w:type="even" r:id="rId12"/>
+          <w:footerReference w:type="default" r:id="rId13"/>
+          <w:headerReference w:type="first" r:id="rId14"/>
+          <w:footerReference w:type="first" r:id="rId15"/>
           <w:pgSz w:w="11906" w:h="16838"/>
           <w:pgMar w:top="1417" w:right="1417" w:bottom="1134" w:left="1417" w:header="708" w:footer="708" w:gutter="0"/>
           <w:cols w:space="708"/>
@@ -5655,7 +5663,7 @@
         <mc:AlternateContent>
           <mc:Choice Requires="wps">
             <w:drawing>
-              <wp:anchor distT="0" distB="0" distL="114300" distR="114300" simplePos="0" relativeHeight="251709952" behindDoc="0" locked="0" layoutInCell="1" allowOverlap="1" wp14:anchorId="4F40F536" wp14:editId="0A0BEE90">
+              <wp:anchor distT="0" distB="0" distL="114300" distR="114300" simplePos="0" relativeHeight="251653120" behindDoc="0" locked="0" layoutInCell="1" allowOverlap="1" wp14:anchorId="4F40F536" wp14:editId="0A0BEE90">
                 <wp:simplePos x="0" y="0"/>
                 <wp:positionH relativeFrom="page">
                   <wp:posOffset>3204375</wp:posOffset>
@@ -5730,7 +5738,7 @@
         <mc:AlternateContent>
           <mc:Choice Requires="wps">
             <w:drawing>
-              <wp:anchor distT="0" distB="0" distL="114300" distR="114300" simplePos="0" relativeHeight="251597312" behindDoc="0" locked="0" layoutInCell="1" allowOverlap="1">
+              <wp:anchor distT="0" distB="0" distL="114300" distR="114300" simplePos="0" relativeHeight="251637760" behindDoc="0" locked="0" layoutInCell="1" allowOverlap="1">
                 <wp:simplePos x="0" y="0"/>
                 <wp:positionH relativeFrom="column">
                   <wp:posOffset>-194344</wp:posOffset>
@@ -5804,7 +5812,7 @@
         <mc:AlternateContent>
           <mc:Choice Requires="wpg">
             <w:drawing>
-              <wp:anchor distT="0" distB="0" distL="114300" distR="114300" simplePos="0" relativeHeight="251706880" behindDoc="0" locked="0" layoutInCell="1" allowOverlap="1" wp14:anchorId="02DF642C" wp14:editId="4F129DA9">
+              <wp:anchor distT="0" distB="0" distL="114300" distR="114300" simplePos="0" relativeHeight="251651072" behindDoc="0" locked="0" layoutInCell="1" allowOverlap="1" wp14:anchorId="02DF642C" wp14:editId="4F129DA9">
                 <wp:simplePos x="0" y="0"/>
                 <wp:positionH relativeFrom="column">
                   <wp:posOffset>1325694</wp:posOffset>
@@ -6009,7 +6017,7 @@
           </mc:Choice>
           <mc:Fallback>
             <w:pict>
-              <v:group w14:anchorId="02DF642C" id="Gruppieren 141" o:spid="_x0000_s1109" style="position:absolute;margin-left:104.4pt;margin-top:21.05pt;width:111.4pt;height:113.45pt;z-index:251706880" coordsize="14147,14405" o:gfxdata="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">
+              <v:group w14:anchorId="02DF642C" id="Gruppieren 141" o:spid="_x0000_s1109" style="position:absolute;margin-left:104.4pt;margin-top:21.05pt;width:111.4pt;height:113.45pt;z-index:251651072" coordsize="14147,14405" o:gfxdata="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">
                 <v:shape id="Textfeld 147" o:spid="_x0000_s1110" type="#_x0000_t202" style="position:absolute;width:14147;height:14405;visibility:visible;mso-wrap-style:square;v-text-anchor:top" o:gfxdata="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" fillcolor="white [3201]" strokeweight=".5pt">
                   <v:textbox>
                     <w:txbxContent>
@@ -6139,7 +6147,7 @@
         <mc:AlternateContent>
           <mc:Choice Requires="wps">
             <w:drawing>
-              <wp:anchor distT="0" distB="0" distL="114300" distR="114300" simplePos="0" relativeHeight="251568627" behindDoc="0" locked="0" layoutInCell="1" allowOverlap="1" wp14:anchorId="7AE308D1" wp14:editId="72D6375A">
+              <wp:anchor distT="0" distB="0" distL="114300" distR="114300" simplePos="0" relativeHeight="251620352" behindDoc="0" locked="0" layoutInCell="1" allowOverlap="1" wp14:anchorId="7AE308D1" wp14:editId="72D6375A">
                 <wp:simplePos x="0" y="0"/>
                 <wp:positionH relativeFrom="column">
                   <wp:posOffset>2700020</wp:posOffset>
@@ -6209,7 +6217,7 @@
           </mc:Choice>
           <mc:Fallback>
             <w:pict>
-              <v:shape w14:anchorId="7AE308D1" id="Textfeld 191" o:spid="_x0000_s1112" type="#_x0000_t202" style="position:absolute;margin-left:212.6pt;margin-top:14.15pt;width:18pt;height:16.5pt;z-index:251568627;visibility:visible;mso-wrap-style:square;mso-width-percent:0;mso-height-percent:0;mso-wrap-distance-left:9pt;mso-wrap-distance-top:0;mso-wrap-distance-right:9pt;mso-wrap-distance-bottom:0;mso-position-horizontal:absolute;mso-position-horizontal-relative:text;mso-position-vertical:absolute;mso-position-vertical-relative:text;mso-width-percent:0;mso-height-percent:0;mso-width-relative:margin;mso-height-relative:margin;v-text-anchor:top" o:gfxdata="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" fillcolor="white [3201]" stroked="f" strokeweight=".5pt">
+              <v:shape w14:anchorId="7AE308D1" id="Textfeld 191" o:spid="_x0000_s1112" type="#_x0000_t202" style="position:absolute;margin-left:212.6pt;margin-top:14.15pt;width:18pt;height:16.5pt;z-index:251620352;visibility:visible;mso-wrap-style:square;mso-width-percent:0;mso-height-percent:0;mso-wrap-distance-left:9pt;mso-wrap-distance-top:0;mso-wrap-distance-right:9pt;mso-wrap-distance-bottom:0;mso-position-horizontal:absolute;mso-position-horizontal-relative:text;mso-position-vertical:absolute;mso-position-vertical-relative:text;mso-width-percent:0;mso-height-percent:0;mso-width-relative:margin;mso-height-relative:margin;v-text-anchor:top" o:gfxdata="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" fillcolor="white [3201]" stroked="f" strokeweight=".5pt">
                 <v:textbox>
                   <w:txbxContent>
                     <w:p>
@@ -6240,7 +6248,7 @@
         <mc:AlternateContent>
           <mc:Choice Requires="wps">
             <w:drawing>
-              <wp:anchor distT="0" distB="0" distL="114300" distR="114300" simplePos="0" relativeHeight="251567602" behindDoc="0" locked="0" layoutInCell="1" allowOverlap="1" wp14:anchorId="3E8C1CF0" wp14:editId="203EE640">
+              <wp:anchor distT="0" distB="0" distL="114300" distR="114300" simplePos="0" relativeHeight="251619328" behindDoc="0" locked="0" layoutInCell="1" allowOverlap="1" wp14:anchorId="3E8C1CF0" wp14:editId="203EE640">
                 <wp:simplePos x="0" y="0"/>
                 <wp:positionH relativeFrom="column">
                   <wp:posOffset>5461998</wp:posOffset>
@@ -6310,7 +6318,7 @@
           </mc:Choice>
           <mc:Fallback>
             <w:pict>
-              <v:shape w14:anchorId="3E8C1CF0" id="Textfeld 193" o:spid="_x0000_s1113" type="#_x0000_t202" style="position:absolute;margin-left:430.1pt;margin-top:13.55pt;width:18pt;height:16.5pt;z-index:251567602;visibility:visible;mso-wrap-style:square;mso-width-percent:0;mso-height-percent:0;mso-wrap-distance-left:9pt;mso-wrap-distance-top:0;mso-wrap-distance-right:9pt;mso-wrap-distance-bottom:0;mso-position-horizontal:absolute;mso-position-horizontal-relative:text;mso-position-vertical:absolute;mso-position-vertical-relative:text;mso-width-percent:0;mso-height-percent:0;mso-width-relative:margin;mso-height-relative:margin;v-text-anchor:top" o:gfxdata="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" fillcolor="white [3201]" stroked="f" strokeweight=".5pt">
+              <v:shape w14:anchorId="3E8C1CF0" id="Textfeld 193" o:spid="_x0000_s1113" type="#_x0000_t202" style="position:absolute;margin-left:430.1pt;margin-top:13.55pt;width:18pt;height:16.5pt;z-index:251619328;visibility:visible;mso-wrap-style:square;mso-width-percent:0;mso-height-percent:0;mso-wrap-distance-left:9pt;mso-wrap-distance-top:0;mso-wrap-distance-right:9pt;mso-wrap-distance-bottom:0;mso-position-horizontal:absolute;mso-position-horizontal-relative:text;mso-position-vertical:absolute;mso-position-vertical-relative:text;mso-width-percent:0;mso-height-percent:0;mso-width-relative:margin;mso-height-relative:margin;v-text-anchor:top" o:gfxdata="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" fillcolor="white [3201]" stroked="f" strokeweight=".5pt">
                 <v:textbox>
                   <w:txbxContent>
                     <w:p>
@@ -6341,7 +6349,7 @@
         <mc:AlternateContent>
           <mc:Choice Requires="wps">
             <w:drawing>
-              <wp:anchor distT="0" distB="0" distL="114300" distR="114300" simplePos="0" relativeHeight="251714048" behindDoc="0" locked="0" layoutInCell="1" allowOverlap="1" wp14:anchorId="4385FA3A" wp14:editId="05DD6468">
+              <wp:anchor distT="0" distB="0" distL="114300" distR="114300" simplePos="0" relativeHeight="251655168" behindDoc="0" locked="0" layoutInCell="1" allowOverlap="1" wp14:anchorId="4385FA3A" wp14:editId="05DD6468">
                 <wp:simplePos x="0" y="0"/>
                 <wp:positionH relativeFrom="column">
                   <wp:posOffset>2741567</wp:posOffset>
@@ -6415,7 +6423,7 @@
         <mc:AlternateContent>
           <mc:Choice Requires="wps">
             <w:drawing>
-              <wp:anchor distT="0" distB="0" distL="114300" distR="114300" simplePos="0" relativeHeight="251570677" behindDoc="0" locked="0" layoutInCell="1" allowOverlap="1" wp14:anchorId="1DEFD599" wp14:editId="14E20CA0">
+              <wp:anchor distT="0" distB="0" distL="114300" distR="114300" simplePos="0" relativeHeight="251622400" behindDoc="0" locked="0" layoutInCell="1" allowOverlap="1" wp14:anchorId="1DEFD599" wp14:editId="14E20CA0">
                 <wp:simplePos x="0" y="0"/>
                 <wp:positionH relativeFrom="column">
                   <wp:posOffset>6088743</wp:posOffset>
@@ -6485,7 +6493,7 @@
           </mc:Choice>
           <mc:Fallback>
             <w:pict>
-              <v:shape w14:anchorId="1DEFD599" id="Textfeld 184" o:spid="_x0000_s1114" type="#_x0000_t202" style="position:absolute;margin-left:479.45pt;margin-top:183.95pt;width:18pt;height:16.5pt;z-index:251570677;visibility:visible;mso-wrap-style:square;mso-width-percent:0;mso-height-percent:0;mso-wrap-distance-left:9pt;mso-wrap-distance-top:0;mso-wrap-distance-right:9pt;mso-wrap-distance-bottom:0;mso-position-horizontal:absolute;mso-position-horizontal-relative:text;mso-position-vertical:absolute;mso-position-vertical-relative:text;mso-width-percent:0;mso-height-percent:0;mso-width-relative:margin;mso-height-relative:margin;v-text-anchor:top" o:gfxdata="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" fillcolor="white [3201]" stroked="f" strokeweight=".5pt">
+              <v:shape w14:anchorId="1DEFD599" id="Textfeld 184" o:spid="_x0000_s1114" type="#_x0000_t202" style="position:absolute;margin-left:479.45pt;margin-top:183.95pt;width:18pt;height:16.5pt;z-index:251622400;visibility:visible;mso-wrap-style:square;mso-width-percent:0;mso-height-percent:0;mso-wrap-distance-left:9pt;mso-wrap-distance-top:0;mso-wrap-distance-right:9pt;mso-wrap-distance-bottom:0;mso-position-horizontal:absolute;mso-position-horizontal-relative:text;mso-position-vertical:absolute;mso-position-vertical-relative:text;mso-width-percent:0;mso-height-percent:0;mso-width-relative:margin;mso-height-relative:margin;v-text-anchor:top" o:gfxdata="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" fillcolor="white [3201]" stroked="f" strokeweight=".5pt">
                 <v:textbox>
                   <w:txbxContent>
                     <w:p>
@@ -6516,7 +6524,7 @@
         <mc:AlternateContent>
           <mc:Choice Requires="wps">
             <w:drawing>
-              <wp:anchor distT="0" distB="0" distL="114300" distR="114300" simplePos="0" relativeHeight="251569652" behindDoc="0" locked="0" layoutInCell="1" allowOverlap="1" wp14:anchorId="27CA4191" wp14:editId="154217AB">
+              <wp:anchor distT="0" distB="0" distL="114300" distR="114300" simplePos="0" relativeHeight="251621376" behindDoc="0" locked="0" layoutInCell="1" allowOverlap="1" wp14:anchorId="27CA4191" wp14:editId="154217AB">
                 <wp:simplePos x="0" y="0"/>
                 <wp:positionH relativeFrom="column">
                   <wp:posOffset>6085568</wp:posOffset>
@@ -6586,7 +6594,7 @@
           </mc:Choice>
           <mc:Fallback>
             <w:pict>
-              <v:shape w14:anchorId="27CA4191" id="Textfeld 185" o:spid="_x0000_s1115" type="#_x0000_t202" style="position:absolute;margin-left:479.2pt;margin-top:78.5pt;width:18pt;height:16.5pt;z-index:251569652;visibility:visible;mso-wrap-style:square;mso-width-percent:0;mso-height-percent:0;mso-wrap-distance-left:9pt;mso-wrap-distance-top:0;mso-wrap-distance-right:9pt;mso-wrap-distance-bottom:0;mso-position-horizontal:absolute;mso-position-horizontal-relative:text;mso-position-vertical:absolute;mso-position-vertical-relative:text;mso-width-percent:0;mso-height-percent:0;mso-width-relative:margin;mso-height-relative:margin;v-text-anchor:top" o:gfxdata="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" fillcolor="white [3201]" stroked="f" strokeweight=".5pt">
+              <v:shape w14:anchorId="27CA4191" id="Textfeld 185" o:spid="_x0000_s1115" type="#_x0000_t202" style="position:absolute;margin-left:479.2pt;margin-top:78.5pt;width:18pt;height:16.5pt;z-index:251621376;visibility:visible;mso-wrap-style:square;mso-width-percent:0;mso-height-percent:0;mso-wrap-distance-left:9pt;mso-wrap-distance-top:0;mso-wrap-distance-right:9pt;mso-wrap-distance-bottom:0;mso-position-horizontal:absolute;mso-position-horizontal-relative:text;mso-position-vertical:absolute;mso-position-vertical-relative:text;mso-width-percent:0;mso-height-percent:0;mso-width-relative:margin;mso-height-relative:margin;v-text-anchor:top" o:gfxdata="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" fillcolor="white [3201]" stroked="f" strokeweight=".5pt">
                 <v:textbox>
                   <w:txbxContent>
                     <w:p>
@@ -6617,7 +6625,7 @@
         <mc:AlternateContent>
           <mc:Choice Requires="wps">
             <w:drawing>
-              <wp:anchor distT="0" distB="0" distL="114300" distR="114300" simplePos="0" relativeHeight="251712000" behindDoc="0" locked="0" layoutInCell="1" allowOverlap="1" wp14:anchorId="23C8B4A8" wp14:editId="65C76386">
+              <wp:anchor distT="0" distB="0" distL="114300" distR="114300" simplePos="0" relativeHeight="251654144" behindDoc="0" locked="0" layoutInCell="1" allowOverlap="1" wp14:anchorId="23C8B4A8" wp14:editId="65C76386">
                 <wp:simplePos x="0" y="0"/>
                 <wp:positionH relativeFrom="page">
                   <wp:posOffset>7032171</wp:posOffset>
@@ -6692,7 +6700,7 @@
         <mc:AlternateContent>
           <mc:Choice Requires="wpg">
             <w:drawing>
-              <wp:anchor distT="0" distB="0" distL="114300" distR="114300" simplePos="0" relativeHeight="251602432" behindDoc="0" locked="0" layoutInCell="1" allowOverlap="1">
+              <wp:anchor distT="0" distB="0" distL="114300" distR="114300" simplePos="0" relativeHeight="251641856" behindDoc="0" locked="0" layoutInCell="1" allowOverlap="1">
                 <wp:simplePos x="0" y="0"/>
                 <wp:positionH relativeFrom="margin">
                   <wp:posOffset>5686606</wp:posOffset>
@@ -6861,7 +6869,7 @@
           </mc:Choice>
           <mc:Fallback>
             <w:pict>
-              <v:group id="Gruppieren 153" o:spid="_x0000_s1116" style="position:absolute;margin-left:447.75pt;margin-top:7.7pt;width:111.4pt;height:70.65pt;z-index:251602432;mso-position-horizontal-relative:margin" coordsize="10953,10179" o:gfxdata="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">
+              <v:group id="Gruppieren 153" o:spid="_x0000_s1116" style="position:absolute;margin-left:447.75pt;margin-top:7.7pt;width:111.4pt;height:70.65pt;z-index:251641856;mso-position-horizontal-relative:margin" coordsize="10953,10179" o:gfxdata="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">
                 <v:shape id="Textfeld 154" o:spid="_x0000_s1117" type="#_x0000_t202" style="position:absolute;width:10953;height:10179;visibility:visible;mso-wrap-style:square;v-text-anchor:top" o:gfxdata="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" fillcolor="white [3201]" strokeweight=".5pt">
                   <v:textbox>
                     <w:txbxContent>
@@ -6956,7 +6964,7 @@
         <mc:AlternateContent>
           <mc:Choice Requires="wps">
             <w:drawing>
-              <wp:anchor distT="0" distB="0" distL="114300" distR="114300" simplePos="0" relativeHeight="251574777" behindDoc="0" locked="0" layoutInCell="1" allowOverlap="1" wp14:anchorId="0A42F841" wp14:editId="463A82B8">
+              <wp:anchor distT="0" distB="0" distL="114300" distR="114300" simplePos="0" relativeHeight="251626496" behindDoc="0" locked="0" layoutInCell="1" allowOverlap="1" wp14:anchorId="0A42F841" wp14:editId="463A82B8">
                 <wp:simplePos x="0" y="0"/>
                 <wp:positionH relativeFrom="column">
                   <wp:posOffset>2741567</wp:posOffset>
@@ -7040,7 +7048,7 @@
           </mc:Choice>
           <mc:Fallback>
             <w:pict>
-              <v:shape w14:anchorId="0A42F841" id="Textfeld 158" o:spid="_x0000_s1119" type="#_x0000_t202" style="position:absolute;margin-left:215.85pt;margin-top:45.1pt;width:37.15pt;height:16.5pt;z-index:251574777;visibility:visible;mso-wrap-style:square;mso-width-percent:0;mso-height-percent:0;mso-wrap-distance-left:9pt;mso-wrap-distance-top:0;mso-wrap-distance-right:9pt;mso-wrap-distance-bottom:0;mso-position-horizontal:absolute;mso-position-horizontal-relative:text;mso-position-vertical:absolute;mso-position-vertical-relative:text;mso-width-percent:0;mso-height-percent:0;mso-width-relative:margin;mso-height-relative:margin;v-text-anchor:top" o:gfxdata="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" fillcolor="white [3201]" stroked="f" strokeweight=".5pt">
+              <v:shape w14:anchorId="0A42F841" id="Textfeld 158" o:spid="_x0000_s1119" type="#_x0000_t202" style="position:absolute;margin-left:215.85pt;margin-top:45.1pt;width:37.15pt;height:16.5pt;z-index:251626496;visibility:visible;mso-wrap-style:square;mso-width-percent:0;mso-height-percent:0;mso-wrap-distance-left:9pt;mso-wrap-distance-top:0;mso-wrap-distance-right:9pt;mso-wrap-distance-bottom:0;mso-position-horizontal:absolute;mso-position-horizontal-relative:text;mso-position-vertical:absolute;mso-position-vertical-relative:text;mso-width-percent:0;mso-height-percent:0;mso-width-relative:margin;mso-height-relative:margin;v-text-anchor:top" o:gfxdata="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" fillcolor="white [3201]" stroked="f" strokeweight=".5pt">
                 <v:textbox>
                   <w:txbxContent>
                     <w:p>
@@ -7085,7 +7093,7 @@
         <mc:AlternateContent>
           <mc:Choice Requires="wps">
             <w:drawing>
-              <wp:anchor distT="0" distB="0" distL="114300" distR="114300" simplePos="0" relativeHeight="251572727" behindDoc="0" locked="0" layoutInCell="1" allowOverlap="1" wp14:anchorId="4B169407" wp14:editId="3C39C030">
+              <wp:anchor distT="0" distB="0" distL="114300" distR="114300" simplePos="0" relativeHeight="251624448" behindDoc="0" locked="0" layoutInCell="1" allowOverlap="1" wp14:anchorId="4B169407" wp14:editId="3C39C030">
                 <wp:simplePos x="0" y="0"/>
                 <wp:positionH relativeFrom="column">
                   <wp:posOffset>2444024</wp:posOffset>
@@ -7169,7 +7177,7 @@
           </mc:Choice>
           <mc:Fallback>
             <w:pict>
-              <v:shape w14:anchorId="4B169407" id="Textfeld 177" o:spid="_x0000_s1120" type="#_x0000_t202" style="position:absolute;margin-left:192.45pt;margin-top:109.1pt;width:34.85pt;height:16.5pt;z-index:251572727;visibility:visible;mso-wrap-style:square;mso-width-percent:0;mso-height-percent:0;mso-wrap-distance-left:9pt;mso-wrap-distance-top:0;mso-wrap-distance-right:9pt;mso-wrap-distance-bottom:0;mso-position-horizontal:absolute;mso-position-horizontal-relative:text;mso-position-vertical:absolute;mso-position-vertical-relative:text;mso-width-percent:0;mso-height-percent:0;mso-width-relative:margin;mso-height-relative:margin;v-text-anchor:top" o:gfxdata="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" fillcolor="white [3201]" stroked="f" strokeweight=".5pt">
+              <v:shape w14:anchorId="4B169407" id="Textfeld 177" o:spid="_x0000_s1120" type="#_x0000_t202" style="position:absolute;margin-left:192.45pt;margin-top:109.1pt;width:34.85pt;height:16.5pt;z-index:251624448;visibility:visible;mso-wrap-style:square;mso-width-percent:0;mso-height-percent:0;mso-wrap-distance-left:9pt;mso-wrap-distance-top:0;mso-wrap-distance-right:9pt;mso-wrap-distance-bottom:0;mso-position-horizontal:absolute;mso-position-horizontal-relative:text;mso-position-vertical:absolute;mso-position-vertical-relative:text;mso-width-percent:0;mso-height-percent:0;mso-width-relative:margin;mso-height-relative:margin;v-text-anchor:top" o:gfxdata="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" fillcolor="white [3201]" stroked="f" strokeweight=".5pt">
                 <v:textbox>
                   <w:txbxContent>
                     <w:p>
@@ -7214,7 +7222,7 @@
         <mc:AlternateContent>
           <mc:Choice Requires="wps">
             <w:drawing>
-              <wp:anchor distT="0" distB="0" distL="114300" distR="114300" simplePos="0" relativeHeight="251571702" behindDoc="0" locked="0" layoutInCell="1" allowOverlap="1" wp14:anchorId="6D64B8C3" wp14:editId="4C10F611">
+              <wp:anchor distT="0" distB="0" distL="114300" distR="114300" simplePos="0" relativeHeight="251623424" behindDoc="0" locked="0" layoutInCell="1" allowOverlap="1" wp14:anchorId="6D64B8C3" wp14:editId="4C10F611">
                 <wp:simplePos x="0" y="0"/>
                 <wp:positionH relativeFrom="column">
                   <wp:posOffset>2443117</wp:posOffset>
@@ -7284,7 +7292,7 @@
           </mc:Choice>
           <mc:Fallback>
             <w:pict>
-              <v:shape w14:anchorId="6D64B8C3" id="Textfeld 178" o:spid="_x0000_s1121" type="#_x0000_t202" style="position:absolute;margin-left:192.35pt;margin-top:219.9pt;width:18pt;height:16.5pt;z-index:251571702;visibility:visible;mso-wrap-style:square;mso-width-percent:0;mso-height-percent:0;mso-wrap-distance-left:9pt;mso-wrap-distance-top:0;mso-wrap-distance-right:9pt;mso-wrap-distance-bottom:0;mso-position-horizontal:absolute;mso-position-horizontal-relative:text;mso-position-vertical:absolute;mso-position-vertical-relative:text;mso-width-percent:0;mso-height-percent:0;mso-width-relative:margin;mso-height-relative:margin;v-text-anchor:top" o:gfxdata="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" fillcolor="white [3201]" stroked="f" strokeweight=".5pt">
+              <v:shape w14:anchorId="6D64B8C3" id="Textfeld 178" o:spid="_x0000_s1121" type="#_x0000_t202" style="position:absolute;margin-left:192.35pt;margin-top:219.9pt;width:18pt;height:16.5pt;z-index:251623424;visibility:visible;mso-wrap-style:square;mso-width-percent:0;mso-height-percent:0;mso-wrap-distance-left:9pt;mso-wrap-distance-top:0;mso-wrap-distance-right:9pt;mso-wrap-distance-bottom:0;mso-position-horizontal:absolute;mso-position-horizontal-relative:text;mso-position-vertical:absolute;mso-position-vertical-relative:text;mso-width-percent:0;mso-height-percent:0;mso-width-relative:margin;mso-height-relative:margin;v-text-anchor:top" o:gfxdata="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" fillcolor="white [3201]" stroked="f" strokeweight=".5pt">
                 <v:textbox>
                   <w:txbxContent>
                     <w:p>
@@ -7315,7 +7323,7 @@
         <mc:AlternateContent>
           <mc:Choice Requires="wps">
             <w:drawing>
-              <wp:anchor distT="0" distB="0" distL="114300" distR="114300" simplePos="0" relativeHeight="251573752" behindDoc="0" locked="0" layoutInCell="1" allowOverlap="1" wp14:anchorId="17B97045" wp14:editId="4014B54C">
+              <wp:anchor distT="0" distB="0" distL="114300" distR="114300" simplePos="0" relativeHeight="251625472" behindDoc="0" locked="0" layoutInCell="1" allowOverlap="1" wp14:anchorId="17B97045" wp14:editId="4014B54C">
                 <wp:simplePos x="0" y="0"/>
                 <wp:positionH relativeFrom="column">
                   <wp:posOffset>4111625</wp:posOffset>
@@ -7385,7 +7393,7 @@
           </mc:Choice>
           <mc:Fallback>
             <w:pict>
-              <v:shape w14:anchorId="17B97045" id="Textfeld 168" o:spid="_x0000_s1122" type="#_x0000_t202" style="position:absolute;margin-left:323.75pt;margin-top:188.9pt;width:18pt;height:16.5pt;z-index:251573752;visibility:visible;mso-wrap-style:square;mso-width-percent:0;mso-height-percent:0;mso-wrap-distance-left:9pt;mso-wrap-distance-top:0;mso-wrap-distance-right:9pt;mso-wrap-distance-bottom:0;mso-position-horizontal:absolute;mso-position-horizontal-relative:text;mso-position-vertical:absolute;mso-position-vertical-relative:text;mso-width-percent:0;mso-height-percent:0;mso-width-relative:margin;mso-height-relative:margin;v-text-anchor:top" o:gfxdata="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" fillcolor="white [3201]" stroked="f" strokeweight=".5pt">
+              <v:shape w14:anchorId="17B97045" id="Textfeld 168" o:spid="_x0000_s1122" type="#_x0000_t202" style="position:absolute;margin-left:323.75pt;margin-top:188.9pt;width:18pt;height:16.5pt;z-index:251625472;visibility:visible;mso-wrap-style:square;mso-width-percent:0;mso-height-percent:0;mso-wrap-distance-left:9pt;mso-wrap-distance-top:0;mso-wrap-distance-right:9pt;mso-wrap-distance-bottom:0;mso-position-horizontal:absolute;mso-position-horizontal-relative:text;mso-position-vertical:absolute;mso-position-vertical-relative:text;mso-width-percent:0;mso-height-percent:0;mso-width-relative:margin;mso-height-relative:margin;v-text-anchor:top" o:gfxdata="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" fillcolor="white [3201]" stroked="f" strokeweight=".5pt">
                 <v:textbox>
                   <w:txbxContent>
                     <w:p>
@@ -7416,7 +7424,7 @@
         <mc:AlternateContent>
           <mc:Choice Requires="wps">
             <w:drawing>
-              <wp:anchor distT="0" distB="0" distL="114300" distR="114300" simplePos="0" relativeHeight="251707904" behindDoc="0" locked="0" layoutInCell="1" allowOverlap="1">
+              <wp:anchor distT="0" distB="0" distL="114300" distR="114300" simplePos="0" relativeHeight="251652096" behindDoc="0" locked="0" layoutInCell="1" allowOverlap="1">
                 <wp:simplePos x="0" y="0"/>
                 <wp:positionH relativeFrom="column">
                   <wp:posOffset>2738008</wp:posOffset>
@@ -7484,7 +7492,7 @@
         <mc:AlternateContent>
           <mc:Choice Requires="wps">
             <w:drawing>
-              <wp:anchor distT="0" distB="0" distL="114300" distR="114300" simplePos="0" relativeHeight="251612672" behindDoc="0" locked="0" layoutInCell="1" allowOverlap="1" wp14:anchorId="14AEBD22" wp14:editId="0E9A8D55">
+              <wp:anchor distT="0" distB="0" distL="114300" distR="114300" simplePos="0" relativeHeight="251645952" behindDoc="0" locked="0" layoutInCell="1" allowOverlap="1" wp14:anchorId="14AEBD22" wp14:editId="0E9A8D55">
                 <wp:simplePos x="0" y="0"/>
                 <wp:positionH relativeFrom="page">
                   <wp:posOffset>5314726</wp:posOffset>
@@ -7559,7 +7567,7 @@
         <mc:AlternateContent>
           <mc:Choice Requires="wps">
             <w:drawing>
-              <wp:anchor distT="0" distB="0" distL="114300" distR="114300" simplePos="0" relativeHeight="251681280" behindDoc="0" locked="0" layoutInCell="1" allowOverlap="1" wp14:anchorId="6BC82578" wp14:editId="78526CB8">
+              <wp:anchor distT="0" distB="0" distL="114300" distR="114300" simplePos="0" relativeHeight="251650048" behindDoc="0" locked="0" layoutInCell="1" allowOverlap="1" wp14:anchorId="6BC82578" wp14:editId="78526CB8">
                 <wp:simplePos x="0" y="0"/>
                 <wp:positionH relativeFrom="column">
                   <wp:posOffset>5252085</wp:posOffset>
@@ -7638,7 +7646,7 @@
           </mc:Choice>
           <mc:Fallback>
             <w:pict>
-              <v:shape w14:anchorId="6BC82578" id="Textfeld 281" o:spid="_x0000_s1123" type="#_x0000_t202" style="position:absolute;margin-left:413.55pt;margin-top:258.85pt;width:34.5pt;height:17.25pt;z-index:251681280;visibility:visible;mso-wrap-style:square;mso-width-percent:0;mso-height-percent:0;mso-wrap-distance-left:9pt;mso-wrap-distance-top:0;mso-wrap-distance-right:9pt;mso-wrap-distance-bottom:0;mso-position-horizontal:absolute;mso-position-horizontal-relative:text;mso-position-vertical:absolute;mso-position-vertical-relative:text;mso-width-percent:0;mso-height-percent:0;mso-width-relative:margin;mso-height-relative:margin;v-text-anchor:top" o:gfxdata="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" fillcolor="white [3201]" stroked="f" strokeweight=".5pt">
+              <v:shape w14:anchorId="6BC82578" id="Textfeld 281" o:spid="_x0000_s1123" type="#_x0000_t202" style="position:absolute;margin-left:413.55pt;margin-top:258.85pt;width:34.5pt;height:17.25pt;z-index:251650048;visibility:visible;mso-wrap-style:square;mso-width-percent:0;mso-height-percent:0;mso-wrap-distance-left:9pt;mso-wrap-distance-top:0;mso-wrap-distance-right:9pt;mso-wrap-distance-bottom:0;mso-position-horizontal:absolute;mso-position-horizontal-relative:text;mso-position-vertical:absolute;mso-position-vertical-relative:text;mso-width-percent:0;mso-height-percent:0;mso-width-relative:margin;mso-height-relative:margin;v-text-anchor:top" o:gfxdata="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" fillcolor="white [3201]" stroked="f" strokeweight=".5pt">
                 <v:textbox>
                   <w:txbxContent>
                     <w:p>
@@ -7678,7 +7686,7 @@
         <mc:AlternateContent>
           <mc:Choice Requires="wps">
             <w:drawing>
-              <wp:anchor distT="0" distB="0" distL="114300" distR="114300" simplePos="0" relativeHeight="251680256" behindDoc="0" locked="0" layoutInCell="1" allowOverlap="1" wp14:anchorId="6732C9AF" wp14:editId="22702574">
+              <wp:anchor distT="0" distB="0" distL="114300" distR="114300" simplePos="0" relativeHeight="251649024" behindDoc="0" locked="0" layoutInCell="1" allowOverlap="1" wp14:anchorId="6732C9AF" wp14:editId="22702574">
                 <wp:simplePos x="0" y="0"/>
                 <wp:positionH relativeFrom="column">
                   <wp:posOffset>4947285</wp:posOffset>
@@ -7748,7 +7756,7 @@
           </mc:Choice>
           <mc:Fallback>
             <w:pict>
-              <v:shape w14:anchorId="6732C9AF" id="Textfeld 280" o:spid="_x0000_s1124" type="#_x0000_t202" style="position:absolute;margin-left:389.55pt;margin-top:258.5pt;width:18pt;height:16.5pt;z-index:251680256;visibility:visible;mso-wrap-style:square;mso-width-percent:0;mso-height-percent:0;mso-wrap-distance-left:9pt;mso-wrap-distance-top:0;mso-wrap-distance-right:9pt;mso-wrap-distance-bottom:0;mso-position-horizontal:absolute;mso-position-horizontal-relative:text;mso-position-vertical:absolute;mso-position-vertical-relative:text;mso-width-percent:0;mso-height-percent:0;mso-width-relative:margin;mso-height-relative:margin;v-text-anchor:top" o:gfxdata="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" fillcolor="white [3201]" stroked="f" strokeweight=".5pt">
+              <v:shape w14:anchorId="6732C9AF" id="Textfeld 280" o:spid="_x0000_s1124" type="#_x0000_t202" style="position:absolute;margin-left:389.55pt;margin-top:258.5pt;width:18pt;height:16.5pt;z-index:251649024;visibility:visible;mso-wrap-style:square;mso-width-percent:0;mso-height-percent:0;mso-wrap-distance-left:9pt;mso-wrap-distance-top:0;mso-wrap-distance-right:9pt;mso-wrap-distance-bottom:0;mso-position-horizontal:absolute;mso-position-horizontal-relative:text;mso-position-vertical:absolute;mso-position-vertical-relative:text;mso-width-percent:0;mso-height-percent:0;mso-width-relative:margin;mso-height-relative:margin;v-text-anchor:top" o:gfxdata="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" fillcolor="white [3201]" stroked="f" strokeweight=".5pt">
                 <v:textbox>
                   <w:txbxContent>
                     <w:p>
@@ -7779,7 +7787,7 @@
         <mc:AlternateContent>
           <mc:Choice Requires="wps">
             <w:drawing>
-              <wp:anchor distT="0" distB="0" distL="114300" distR="114300" simplePos="0" relativeHeight="251611648" behindDoc="0" locked="0" layoutInCell="1" allowOverlap="1" wp14:anchorId="29695679" wp14:editId="49273C0B">
+              <wp:anchor distT="0" distB="0" distL="114300" distR="114300" simplePos="0" relativeHeight="251644928" behindDoc="0" locked="0" layoutInCell="1" allowOverlap="1" wp14:anchorId="29695679" wp14:editId="49273C0B">
                 <wp:simplePos x="0" y="0"/>
                 <wp:positionH relativeFrom="column">
                   <wp:posOffset>4937760</wp:posOffset>
@@ -7853,7 +7861,7 @@
         <mc:AlternateContent>
           <mc:Choice Requires="wpg">
             <w:drawing>
-              <wp:anchor distT="0" distB="0" distL="114300" distR="114300" simplePos="0" relativeHeight="251598336" behindDoc="0" locked="0" layoutInCell="1" allowOverlap="1">
+              <wp:anchor distT="0" distB="0" distL="114300" distR="114300" simplePos="0" relativeHeight="251638784" behindDoc="0" locked="0" layoutInCell="1" allowOverlap="1">
                 <wp:simplePos x="0" y="0"/>
                 <wp:positionH relativeFrom="column">
                   <wp:posOffset>3832860</wp:posOffset>
@@ -8011,7 +8019,7 @@
           </mc:Choice>
           <mc:Fallback>
             <w:pict>
-              <v:group id="Gruppieren 224" o:spid="_x0000_s1125" style="position:absolute;margin-left:301.8pt;margin-top:204.5pt;width:86.25pt;height:80.1pt;z-index:251598336" coordsize="10953,10178" o:gfxdata="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">
+              <v:group id="Gruppieren 224" o:spid="_x0000_s1125" style="position:absolute;margin-left:301.8pt;margin-top:204.5pt;width:86.25pt;height:80.1pt;z-index:251638784" coordsize="10953,10178" o:gfxdata="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">
                 <v:shape id="Textfeld 142" o:spid="_x0000_s1126" type="#_x0000_t202" style="position:absolute;width:10953;height:10178;visibility:visible;mso-wrap-style:square;v-text-anchor:top" o:gfxdata="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" fillcolor="white [3201]" strokeweight=".5pt">
                   <v:textbox>
                     <w:txbxContent>
@@ -8094,7 +8102,7 @@
         <mc:AlternateContent>
           <mc:Choice Requires="wps">
             <w:drawing>
-              <wp:anchor distT="0" distB="0" distL="114300" distR="114300" simplePos="0" relativeHeight="251565552" behindDoc="0" locked="0" layoutInCell="1" allowOverlap="1" wp14:anchorId="02897B5E" wp14:editId="6F4E76D3">
+              <wp:anchor distT="0" distB="0" distL="114300" distR="114300" simplePos="0" relativeHeight="251617280" behindDoc="0" locked="0" layoutInCell="1" allowOverlap="1" wp14:anchorId="02897B5E" wp14:editId="6F4E76D3">
                 <wp:simplePos x="0" y="0"/>
                 <wp:positionH relativeFrom="column">
                   <wp:posOffset>4347210</wp:posOffset>
@@ -8164,7 +8172,7 @@
           </mc:Choice>
           <mc:Fallback>
             <w:pict>
-              <v:shape w14:anchorId="02897B5E" id="Textfeld 279" o:spid="_x0000_s1128" type="#_x0000_t202" style="position:absolute;margin-left:342.3pt;margin-top:300.5pt;width:18pt;height:16.5pt;z-index:251565552;visibility:visible;mso-wrap-style:square;mso-width-percent:0;mso-height-percent:0;mso-wrap-distance-left:9pt;mso-wrap-distance-top:0;mso-wrap-distance-right:9pt;mso-wrap-distance-bottom:0;mso-position-horizontal:absolute;mso-position-horizontal-relative:text;mso-position-vertical:absolute;mso-position-vertical-relative:text;mso-width-percent:0;mso-height-percent:0;mso-width-relative:margin;mso-height-relative:margin;v-text-anchor:top" o:gfxdata="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" fillcolor="white [3201]" stroked="f" strokeweight=".5pt">
+              <v:shape w14:anchorId="02897B5E" id="Textfeld 279" o:spid="_x0000_s1128" type="#_x0000_t202" style="position:absolute;margin-left:342.3pt;margin-top:300.5pt;width:18pt;height:16.5pt;z-index:251617280;visibility:visible;mso-wrap-style:square;mso-width-percent:0;mso-height-percent:0;mso-wrap-distance-left:9pt;mso-wrap-distance-top:0;mso-wrap-distance-right:9pt;mso-wrap-distance-bottom:0;mso-position-horizontal:absolute;mso-position-horizontal-relative:text;mso-position-vertical:absolute;mso-position-vertical-relative:text;mso-width-percent:0;mso-height-percent:0;mso-width-relative:margin;mso-height-relative:margin;v-text-anchor:top" o:gfxdata="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" fillcolor="white [3201]" stroked="f" strokeweight=".5pt">
                 <v:textbox>
                   <w:txbxContent>
                     <w:p>
@@ -8195,7 +8203,7 @@
         <mc:AlternateContent>
           <mc:Choice Requires="wps">
             <w:drawing>
-              <wp:anchor distT="0" distB="0" distL="114300" distR="114300" simplePos="0" relativeHeight="251566577" behindDoc="0" locked="0" layoutInCell="1" allowOverlap="1" wp14:anchorId="751FC041" wp14:editId="5E1F77BF">
+              <wp:anchor distT="0" distB="0" distL="114300" distR="114300" simplePos="0" relativeHeight="251618304" behindDoc="0" locked="0" layoutInCell="1" allowOverlap="1" wp14:anchorId="751FC041" wp14:editId="5E1F77BF">
                 <wp:simplePos x="0" y="0"/>
                 <wp:positionH relativeFrom="column">
                   <wp:posOffset>4347210</wp:posOffset>
@@ -8265,7 +8273,7 @@
           </mc:Choice>
           <mc:Fallback>
             <w:pict>
-              <v:shape w14:anchorId="751FC041" id="Textfeld 278" o:spid="_x0000_s1129" type="#_x0000_t202" style="position:absolute;margin-left:342.3pt;margin-top:285.5pt;width:18pt;height:16.5pt;z-index:251566577;visibility:visible;mso-wrap-style:square;mso-width-percent:0;mso-height-percent:0;mso-wrap-distance-left:9pt;mso-wrap-distance-top:0;mso-wrap-distance-right:9pt;mso-wrap-distance-bottom:0;mso-position-horizontal:absolute;mso-position-horizontal-relative:text;mso-position-vertical:absolute;mso-position-vertical-relative:text;mso-width-percent:0;mso-height-percent:0;mso-width-relative:margin;mso-height-relative:margin;v-text-anchor:top" o:gfxdata="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" fillcolor="white [3201]" stroked="f" strokeweight=".5pt">
+              <v:shape w14:anchorId="751FC041" id="Textfeld 278" o:spid="_x0000_s1129" type="#_x0000_t202" style="position:absolute;margin-left:342.3pt;margin-top:285.5pt;width:18pt;height:16.5pt;z-index:251618304;visibility:visible;mso-wrap-style:square;mso-width-percent:0;mso-height-percent:0;mso-wrap-distance-left:9pt;mso-wrap-distance-top:0;mso-wrap-distance-right:9pt;mso-wrap-distance-bottom:0;mso-position-horizontal:absolute;mso-position-horizontal-relative:text;mso-position-vertical:absolute;mso-position-vertical-relative:text;mso-width-percent:0;mso-height-percent:0;mso-width-relative:margin;mso-height-relative:margin;v-text-anchor:top" o:gfxdata="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" fillcolor="white [3201]" stroked="f" strokeweight=".5pt">
                 <v:textbox>
                   <w:txbxContent>
                     <w:p>
@@ -8296,7 +8304,7 @@
         <mc:AlternateContent>
           <mc:Choice Requires="wps">
             <w:drawing>
-              <wp:anchor distT="0" distB="0" distL="114300" distR="114300" simplePos="0" relativeHeight="251677184" behindDoc="0" locked="0" layoutInCell="1" allowOverlap="1" wp14:anchorId="078230ED" wp14:editId="289BB9C8">
+              <wp:anchor distT="0" distB="0" distL="114300" distR="114300" simplePos="0" relativeHeight="251648000" behindDoc="0" locked="0" layoutInCell="1" allowOverlap="1" wp14:anchorId="078230ED" wp14:editId="289BB9C8">
                 <wp:simplePos x="0" y="0"/>
                 <wp:positionH relativeFrom="column">
                   <wp:posOffset>1927860</wp:posOffset>
@@ -8366,7 +8374,7 @@
           </mc:Choice>
           <mc:Fallback>
             <w:pict>
-              <v:shape w14:anchorId="078230ED" id="Textfeld 277" o:spid="_x0000_s1130" type="#_x0000_t202" style="position:absolute;margin-left:151.8pt;margin-top:268.85pt;width:18pt;height:16.5pt;z-index:251677184;visibility:visible;mso-wrap-style:square;mso-width-percent:0;mso-height-percent:0;mso-wrap-distance-left:9pt;mso-wrap-distance-top:0;mso-wrap-distance-right:9pt;mso-wrap-distance-bottom:0;mso-position-horizontal:absolute;mso-position-horizontal-relative:text;mso-position-vertical:absolute;mso-position-vertical-relative:text;mso-width-percent:0;mso-height-percent:0;mso-width-relative:margin;mso-height-relative:margin;v-text-anchor:top" o:gfxdata="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" fillcolor="white [3201]" stroked="f" strokeweight=".5pt">
+              <v:shape w14:anchorId="078230ED" id="Textfeld 277" o:spid="_x0000_s1130" type="#_x0000_t202" style="position:absolute;margin-left:151.8pt;margin-top:268.85pt;width:18pt;height:16.5pt;z-index:251648000;visibility:visible;mso-wrap-style:square;mso-width-percent:0;mso-height-percent:0;mso-wrap-distance-left:9pt;mso-wrap-distance-top:0;mso-wrap-distance-right:9pt;mso-wrap-distance-bottom:0;mso-position-horizontal:absolute;mso-position-horizontal-relative:text;mso-position-vertical:absolute;mso-position-vertical-relative:text;mso-width-percent:0;mso-height-percent:0;mso-width-relative:margin;mso-height-relative:margin;v-text-anchor:top" o:gfxdata="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" fillcolor="white [3201]" stroked="f" strokeweight=".5pt">
                 <v:textbox>
                   <w:txbxContent>
                     <w:p>
@@ -8397,7 +8405,7 @@
         <mc:AlternateContent>
           <mc:Choice Requires="wps">
             <w:drawing>
-              <wp:anchor distT="0" distB="0" distL="114300" distR="114300" simplePos="0" relativeHeight="251676160" behindDoc="0" locked="0" layoutInCell="1" allowOverlap="1" wp14:anchorId="5B132203" wp14:editId="080CC38E">
+              <wp:anchor distT="0" distB="0" distL="114300" distR="114300" simplePos="0" relativeHeight="251646976" behindDoc="0" locked="0" layoutInCell="1" allowOverlap="1" wp14:anchorId="5B132203" wp14:editId="080CC38E">
                 <wp:simplePos x="0" y="0"/>
                 <wp:positionH relativeFrom="column">
                   <wp:posOffset>1642110</wp:posOffset>
@@ -8467,7 +8475,7 @@
           </mc:Choice>
           <mc:Fallback>
             <w:pict>
-              <v:shape w14:anchorId="5B132203" id="Textfeld 276" o:spid="_x0000_s1131" type="#_x0000_t202" style="position:absolute;margin-left:129.3pt;margin-top:269pt;width:18pt;height:16.5pt;z-index:251676160;visibility:visible;mso-wrap-style:square;mso-width-percent:0;mso-height-percent:0;mso-wrap-distance-left:9pt;mso-wrap-distance-top:0;mso-wrap-distance-right:9pt;mso-wrap-distance-bottom:0;mso-position-horizontal:absolute;mso-position-horizontal-relative:text;mso-position-vertical:absolute;mso-position-vertical-relative:text;mso-width-percent:0;mso-height-percent:0;mso-width-relative:margin;mso-height-relative:margin;v-text-anchor:top" o:gfxdata="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" fillcolor="white [3201]" stroked="f" strokeweight=".5pt">
+              <v:shape w14:anchorId="5B132203" id="Textfeld 276" o:spid="_x0000_s1131" type="#_x0000_t202" style="position:absolute;margin-left:129.3pt;margin-top:269pt;width:18pt;height:16.5pt;z-index:251646976;visibility:visible;mso-wrap-style:square;mso-width-percent:0;mso-height-percent:0;mso-wrap-distance-left:9pt;mso-wrap-distance-top:0;mso-wrap-distance-right:9pt;mso-wrap-distance-bottom:0;mso-position-horizontal:absolute;mso-position-horizontal-relative:text;mso-position-vertical:absolute;mso-position-vertical-relative:text;mso-width-percent:0;mso-height-percent:0;mso-width-relative:margin;mso-height-relative:margin;v-text-anchor:top" o:gfxdata="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" fillcolor="white [3201]" stroked="f" strokeweight=".5pt">
                 <v:textbox>
                   <w:txbxContent>
                     <w:p>
@@ -8498,7 +8506,7 @@
         <mc:AlternateContent>
           <mc:Choice Requires="wpg">
             <w:drawing>
-              <wp:anchor distT="0" distB="0" distL="114300" distR="114300" simplePos="0" relativeHeight="251601408" behindDoc="0" locked="0" layoutInCell="1" allowOverlap="1">
+              <wp:anchor distT="0" distB="0" distL="114300" distR="114300" simplePos="0" relativeHeight="251640832" behindDoc="0" locked="0" layoutInCell="1" allowOverlap="1">
                 <wp:simplePos x="0" y="0"/>
                 <wp:positionH relativeFrom="page">
                   <wp:posOffset>6410325</wp:posOffset>
@@ -8684,7 +8692,7 @@
           </mc:Choice>
           <mc:Fallback>
             <w:pict>
-              <v:group id="Gruppieren 172" o:spid="_x0000_s1132" style="position:absolute;margin-left:504.75pt;margin-top:198.5pt;width:87.75pt;height:92.25pt;z-index:251601408;mso-position-horizontal-relative:page;mso-width-relative:margin;mso-height-relative:margin" coordsize="10953,12076" o:gfxdata="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">
+              <v:group id="Gruppieren 172" o:spid="_x0000_s1132" style="position:absolute;margin-left:504.75pt;margin-top:198.5pt;width:87.75pt;height:92.25pt;z-index:251640832;mso-position-horizontal-relative:page;mso-width-relative:margin;mso-height-relative:margin" coordsize="10953,12076" o:gfxdata="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">
                 <v:shape id="Textfeld 79" o:spid="_x0000_s1133" type="#_x0000_t202" style="position:absolute;width:10953;height:12076;visibility:visible;mso-wrap-style:square;v-text-anchor:top" o:gfxdata="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" fillcolor="white [3201]" strokeweight=".5pt">
                   <v:textbox>
                     <w:txbxContent>
@@ -8790,7 +8798,7 @@
         <mc:AlternateContent>
           <mc:Choice Requires="wpg">
             <w:drawing>
-              <wp:anchor distT="0" distB="0" distL="114300" distR="114300" simplePos="0" relativeHeight="251599360" behindDoc="0" locked="0" layoutInCell="1" allowOverlap="1">
+              <wp:anchor distT="0" distB="0" distL="114300" distR="114300" simplePos="0" relativeHeight="251639808" behindDoc="0" locked="0" layoutInCell="1" allowOverlap="1">
                 <wp:simplePos x="0" y="0"/>
                 <wp:positionH relativeFrom="column">
                   <wp:posOffset>4109086</wp:posOffset>
@@ -8962,7 +8970,7 @@
           </mc:Choice>
           <mc:Fallback>
             <w:pict>
-              <v:group id="Gruppieren 144" o:spid="_x0000_s1135" style="position:absolute;margin-left:323.55pt;margin-top:317pt;width:85.5pt;height:66pt;z-index:251599360;mso-width-relative:margin;mso-height-relative:margin" coordsize="10953,10179" o:gfxdata="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">
+              <v:group id="Gruppieren 144" o:spid="_x0000_s1135" style="position:absolute;margin-left:323.55pt;margin-top:317pt;width:85.5pt;height:66pt;z-index:251639808;mso-width-relative:margin;mso-height-relative:margin" coordsize="10953,10179" o:gfxdata="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">
                 <v:shape id="Textfeld 145" o:spid="_x0000_s1136" type="#_x0000_t202" style="position:absolute;width:10953;height:10179;visibility:visible;mso-wrap-style:square;v-text-anchor:top" o:gfxdata="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" fillcolor="white [3201]" strokeweight=".5pt">
                   <v:textbox>
                     <w:txbxContent>
@@ -9053,7 +9061,7 @@
         <mc:AlternateContent>
           <mc:Choice Requires="wps">
             <w:drawing>
-              <wp:anchor distT="0" distB="0" distL="114300" distR="114300" simplePos="0" relativeHeight="251610624" behindDoc="0" locked="0" layoutInCell="1" allowOverlap="1" wp14:anchorId="563D194F" wp14:editId="0100C58B">
+              <wp:anchor distT="0" distB="0" distL="114300" distR="114300" simplePos="0" relativeHeight="251643904" behindDoc="0" locked="0" layoutInCell="1" allowOverlap="1" wp14:anchorId="563D194F" wp14:editId="0100C58B">
                 <wp:simplePos x="0" y="0"/>
                 <wp:positionH relativeFrom="column">
                   <wp:posOffset>1619349</wp:posOffset>
@@ -9127,7 +9135,7 @@
         <mc:AlternateContent>
           <mc:Choice Requires="wpg">
             <w:drawing>
-              <wp:anchor distT="0" distB="0" distL="114300" distR="114300" simplePos="0" relativeHeight="251596288" behindDoc="0" locked="0" layoutInCell="1" allowOverlap="1">
+              <wp:anchor distT="0" distB="0" distL="114300" distR="114300" simplePos="0" relativeHeight="251636736" behindDoc="0" locked="0" layoutInCell="1" allowOverlap="1">
                 <wp:simplePos x="0" y="0"/>
                 <wp:positionH relativeFrom="column">
                   <wp:posOffset>2161087</wp:posOffset>
@@ -9302,7 +9310,7 @@
           </mc:Choice>
           <mc:Fallback>
             <w:pict>
-              <v:group id="Gruppieren 100" o:spid="_x0000_s1138" style="position:absolute;margin-left:170.15pt;margin-top:234.9pt;width:86.25pt;height:80.15pt;z-index:251596288" coordsize="10953,10179" o:gfxdata="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">
+              <v:group id="Gruppieren 100" o:spid="_x0000_s1138" style="position:absolute;margin-left:170.15pt;margin-top:234.9pt;width:86.25pt;height:80.15pt;z-index:251636736" coordsize="10953,10179" o:gfxdata="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">
                 <v:shape id="Textfeld 106" o:spid="_x0000_s1139" type="#_x0000_t202" style="position:absolute;width:10953;height:10179;visibility:visible;mso-wrap-style:square;v-text-anchor:top" o:gfxdata="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" fillcolor="white [3201]" strokeweight=".5pt">
                   <v:textbox>
                     <w:txbxContent>
@@ -9402,7 +9410,7 @@
         <mc:AlternateContent>
           <mc:Choice Requires="wpg">
             <w:drawing>
-              <wp:anchor distT="0" distB="0" distL="114300" distR="114300" simplePos="0" relativeHeight="251606528" behindDoc="0" locked="0" layoutInCell="1" allowOverlap="1">
+              <wp:anchor distT="0" distB="0" distL="114300" distR="114300" simplePos="0" relativeHeight="251642880" behindDoc="0" locked="0" layoutInCell="1" allowOverlap="1">
                 <wp:simplePos x="0" y="0"/>
                 <wp:positionH relativeFrom="column">
                   <wp:posOffset>528955</wp:posOffset>
@@ -9602,7 +9610,7 @@
           </mc:Choice>
           <mc:Fallback>
             <w:pict>
-              <v:group id="Gruppieren 170" o:spid="_x0000_s1141" style="position:absolute;margin-left:41.65pt;margin-top:230.5pt;width:85.55pt;height:98.65pt;z-index:251606528;mso-width-relative:margin;mso-height-relative:margin" coordsize="10953,11638" o:gfxdata="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">
+              <v:group id="Gruppieren 170" o:spid="_x0000_s1141" style="position:absolute;margin-left:41.65pt;margin-top:230.5pt;width:85.55pt;height:98.65pt;z-index:251642880;mso-width-relative:margin;mso-height-relative:margin" coordsize="10953,11638" o:gfxdata="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">
                 <v:shape id="Textfeld 135" o:spid="_x0000_s1142" type="#_x0000_t202" style="position:absolute;width:10953;height:11638;visibility:visible;mso-wrap-style:square;v-text-anchor:top" o:gfxdata="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" fillcolor="white [3201]" strokeweight=".5pt">
                   <v:textbox>
                     <w:txbxContent>
@@ -10174,7 +10182,7 @@
         <mc:AlternateContent>
           <mc:Choice Requires="wpg">
             <w:drawing>
-              <wp:anchor distT="0" distB="0" distL="114300" distR="114300" simplePos="0" relativeHeight="251750912" behindDoc="0" locked="0" layoutInCell="1" allowOverlap="1">
+              <wp:anchor distT="0" distB="0" distL="114300" distR="114300" simplePos="0" relativeHeight="251661312" behindDoc="0" locked="0" layoutInCell="1" allowOverlap="1">
                 <wp:simplePos x="0" y="0"/>
                 <wp:positionH relativeFrom="column">
                   <wp:posOffset>-121202</wp:posOffset>
@@ -10785,7 +10793,7 @@
           </mc:Choice>
           <mc:Fallback>
             <w:pict>
-              <v:group id="Gruppieren 291" o:spid="_x0000_s1144" style="position:absolute;margin-left:-9.55pt;margin-top:10.45pt;width:469.05pt;height:434.95pt;z-index:251750912" coordsize="59572,55240" o:gfxdata="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">
+              <v:group id="Gruppieren 291" o:spid="_x0000_s1144" style="position:absolute;margin-left:-9.55pt;margin-top:10.45pt;width:469.05pt;height:434.95pt;z-index:251661312" coordsize="59572,55240" o:gfxdata="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">
                 <v:shape id="Textfeld 138" o:spid="_x0000_s1145" type="#_x0000_t202" style="position:absolute;left:5654;top:25146;width:10116;height:4392;visibility:visible;mso-wrap-style:square;v-text-anchor:top" o:gfxdata="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" fillcolor="white [3201]" strokeweight="2pt">
                   <v:textbox>
                     <w:txbxContent>
@@ -11084,7 +11092,7 @@
         <mc:AlternateContent>
           <mc:Choice Requires="wpg">
             <w:drawing>
-              <wp:anchor distT="0" distB="0" distL="114300" distR="114300" simplePos="0" relativeHeight="251750912" behindDoc="0" locked="0" layoutInCell="1" allowOverlap="1">
+              <wp:anchor distT="0" distB="0" distL="114300" distR="114300" simplePos="0" relativeHeight="251662336" behindDoc="0" locked="0" layoutInCell="1" allowOverlap="1">
                 <wp:simplePos x="0" y="0"/>
                 <wp:positionH relativeFrom="column">
                   <wp:posOffset>3764998</wp:posOffset>
@@ -11324,7 +11332,7 @@
           </mc:Choice>
           <mc:Fallback>
             <w:pict>
-              <v:group id="Gruppieren 292" o:spid="_x0000_s1159" style="position:absolute;margin-left:296.45pt;margin-top:17.15pt;width:115.7pt;height:96pt;z-index:251750912" coordsize="14691,12192" o:gfxdata="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">
+              <v:group id="Gruppieren 292" o:spid="_x0000_s1159" style="position:absolute;margin-left:296.45pt;margin-top:17.15pt;width:115.7pt;height:96pt;z-index:251662336" coordsize="14691,12192" o:gfxdata="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">
                 <v:group id="Gruppieren 75" o:spid="_x0000_s1160" style="position:absolute;width:14691;height:12192" coordsize="24079,19507" o:gfxdata="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">
                   <v:shape id="Cube 78" o:spid="_x0000_s1161" type="#_x0000_t16" style="position:absolute;width:24079;height:19507;visibility:visible;mso-wrap-style:square;v-text-anchor:middle" o:gfxdata="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" adj="2278" filled="f" strokecolor="black [3213]" strokeweight="2pt">
                     <v:textbox inset=",1.3mm"/>
@@ -11509,7 +11517,7 @@
         <mc:AlternateContent>
           <mc:Choice Requires="wps">
             <w:drawing>
-              <wp:anchor distT="0" distB="0" distL="114300" distR="114300" simplePos="0" relativeHeight="251864576" behindDoc="0" locked="0" layoutInCell="1" allowOverlap="1" wp14:anchorId="36D023E0" wp14:editId="69FD152D">
+              <wp:anchor distT="0" distB="0" distL="114300" distR="114300" simplePos="0" relativeHeight="251712512" behindDoc="0" locked="0" layoutInCell="1" allowOverlap="1" wp14:anchorId="36D023E0" wp14:editId="69FD152D">
                 <wp:simplePos x="0" y="0"/>
                 <wp:positionH relativeFrom="column">
                   <wp:posOffset>2490470</wp:posOffset>
@@ -11566,14 +11574,7 @@
                                 <w:sz w:val="14"/>
                                 <w:szCs w:val="14"/>
                               </w:rPr>
-                              <w:t xml:space="preserve"> </w:t>
-                            </w:r>
-                            <w:r>
-                              <w:rPr>
-                                <w:sz w:val="14"/>
-                                <w:szCs w:val="14"/>
-                              </w:rPr>
-                              <w:t>sehen</w:t>
+                              <w:t xml:space="preserve"> sehen</w:t>
                             </w:r>
                           </w:p>
                         </w:txbxContent>
@@ -11592,7 +11593,7 @@
           </mc:Choice>
           <mc:Fallback>
             <w:pict>
-              <v:shape w14:anchorId="36D023E0" id="Textfeld 284" o:spid="_x0000_s1164" type="#_x0000_t202" style="position:absolute;margin-left:196.1pt;margin-top:135.25pt;width:76.45pt;height:15.75pt;z-index:251864576;visibility:visible;mso-wrap-style:square;mso-wrap-distance-left:9pt;mso-wrap-distance-top:0;mso-wrap-distance-right:9pt;mso-wrap-distance-bottom:0;mso-position-horizontal:absolute;mso-position-horizontal-relative:text;mso-position-vertical:absolute;mso-position-vertical-relative:text;v-text-anchor:top" o:gfxdata="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" fillcolor="white [3201]" strokeweight=".5pt">
+              <v:shape w14:anchorId="36D023E0" id="Textfeld 284" o:spid="_x0000_s1164" type="#_x0000_t202" style="position:absolute;margin-left:196.1pt;margin-top:135.25pt;width:76.45pt;height:15.75pt;z-index:251712512;visibility:visible;mso-wrap-style:square;mso-wrap-distance-left:9pt;mso-wrap-distance-top:0;mso-wrap-distance-right:9pt;mso-wrap-distance-bottom:0;mso-position-horizontal:absolute;mso-position-horizontal-relative:text;mso-position-vertical:absolute;mso-position-vertical-relative:text;v-text-anchor:top" o:gfxdata="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" fillcolor="white [3201]" strokeweight=".5pt">
                 <v:textbox>
                   <w:txbxContent>
                     <w:p>
@@ -11616,14 +11617,7 @@
                           <w:sz w:val="14"/>
                           <w:szCs w:val="14"/>
                         </w:rPr>
-                        <w:t xml:space="preserve"> </w:t>
-                      </w:r>
-                      <w:r>
-                        <w:rPr>
-                          <w:sz w:val="14"/>
-                          <w:szCs w:val="14"/>
-                        </w:rPr>
-                        <w:t>sehen</w:t>
+                        <w:t xml:space="preserve"> sehen</w:t>
                       </w:r>
                     </w:p>
                   </w:txbxContent>
@@ -11641,7 +11635,7 @@
         <mc:AlternateContent>
           <mc:Choice Requires="wps">
             <w:drawing>
-              <wp:anchor distT="0" distB="0" distL="114300" distR="114300" simplePos="0" relativeHeight="251862528" behindDoc="0" locked="0" layoutInCell="1" allowOverlap="1" wp14:anchorId="22DF6D3C" wp14:editId="706E4BFE">
+              <wp:anchor distT="0" distB="0" distL="114300" distR="114300" simplePos="0" relativeHeight="251711488" behindDoc="0" locked="0" layoutInCell="1" allowOverlap="1" wp14:anchorId="22DF6D3C" wp14:editId="706E4BFE">
                 <wp:simplePos x="0" y="0"/>
                 <wp:positionH relativeFrom="column">
                   <wp:posOffset>3700145</wp:posOffset>
@@ -11717,7 +11711,7 @@
           </mc:Choice>
           <mc:Fallback>
             <w:pict>
-              <v:shape w14:anchorId="22DF6D3C" id="Textfeld 283" o:spid="_x0000_s1165" type="#_x0000_t202" style="position:absolute;margin-left:291.35pt;margin-top:79.75pt;width:76.45pt;height:15.75pt;z-index:251862528;visibility:visible;mso-wrap-style:square;mso-wrap-distance-left:9pt;mso-wrap-distance-top:0;mso-wrap-distance-right:9pt;mso-wrap-distance-bottom:0;mso-position-horizontal:absolute;mso-position-horizontal-relative:text;mso-position-vertical:absolute;mso-position-vertical-relative:text;v-text-anchor:top" o:gfxdata="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" fillcolor="white [3201]" strokeweight=".5pt">
+              <v:shape w14:anchorId="22DF6D3C" id="Textfeld 283" o:spid="_x0000_s1165" type="#_x0000_t202" style="position:absolute;margin-left:291.35pt;margin-top:79.75pt;width:76.45pt;height:15.75pt;z-index:251711488;visibility:visible;mso-wrap-style:square;mso-wrap-distance-left:9pt;mso-wrap-distance-top:0;mso-wrap-distance-right:9pt;mso-wrap-distance-bottom:0;mso-position-horizontal:absolute;mso-position-horizontal-relative:text;mso-position-vertical:absolute;mso-position-vertical-relative:text;v-text-anchor:top" o:gfxdata="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" fillcolor="white [3201]" strokeweight=".5pt">
                 <v:textbox>
                   <w:txbxContent>
                     <w:p>
@@ -11759,7 +11753,7 @@
         <mc:AlternateContent>
           <mc:Choice Requires="wps">
             <w:drawing>
-              <wp:anchor distT="0" distB="0" distL="114300" distR="114300" simplePos="0" relativeHeight="251860480" behindDoc="0" locked="0" layoutInCell="1" allowOverlap="1" wp14:anchorId="48C9114C" wp14:editId="64A97217">
+              <wp:anchor distT="0" distB="0" distL="114300" distR="114300" simplePos="0" relativeHeight="251710464" behindDoc="0" locked="0" layoutInCell="1" allowOverlap="1" wp14:anchorId="48C9114C" wp14:editId="64A97217">
                 <wp:simplePos x="0" y="0"/>
                 <wp:positionH relativeFrom="column">
                   <wp:posOffset>4566920</wp:posOffset>
@@ -11807,14 +11801,7 @@
                                 <w:sz w:val="14"/>
                                 <w:szCs w:val="14"/>
                               </w:rPr>
-                              <w:t xml:space="preserve">Kundeninfo </w:t>
-                            </w:r>
-                            <w:r>
-                              <w:rPr>
-                                <w:sz w:val="14"/>
-                                <w:szCs w:val="14"/>
-                              </w:rPr>
-                              <w:t>liefern</w:t>
+                              <w:t>Kundeninfo liefern</w:t>
                             </w:r>
                           </w:p>
                         </w:txbxContent>
@@ -11833,7 +11820,7 @@
           </mc:Choice>
           <mc:Fallback>
             <w:pict>
-              <v:shape w14:anchorId="48C9114C" id="Textfeld 273" o:spid="_x0000_s1166" type="#_x0000_t202" style="position:absolute;margin-left:359.6pt;margin-top:285.35pt;width:76.45pt;height:15.75pt;z-index:251860480;visibility:visible;mso-wrap-style:square;mso-wrap-distance-left:9pt;mso-wrap-distance-top:0;mso-wrap-distance-right:9pt;mso-wrap-distance-bottom:0;mso-position-horizontal:absolute;mso-position-horizontal-relative:text;mso-position-vertical:absolute;mso-position-vertical-relative:text;v-text-anchor:top" o:gfxdata="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" fillcolor="white [3201]" strokeweight=".5pt">
+              <v:shape w14:anchorId="48C9114C" id="Textfeld 273" o:spid="_x0000_s1166" type="#_x0000_t202" style="position:absolute;margin-left:359.6pt;margin-top:285.35pt;width:76.45pt;height:15.75pt;z-index:251710464;visibility:visible;mso-wrap-style:square;mso-wrap-distance-left:9pt;mso-wrap-distance-top:0;mso-wrap-distance-right:9pt;mso-wrap-distance-bottom:0;mso-position-horizontal:absolute;mso-position-horizontal-relative:text;mso-position-vertical:absolute;mso-position-vertical-relative:text;v-text-anchor:top" o:gfxdata="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" fillcolor="white [3201]" strokeweight=".5pt">
                 <v:textbox>
                   <w:txbxContent>
                     <w:p>
@@ -11848,14 +11835,7 @@
                           <w:sz w:val="14"/>
                           <w:szCs w:val="14"/>
                         </w:rPr>
-                        <w:t xml:space="preserve">Kundeninfo </w:t>
-                      </w:r>
-                      <w:r>
-                        <w:rPr>
-                          <w:sz w:val="14"/>
-                          <w:szCs w:val="14"/>
-                        </w:rPr>
-                        <w:t>liefern</w:t>
+                        <w:t>Kundeninfo liefern</w:t>
                       </w:r>
                     </w:p>
                   </w:txbxContent>
@@ -11873,7 +11853,7 @@
         <mc:AlternateContent>
           <mc:Choice Requires="wps">
             <w:drawing>
-              <wp:anchor distT="0" distB="0" distL="114300" distR="114300" simplePos="0" relativeHeight="251858432" behindDoc="0" locked="0" layoutInCell="1" allowOverlap="1">
+              <wp:anchor distT="0" distB="0" distL="114300" distR="114300" simplePos="0" relativeHeight="251709440" behindDoc="0" locked="0" layoutInCell="1" allowOverlap="1">
                 <wp:simplePos x="0" y="0"/>
                 <wp:positionH relativeFrom="column">
                   <wp:posOffset>3481070</wp:posOffset>
@@ -11940,7 +11920,7 @@
           </mc:Choice>
           <mc:Fallback>
             <w:pict>
-              <v:shape id="Textfeld 266" o:spid="_x0000_s1167" type="#_x0000_t202" style="position:absolute;margin-left:274.1pt;margin-top:209.5pt;width:76.45pt;height:15.75pt;z-index:251858432;visibility:visible;mso-wrap-style:square;mso-wrap-distance-left:9pt;mso-wrap-distance-top:0;mso-wrap-distance-right:9pt;mso-wrap-distance-bottom:0;mso-position-horizontal:absolute;mso-position-horizontal-relative:text;mso-position-vertical:absolute;mso-position-vertical-relative:text;v-text-anchor:top" o:gfxdata="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" fillcolor="white [3201]" strokeweight=".5pt">
+              <v:shape id="Textfeld 266" o:spid="_x0000_s1167" type="#_x0000_t202" style="position:absolute;margin-left:274.1pt;margin-top:209.5pt;width:76.45pt;height:15.75pt;z-index:251709440;visibility:visible;mso-wrap-style:square;mso-wrap-distance-left:9pt;mso-wrap-distance-top:0;mso-wrap-distance-right:9pt;mso-wrap-distance-bottom:0;mso-position-horizontal:absolute;mso-position-horizontal-relative:text;mso-position-vertical:absolute;mso-position-vertical-relative:text;v-text-anchor:top" o:gfxdata="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" fillcolor="white [3201]" strokeweight=".5pt">
                 <v:textbox>
                   <w:txbxContent>
                     <w:p>
@@ -11973,7 +11953,7 @@
         <mc:AlternateContent>
           <mc:Choice Requires="wps">
             <w:drawing>
-              <wp:anchor distT="0" distB="0" distL="114300" distR="114300" simplePos="0" relativeHeight="251857408" behindDoc="0" locked="0" layoutInCell="1" allowOverlap="1" wp14:anchorId="6FDC8A0B" wp14:editId="7AA8B22B">
+              <wp:anchor distT="0" distB="0" distL="114300" distR="114300" simplePos="0" relativeHeight="251708416" behindDoc="0" locked="0" layoutInCell="1" allowOverlap="1" wp14:anchorId="6FDC8A0B" wp14:editId="7AA8B22B">
                 <wp:simplePos x="0" y="0"/>
                 <wp:positionH relativeFrom="column">
                   <wp:posOffset>3681095</wp:posOffset>
@@ -12049,7 +12029,7 @@
         <mc:AlternateContent>
           <mc:Choice Requires="wps">
             <w:drawing>
-              <wp:anchor distT="0" distB="0" distL="114300" distR="114300" simplePos="0" relativeHeight="251855360" behindDoc="0" locked="0" layoutInCell="1" allowOverlap="1">
+              <wp:anchor distT="0" distB="0" distL="114300" distR="114300" simplePos="0" relativeHeight="251707392" behindDoc="0" locked="0" layoutInCell="1" allowOverlap="1">
                 <wp:simplePos x="0" y="0"/>
                 <wp:positionH relativeFrom="column">
                   <wp:posOffset>3642995</wp:posOffset>
@@ -12119,7 +12099,7 @@
         <mc:AlternateContent>
           <mc:Choice Requires="wpg">
             <w:drawing>
-              <wp:anchor distT="0" distB="0" distL="114300" distR="114300" simplePos="0" relativeHeight="251854336" behindDoc="0" locked="0" layoutInCell="1" allowOverlap="1" wp14:anchorId="2C2E5040" wp14:editId="07C97B8C">
+              <wp:anchor distT="0" distB="0" distL="114300" distR="114300" simplePos="0" relativeHeight="251706368" behindDoc="0" locked="0" layoutInCell="1" allowOverlap="1" wp14:anchorId="2C2E5040" wp14:editId="07C97B8C">
                 <wp:simplePos x="0" y="0"/>
                 <wp:positionH relativeFrom="page">
                   <wp:posOffset>5042755</wp:posOffset>
@@ -12253,7 +12233,7 @@
         <mc:AlternateContent>
           <mc:Choice Requires="wpg">
             <w:drawing>
-              <wp:anchor distT="0" distB="0" distL="114300" distR="114300" simplePos="0" relativeHeight="251852288" behindDoc="0" locked="0" layoutInCell="1" allowOverlap="1">
+              <wp:anchor distT="0" distB="0" distL="114300" distR="114300" simplePos="0" relativeHeight="251705344" behindDoc="0" locked="0" layoutInCell="1" allowOverlap="1">
                 <wp:simplePos x="0" y="0"/>
                 <wp:positionH relativeFrom="column">
                   <wp:posOffset>4157345</wp:posOffset>
@@ -12380,7 +12360,7 @@
         <mc:AlternateContent>
           <mc:Choice Requires="wpg">
             <w:drawing>
-              <wp:anchor distT="0" distB="0" distL="114300" distR="114300" simplePos="0" relativeHeight="251849216" behindDoc="0" locked="0" layoutInCell="1" allowOverlap="1" wp14:anchorId="7AFFD4CF" wp14:editId="4393FD57">
+              <wp:anchor distT="0" distB="0" distL="114300" distR="114300" simplePos="0" relativeHeight="251704320" behindDoc="0" locked="0" layoutInCell="1" allowOverlap="1" wp14:anchorId="7AFFD4CF" wp14:editId="4393FD57">
                 <wp:simplePos x="0" y="0"/>
                 <wp:positionH relativeFrom="column">
                   <wp:posOffset>3309115</wp:posOffset>
@@ -12508,7 +12488,7 @@
         <mc:AlternateContent>
           <mc:Choice Requires="wps">
             <w:drawing>
-              <wp:anchor distT="0" distB="0" distL="114300" distR="114300" simplePos="0" relativeHeight="251727360" behindDoc="0" locked="0" layoutInCell="1" allowOverlap="1">
+              <wp:anchor distT="0" distB="0" distL="114300" distR="114300" simplePos="0" relativeHeight="251658240" behindDoc="0" locked="0" layoutInCell="1" allowOverlap="1">
                 <wp:simplePos x="0" y="0"/>
                 <wp:positionH relativeFrom="column">
                   <wp:posOffset>4785995</wp:posOffset>
@@ -12620,7 +12600,7 @@
           </mc:Choice>
           <mc:Fallback>
             <w:pict>
-              <v:shape id="Textfeld 250" o:spid="_x0000_s1168" type="#_x0000_t202" style="position:absolute;margin-left:376.85pt;margin-top:73.7pt;width:147.8pt;height:49.25pt;z-index:251727360;visibility:visible;mso-wrap-style:square;mso-width-percent:0;mso-height-percent:0;mso-wrap-distance-left:9pt;mso-wrap-distance-top:0;mso-wrap-distance-right:9pt;mso-wrap-distance-bottom:0;mso-position-horizontal:absolute;mso-position-horizontal-relative:text;mso-position-vertical:absolute;mso-position-vertical-relative:text;mso-width-percent:0;mso-height-percent:0;mso-width-relative:margin;mso-height-relative:margin;v-text-anchor:top" o:gfxdata="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" filled="f" strokecolor="black [3213]" strokeweight="2pt">
+              <v:shape id="Textfeld 250" o:spid="_x0000_s1168" type="#_x0000_t202" style="position:absolute;margin-left:376.85pt;margin-top:73.7pt;width:147.8pt;height:49.25pt;z-index:251658240;visibility:visible;mso-wrap-style:square;mso-width-percent:0;mso-height-percent:0;mso-wrap-distance-left:9pt;mso-wrap-distance-top:0;mso-wrap-distance-right:9pt;mso-wrap-distance-bottom:0;mso-position-horizontal:absolute;mso-position-horizontal-relative:text;mso-position-vertical:absolute;mso-position-vertical-relative:text;mso-width-percent:0;mso-height-percent:0;mso-width-relative:margin;mso-height-relative:margin;v-text-anchor:top" o:gfxdata="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" filled="f" strokecolor="black [3213]" strokeweight="2pt">
                 <v:textbox>
                   <w:txbxContent>
                     <w:p>
@@ -12694,7 +12674,7 @@
         <mc:AlternateContent>
           <mc:Choice Requires="wps">
             <w:drawing>
-              <wp:anchor distT="0" distB="0" distL="114300" distR="114300" simplePos="0" relativeHeight="251731456" behindDoc="0" locked="0" layoutInCell="1" allowOverlap="1" wp14:anchorId="6D1CE189" wp14:editId="08052EA6">
+              <wp:anchor distT="0" distB="0" distL="114300" distR="114300" simplePos="0" relativeHeight="251660288" behindDoc="0" locked="0" layoutInCell="1" allowOverlap="1" wp14:anchorId="6D1CE189" wp14:editId="08052EA6">
                 <wp:simplePos x="0" y="0"/>
                 <wp:positionH relativeFrom="column">
                   <wp:posOffset>4629785</wp:posOffset>
@@ -12806,7 +12786,7 @@
           </mc:Choice>
           <mc:Fallback>
             <w:pict>
-              <v:shape w14:anchorId="6D1CE189" id="Textfeld 287" o:spid="_x0000_s1169" type="#_x0000_t202" style="position:absolute;margin-left:364.55pt;margin-top:329.15pt;width:147.8pt;height:49.25pt;z-index:251731456;visibility:visible;mso-wrap-style:square;mso-width-percent:0;mso-height-percent:0;mso-wrap-distance-left:9pt;mso-wrap-distance-top:0;mso-wrap-distance-right:9pt;mso-wrap-distance-bottom:0;mso-position-horizontal:absolute;mso-position-horizontal-relative:text;mso-position-vertical:absolute;mso-position-vertical-relative:text;mso-width-percent:0;mso-height-percent:0;mso-width-relative:margin;mso-height-relative:margin;v-text-anchor:top" o:gfxdata="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" filled="f" strokecolor="black [3213]" strokeweight="2pt">
+              <v:shape w14:anchorId="6D1CE189" id="Textfeld 287" o:spid="_x0000_s1169" type="#_x0000_t202" style="position:absolute;margin-left:364.55pt;margin-top:329.15pt;width:147.8pt;height:49.25pt;z-index:251660288;visibility:visible;mso-wrap-style:square;mso-width-percent:0;mso-height-percent:0;mso-wrap-distance-left:9pt;mso-wrap-distance-top:0;mso-wrap-distance-right:9pt;mso-wrap-distance-bottom:0;mso-position-horizontal:absolute;mso-position-horizontal-relative:text;mso-position-vertical:absolute;mso-position-vertical-relative:text;mso-width-percent:0;mso-height-percent:0;mso-width-relative:margin;mso-height-relative:margin;v-text-anchor:top" o:gfxdata="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" filled="f" strokecolor="black [3213]" strokeweight="2pt">
                 <v:textbox>
                   <w:txbxContent>
                     <w:p>
@@ -12880,7 +12860,7 @@
         <mc:AlternateContent>
           <mc:Choice Requires="wpg">
             <w:drawing>
-              <wp:anchor distT="0" distB="0" distL="114300" distR="114300" simplePos="0" relativeHeight="251847168" behindDoc="0" locked="0" layoutInCell="1" allowOverlap="1">
+              <wp:anchor distT="0" distB="0" distL="114300" distR="114300" simplePos="0" relativeHeight="251703296" behindDoc="0" locked="0" layoutInCell="1" allowOverlap="1">
                 <wp:simplePos x="0" y="0"/>
                 <wp:positionH relativeFrom="column">
                   <wp:posOffset>3265170</wp:posOffset>
@@ -13008,7 +12988,7 @@
         <mc:AlternateContent>
           <mc:Choice Requires="wps">
             <w:drawing>
-              <wp:anchor distT="0" distB="0" distL="114300" distR="114300" simplePos="0" relativeHeight="251729408" behindDoc="0" locked="0" layoutInCell="1" allowOverlap="1" wp14:anchorId="303E2C60" wp14:editId="5C393378">
+              <wp:anchor distT="0" distB="0" distL="114300" distR="114300" simplePos="0" relativeHeight="251659264" behindDoc="0" locked="0" layoutInCell="1" allowOverlap="1" wp14:anchorId="303E2C60" wp14:editId="5C393378">
                 <wp:simplePos x="0" y="0"/>
                 <wp:positionH relativeFrom="column">
                   <wp:posOffset>1381760</wp:posOffset>
@@ -13122,7 +13102,7 @@
           </mc:Choice>
           <mc:Fallback>
             <w:pict>
-              <v:shape w14:anchorId="303E2C60" id="Textfeld 286" o:spid="_x0000_s1170" type="#_x0000_t202" style="position:absolute;margin-left:108.8pt;margin-top:169.05pt;width:147.8pt;height:49.25pt;z-index:251729408;visibility:visible;mso-wrap-style:square;mso-width-percent:0;mso-height-percent:0;mso-wrap-distance-left:9pt;mso-wrap-distance-top:0;mso-wrap-distance-right:9pt;mso-wrap-distance-bottom:0;mso-position-horizontal:absolute;mso-position-horizontal-relative:text;mso-position-vertical:absolute;mso-position-vertical-relative:text;mso-width-percent:0;mso-height-percent:0;mso-width-relative:margin;mso-height-relative:margin;v-text-anchor:top" o:gfxdata="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" filled="f" strokecolor="black [3213]" strokeweight="2pt">
+              <v:shape w14:anchorId="303E2C60" id="Textfeld 286" o:spid="_x0000_s1170" type="#_x0000_t202" style="position:absolute;margin-left:108.8pt;margin-top:169.05pt;width:147.8pt;height:49.25pt;z-index:251659264;visibility:visible;mso-wrap-style:square;mso-width-percent:0;mso-height-percent:0;mso-wrap-distance-left:9pt;mso-wrap-distance-top:0;mso-wrap-distance-right:9pt;mso-wrap-distance-bottom:0;mso-position-horizontal:absolute;mso-position-horizontal-relative:text;mso-position-vertical:absolute;mso-position-vertical-relative:text;mso-width-percent:0;mso-height-percent:0;mso-width-relative:margin;mso-height-relative:margin;v-text-anchor:top" o:gfxdata="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" filled="f" strokecolor="black [3213]" strokeweight="2pt">
                 <v:textbox>
                   <w:txbxContent>
                     <w:p>
@@ -13198,7 +13178,7 @@
         <mc:AlternateContent>
           <mc:Choice Requires="wps">
             <w:drawing>
-              <wp:anchor distT="0" distB="0" distL="114300" distR="114300" simplePos="0" relativeHeight="251564527" behindDoc="0" locked="0" layoutInCell="1" allowOverlap="1">
+              <wp:anchor distT="0" distB="0" distL="114300" distR="114300" simplePos="0" relativeHeight="251616256" behindDoc="0" locked="0" layoutInCell="1" allowOverlap="1">
                 <wp:simplePos x="0" y="0"/>
                 <wp:positionH relativeFrom="column">
                   <wp:posOffset>928370</wp:posOffset>
@@ -13282,7 +13262,7 @@
           </mc:Choice>
           <mc:Fallback>
             <w:pict>
-              <v:shape id="Textfeld 288" o:spid="_x0000_s1171" type="#_x0000_t202" style="position:absolute;margin-left:73.1pt;margin-top:11.2pt;width:588.3pt;height:449.05pt;z-index:251564527;visibility:visible;mso-wrap-style:square;mso-width-percent:0;mso-height-percent:0;mso-wrap-distance-left:9pt;mso-wrap-distance-top:0;mso-wrap-distance-right:9pt;mso-wrap-distance-bottom:0;mso-position-horizontal:absolute;mso-position-horizontal-relative:text;mso-position-vertical:absolute;mso-position-vertical-relative:text;mso-width-percent:0;mso-height-percent:0;mso-width-relative:margin;mso-height-relative:margin;v-text-anchor:top" o:gfxdata="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" fillcolor="white [3201]" strokeweight=".5pt">
+              <v:shape id="Textfeld 288" o:spid="_x0000_s1171" type="#_x0000_t202" style="position:absolute;margin-left:73.1pt;margin-top:11.2pt;width:588.3pt;height:449.05pt;z-index:251616256;visibility:visible;mso-wrap-style:square;mso-width-percent:0;mso-height-percent:0;mso-wrap-distance-left:9pt;mso-wrap-distance-top:0;mso-wrap-distance-right:9pt;mso-wrap-distance-bottom:0;mso-position-horizontal:absolute;mso-position-horizontal-relative:text;mso-position-vertical:absolute;mso-position-vertical-relative:text;mso-width-percent:0;mso-height-percent:0;mso-width-relative:margin;mso-height-relative:margin;v-text-anchor:top" o:gfxdata="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" fillcolor="white [3201]" strokeweight=".5pt">
                 <v:textbox>
                   <w:txbxContent>
                     <w:p>
@@ -13360,7 +13340,7 @@
         <mc:AlternateContent>
           <mc:Choice Requires="wps">
             <w:drawing>
-              <wp:anchor distT="0" distB="0" distL="114300" distR="114300" simplePos="0" relativeHeight="251563502" behindDoc="0" locked="0" layoutInCell="1" allowOverlap="1">
+              <wp:anchor distT="0" distB="0" distL="114300" distR="114300" simplePos="0" relativeHeight="251615232" behindDoc="0" locked="0" layoutInCell="1" allowOverlap="1">
                 <wp:simplePos x="0" y="0"/>
                 <wp:positionH relativeFrom="column">
                   <wp:posOffset>-375423</wp:posOffset>
@@ -13421,7 +13401,7 @@
           </mc:Choice>
           <mc:Fallback>
             <w:pict>
-              <v:shape id="Textfeld 237" o:spid="_x0000_s1172" type="#_x0000_t202" style="position:absolute;left:0;text-align:left;margin-left:-29.55pt;margin-top:13.4pt;width:39.45pt;height:21.9pt;z-index:251563502;visibility:visible;mso-wrap-style:square;mso-width-percent:0;mso-height-percent:0;mso-wrap-distance-left:9pt;mso-wrap-distance-top:0;mso-wrap-distance-right:9pt;mso-wrap-distance-bottom:0;mso-position-horizontal:absolute;mso-position-horizontal-relative:text;mso-position-vertical:absolute;mso-position-vertical-relative:text;mso-width-percent:0;mso-height-percent:0;mso-width-relative:margin;mso-height-relative:margin;v-text-anchor:top" o:gfxdata="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" fillcolor="white [3201]" stroked="f" strokeweight=".5pt">
+              <v:shape id="Textfeld 237" o:spid="_x0000_s1172" type="#_x0000_t202" style="position:absolute;left:0;text-align:left;margin-left:-29.55pt;margin-top:13.4pt;width:39.45pt;height:21.9pt;z-index:251615232;visibility:visible;mso-wrap-style:square;mso-width-percent:0;mso-height-percent:0;mso-wrap-distance-left:9pt;mso-wrap-distance-top:0;mso-wrap-distance-right:9pt;mso-wrap-distance-bottom:0;mso-position-horizontal:absolute;mso-position-horizontal-relative:text;mso-position-vertical:absolute;mso-position-vertical-relative:text;mso-width-percent:0;mso-height-percent:0;mso-width-relative:margin;mso-height-relative:margin;v-text-anchor:top" o:gfxdata="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" fillcolor="white [3201]" stroked="f" strokeweight=".5pt">
                 <v:textbox>
                   <w:txbxContent>
                     <w:p>
@@ -13467,7 +13447,7 @@
         <mc:AlternateContent>
           <mc:Choice Requires="wpg">
             <w:drawing>
-              <wp:anchor distT="0" distB="0" distL="114300" distR="114300" simplePos="0" relativeHeight="251723264" behindDoc="0" locked="0" layoutInCell="1" allowOverlap="1">
+              <wp:anchor distT="0" distB="0" distL="114300" distR="114300" simplePos="0" relativeHeight="251656192" behindDoc="0" locked="0" layoutInCell="1" allowOverlap="1">
                 <wp:simplePos x="0" y="0"/>
                 <wp:positionH relativeFrom="column">
                   <wp:posOffset>-269912</wp:posOffset>
@@ -13723,7 +13703,7 @@
         <mc:AlternateContent>
           <mc:Choice Requires="wpg">
             <w:drawing>
-              <wp:anchor distT="0" distB="0" distL="114300" distR="114300" simplePos="0" relativeHeight="251752960" behindDoc="0" locked="0" layoutInCell="1" allowOverlap="1" wp14:anchorId="4EA94FAA" wp14:editId="50621236">
+              <wp:anchor distT="0" distB="0" distL="114300" distR="114300" simplePos="0" relativeHeight="251663360" behindDoc="0" locked="0" layoutInCell="1" allowOverlap="1" wp14:anchorId="4EA94FAA" wp14:editId="50621236">
                 <wp:simplePos x="0" y="0"/>
                 <wp:positionH relativeFrom="column">
                   <wp:posOffset>-269912</wp:posOffset>
@@ -13972,7 +13952,7 @@
         <mc:AlternateContent>
           <mc:Choice Requires="wps">
             <w:drawing>
-              <wp:anchor distT="0" distB="0" distL="114300" distR="114300" simplePos="0" relativeHeight="251551202" behindDoc="0" locked="0" layoutInCell="1" allowOverlap="1" wp14:anchorId="732BACAE" wp14:editId="6D8C7DE1">
+              <wp:anchor distT="0" distB="0" distL="114300" distR="114300" simplePos="0" relativeHeight="251602944" behindDoc="0" locked="0" layoutInCell="1" allowOverlap="1" wp14:anchorId="732BACAE" wp14:editId="6D8C7DE1">
                 <wp:simplePos x="0" y="0"/>
                 <wp:positionH relativeFrom="column">
                   <wp:posOffset>-170125</wp:posOffset>
@@ -14048,7 +14028,7 @@
           </mc:Choice>
           <mc:Fallback>
             <w:pict>
-              <v:shape w14:anchorId="732BACAE" id="Textfeld 315" o:spid="_x0000_s1173" type="#_x0000_t202" style="position:absolute;margin-left:-13.4pt;margin-top:429.15pt;width:98.9pt;height:21.9pt;z-index:251551202;visibility:visible;mso-wrap-style:square;mso-width-percent:0;mso-height-percent:0;mso-wrap-distance-left:9pt;mso-wrap-distance-top:0;mso-wrap-distance-right:9pt;mso-wrap-distance-bottom:0;mso-position-horizontal:absolute;mso-position-horizontal-relative:text;mso-position-vertical:absolute;mso-position-vertical-relative:text;mso-width-percent:0;mso-height-percent:0;mso-width-relative:margin;mso-height-relative:margin;v-text-anchor:top" o:gfxdata="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" fillcolor="white [3201]" stroked="f" strokeweight=".5pt">
+              <v:shape w14:anchorId="732BACAE" id="Textfeld 315" o:spid="_x0000_s1173" type="#_x0000_t202" style="position:absolute;margin-left:-13.4pt;margin-top:429.15pt;width:98.9pt;height:21.9pt;z-index:251602944;visibility:visible;mso-wrap-style:square;mso-width-percent:0;mso-height-percent:0;mso-wrap-distance-left:9pt;mso-wrap-distance-top:0;mso-wrap-distance-right:9pt;mso-wrap-distance-bottom:0;mso-position-horizontal:absolute;mso-position-horizontal-relative:text;mso-position-vertical:absolute;mso-position-vertical-relative:text;mso-width-percent:0;mso-height-percent:0;mso-width-relative:margin;mso-height-relative:margin;v-text-anchor:top" o:gfxdata="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" fillcolor="white [3201]" stroked="f" strokeweight=".5pt">
                 <v:textbox>
                   <w:txbxContent>
                     <w:p>
@@ -14086,7 +14066,7 @@
         <mc:AlternateContent>
           <mc:Choice Requires="wps">
             <w:drawing>
-              <wp:anchor distT="0" distB="0" distL="114300" distR="114300" simplePos="0" relativeHeight="251552227" behindDoc="0" locked="0" layoutInCell="1" allowOverlap="1" wp14:anchorId="1667C42A" wp14:editId="25DD494A">
+              <wp:anchor distT="0" distB="0" distL="114300" distR="114300" simplePos="0" relativeHeight="251603968" behindDoc="0" locked="0" layoutInCell="1" allowOverlap="1" wp14:anchorId="1667C42A" wp14:editId="25DD494A">
                 <wp:simplePos x="0" y="0"/>
                 <wp:positionH relativeFrom="column">
                   <wp:posOffset>-171622</wp:posOffset>
@@ -14162,7 +14142,7 @@
           </mc:Choice>
           <mc:Fallback>
             <w:pict>
-              <v:shape w14:anchorId="1667C42A" id="Textfeld 314" o:spid="_x0000_s1174" type="#_x0000_t202" style="position:absolute;margin-left:-13.5pt;margin-top:219.1pt;width:98.9pt;height:21.9pt;z-index:251552227;visibility:visible;mso-wrap-style:square;mso-width-percent:0;mso-height-percent:0;mso-wrap-distance-left:9pt;mso-wrap-distance-top:0;mso-wrap-distance-right:9pt;mso-wrap-distance-bottom:0;mso-position-horizontal:absolute;mso-position-horizontal-relative:text;mso-position-vertical:absolute;mso-position-vertical-relative:text;mso-width-percent:0;mso-height-percent:0;mso-width-relative:margin;mso-height-relative:margin;v-text-anchor:top" o:gfxdata="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" fillcolor="white [3201]" stroked="f" strokeweight=".5pt">
+              <v:shape w14:anchorId="1667C42A" id="Textfeld 314" o:spid="_x0000_s1174" type="#_x0000_t202" style="position:absolute;margin-left:-13.5pt;margin-top:219.1pt;width:98.9pt;height:21.9pt;z-index:251603968;visibility:visible;mso-wrap-style:square;mso-width-percent:0;mso-height-percent:0;mso-wrap-distance-left:9pt;mso-wrap-distance-top:0;mso-wrap-distance-right:9pt;mso-wrap-distance-bottom:0;mso-position-horizontal:absolute;mso-position-horizontal-relative:text;mso-position-vertical:absolute;mso-position-vertical-relative:text;mso-width-percent:0;mso-height-percent:0;mso-width-relative:margin;mso-height-relative:margin;v-text-anchor:top" o:gfxdata="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" fillcolor="white [3201]" stroked="f" strokeweight=".5pt">
                 <v:textbox>
                   <w:txbxContent>
                     <w:p>
@@ -14200,7 +14180,7 @@
         <mc:AlternateContent>
           <mc:Choice Requires="wps">
             <w:drawing>
-              <wp:anchor distT="0" distB="0" distL="114300" distR="114300" simplePos="0" relativeHeight="251840000" behindDoc="0" locked="0" layoutInCell="1" allowOverlap="1">
+              <wp:anchor distT="0" distB="0" distL="114300" distR="114300" simplePos="0" relativeHeight="251701248" behindDoc="0" locked="0" layoutInCell="1" allowOverlap="1">
                 <wp:simplePos x="0" y="0"/>
                 <wp:positionH relativeFrom="column">
                   <wp:posOffset>-219158</wp:posOffset>
@@ -14270,7 +14250,7 @@
         <mc:AlternateContent>
           <mc:Choice Requires="wps">
             <w:drawing>
-              <wp:anchor distT="0" distB="0" distL="114300" distR="114300" simplePos="0" relativeHeight="251838976" behindDoc="0" locked="0" layoutInCell="1" allowOverlap="1">
+              <wp:anchor distT="0" distB="0" distL="114300" distR="114300" simplePos="0" relativeHeight="251700224" behindDoc="0" locked="0" layoutInCell="1" allowOverlap="1">
                 <wp:simplePos x="0" y="0"/>
                 <wp:positionH relativeFrom="column">
                   <wp:posOffset>-163638</wp:posOffset>
@@ -14340,7 +14320,7 @@
         <mc:AlternateContent>
           <mc:Choice Requires="wps">
             <w:drawing>
-              <wp:anchor distT="0" distB="0" distL="114300" distR="114300" simplePos="0" relativeHeight="251804160" behindDoc="0" locked="0" layoutInCell="1" allowOverlap="1" wp14:anchorId="7F7B2951" wp14:editId="32ED0E8C">
+              <wp:anchor distT="0" distB="0" distL="114300" distR="114300" simplePos="0" relativeHeight="251684864" behindDoc="0" locked="0" layoutInCell="1" allowOverlap="1" wp14:anchorId="7F7B2951" wp14:editId="32ED0E8C">
                 <wp:simplePos x="0" y="0"/>
                 <wp:positionH relativeFrom="column">
                   <wp:posOffset>8646547</wp:posOffset>
@@ -14412,7 +14392,7 @@
         <mc:AlternateContent>
           <mc:Choice Requires="wps">
             <w:drawing>
-              <wp:anchor distT="0" distB="0" distL="114300" distR="114300" simplePos="0" relativeHeight="251553252" behindDoc="0" locked="0" layoutInCell="1" allowOverlap="1" wp14:anchorId="3069437F" wp14:editId="514F1B01">
+              <wp:anchor distT="0" distB="0" distL="114300" distR="114300" simplePos="0" relativeHeight="251604992" behindDoc="0" locked="0" layoutInCell="1" allowOverlap="1" wp14:anchorId="3069437F" wp14:editId="514F1B01">
                 <wp:simplePos x="0" y="0"/>
                 <wp:positionH relativeFrom="column">
                   <wp:posOffset>7669309</wp:posOffset>
@@ -14481,7 +14461,7 @@
           </mc:Choice>
           <mc:Fallback>
             <w:pict>
-              <v:shape w14:anchorId="3069437F" id="Textfeld 302" o:spid="_x0000_s1175" type="#_x0000_t202" style="position:absolute;margin-left:603.9pt;margin-top:186.75pt;width:80.75pt;height:21.9pt;z-index:251553252;visibility:visible;mso-wrap-style:square;mso-width-percent:0;mso-height-percent:0;mso-wrap-distance-left:9pt;mso-wrap-distance-top:0;mso-wrap-distance-right:9pt;mso-wrap-distance-bottom:0;mso-position-horizontal:absolute;mso-position-horizontal-relative:text;mso-position-vertical:absolute;mso-position-vertical-relative:text;mso-width-percent:0;mso-height-percent:0;mso-width-relative:margin;mso-height-relative:margin;v-text-anchor:top" o:gfxdata="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" fillcolor="white [3201]" stroked="f" strokeweight=".5pt">
+              <v:shape w14:anchorId="3069437F" id="Textfeld 302" o:spid="_x0000_s1175" type="#_x0000_t202" style="position:absolute;margin-left:603.9pt;margin-top:186.75pt;width:80.75pt;height:21.9pt;z-index:251604992;visibility:visible;mso-wrap-style:square;mso-width-percent:0;mso-height-percent:0;mso-wrap-distance-left:9pt;mso-wrap-distance-top:0;mso-wrap-distance-right:9pt;mso-wrap-distance-bottom:0;mso-position-horizontal:absolute;mso-position-horizontal-relative:text;mso-position-vertical:absolute;mso-position-vertical-relative:text;mso-width-percent:0;mso-height-percent:0;mso-width-relative:margin;mso-height-relative:margin;v-text-anchor:top" o:gfxdata="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" fillcolor="white [3201]" stroked="f" strokeweight=".5pt">
                 <v:textbox>
                   <w:txbxContent>
                     <w:p>
@@ -14512,7 +14492,7 @@
         <mc:AlternateContent>
           <mc:Choice Requires="wps">
             <w:drawing>
-              <wp:anchor distT="0" distB="0" distL="114300" distR="114300" simplePos="0" relativeHeight="251555302" behindDoc="0" locked="0" layoutInCell="1" allowOverlap="1" wp14:anchorId="2C93C7F2" wp14:editId="3C6A6130">
+              <wp:anchor distT="0" distB="0" distL="114300" distR="114300" simplePos="0" relativeHeight="251607040" behindDoc="0" locked="0" layoutInCell="1" allowOverlap="1" wp14:anchorId="2C93C7F2" wp14:editId="3C6A6130">
                 <wp:simplePos x="0" y="0"/>
                 <wp:positionH relativeFrom="margin">
                   <wp:posOffset>4988808</wp:posOffset>
@@ -14587,7 +14567,7 @@
           </mc:Choice>
           <mc:Fallback>
             <w:pict>
-              <v:shape w14:anchorId="2C93C7F2" id="Textfeld 301" o:spid="_x0000_s1176" type="#_x0000_t202" style="position:absolute;margin-left:392.8pt;margin-top:167.05pt;width:166.5pt;height:16.85pt;z-index:251555302;visibility:visible;mso-wrap-style:square;mso-width-percent:0;mso-height-percent:0;mso-wrap-distance-left:9pt;mso-wrap-distance-top:0;mso-wrap-distance-right:9pt;mso-wrap-distance-bottom:0;mso-position-horizontal:absolute;mso-position-horizontal-relative:margin;mso-position-vertical:absolute;mso-position-vertical-relative:text;mso-width-percent:0;mso-height-percent:0;mso-width-relative:margin;mso-height-relative:margin;v-text-anchor:top" o:gfxdata="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" fillcolor="white [3201]" stroked="f" strokeweight=".5pt">
+              <v:shape w14:anchorId="2C93C7F2" id="Textfeld 301" o:spid="_x0000_s1176" type="#_x0000_t202" style="position:absolute;margin-left:392.8pt;margin-top:167.05pt;width:166.5pt;height:16.85pt;z-index:251607040;visibility:visible;mso-wrap-style:square;mso-width-percent:0;mso-height-percent:0;mso-wrap-distance-left:9pt;mso-wrap-distance-top:0;mso-wrap-distance-right:9pt;mso-wrap-distance-bottom:0;mso-position-horizontal:absolute;mso-position-horizontal-relative:margin;mso-position-vertical:absolute;mso-position-vertical-relative:text;mso-width-percent:0;mso-height-percent:0;mso-width-relative:margin;mso-height-relative:margin;v-text-anchor:top" o:gfxdata="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" fillcolor="white [3201]" stroked="f" strokeweight=".5pt">
                 <v:textbox>
                   <w:txbxContent>
                     <w:p>
@@ -14625,7 +14605,7 @@
         <mc:AlternateContent>
           <mc:Choice Requires="wps">
             <w:drawing>
-              <wp:anchor distT="0" distB="0" distL="114300" distR="114300" simplePos="0" relativeHeight="251554277" behindDoc="0" locked="0" layoutInCell="1" allowOverlap="1" wp14:anchorId="5545EA1F" wp14:editId="763399E6">
+              <wp:anchor distT="0" distB="0" distL="114300" distR="114300" simplePos="0" relativeHeight="251606016" behindDoc="0" locked="0" layoutInCell="1" allowOverlap="1" wp14:anchorId="5545EA1F" wp14:editId="763399E6">
                 <wp:simplePos x="0" y="0"/>
                 <wp:positionH relativeFrom="margin">
                   <wp:posOffset>3654314</wp:posOffset>
@@ -14694,7 +14674,7 @@
           </mc:Choice>
           <mc:Fallback>
             <w:pict>
-              <v:shape w14:anchorId="5545EA1F" id="Textfeld 311" o:spid="_x0000_s1177" type="#_x0000_t202" style="position:absolute;margin-left:287.75pt;margin-top:404.05pt;width:166.5pt;height:16.85pt;z-index:251554277;visibility:visible;mso-wrap-style:square;mso-width-percent:0;mso-height-percent:0;mso-wrap-distance-left:9pt;mso-wrap-distance-top:0;mso-wrap-distance-right:9pt;mso-wrap-distance-bottom:0;mso-position-horizontal:absolute;mso-position-horizontal-relative:margin;mso-position-vertical:absolute;mso-position-vertical-relative:text;mso-width-percent:0;mso-height-percent:0;mso-width-relative:margin;mso-height-relative:margin;v-text-anchor:top" o:gfxdata="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" fillcolor="white [3201]" stroked="f" strokeweight=".5pt">
+              <v:shape w14:anchorId="5545EA1F" id="Textfeld 311" o:spid="_x0000_s1177" type="#_x0000_t202" style="position:absolute;margin-left:287.75pt;margin-top:404.05pt;width:166.5pt;height:16.85pt;z-index:251606016;visibility:visible;mso-wrap-style:square;mso-width-percent:0;mso-height-percent:0;mso-wrap-distance-left:9pt;mso-wrap-distance-top:0;mso-wrap-distance-right:9pt;mso-wrap-distance-bottom:0;mso-position-horizontal:absolute;mso-position-horizontal-relative:margin;mso-position-vertical:absolute;mso-position-vertical-relative:text;mso-width-percent:0;mso-height-percent:0;mso-width-relative:margin;mso-height-relative:margin;v-text-anchor:top" o:gfxdata="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" fillcolor="white [3201]" stroked="f" strokeweight=".5pt">
                 <v:textbox>
                   <w:txbxContent>
                     <w:p>
@@ -14726,7 +14706,7 @@
         <mc:AlternateContent>
           <mc:Choice Requires="wps">
             <w:drawing>
-              <wp:anchor distT="0" distB="0" distL="114300" distR="114300" simplePos="0" relativeHeight="251837952" behindDoc="0" locked="0" layoutInCell="1" allowOverlap="1">
+              <wp:anchor distT="0" distB="0" distL="114300" distR="114300" simplePos="0" relativeHeight="251699200" behindDoc="0" locked="0" layoutInCell="1" allowOverlap="1">
                 <wp:simplePos x="0" y="0"/>
                 <wp:positionH relativeFrom="column">
                   <wp:posOffset>2261649</wp:posOffset>
@@ -14796,7 +14776,7 @@
         <mc:AlternateContent>
           <mc:Choice Requires="wps">
             <w:drawing>
-              <wp:anchor distT="0" distB="0" distL="114300" distR="114300" simplePos="0" relativeHeight="251802112" behindDoc="0" locked="0" layoutInCell="1" allowOverlap="1" wp14:anchorId="71D4EC5C" wp14:editId="107C887A">
+              <wp:anchor distT="0" distB="0" distL="114300" distR="114300" simplePos="0" relativeHeight="251683840" behindDoc="0" locked="0" layoutInCell="1" allowOverlap="1" wp14:anchorId="71D4EC5C" wp14:editId="107C887A">
                 <wp:simplePos x="0" y="0"/>
                 <wp:positionH relativeFrom="column">
                   <wp:posOffset>7326630</wp:posOffset>
@@ -14868,7 +14848,7 @@
         <mc:AlternateContent>
           <mc:Choice Requires="wps">
             <w:drawing>
-              <wp:anchor distT="0" distB="0" distL="114300" distR="114300" simplePos="0" relativeHeight="251798016" behindDoc="0" locked="0" layoutInCell="1" allowOverlap="1" wp14:anchorId="09BD6BE3" wp14:editId="42E08AE1">
+              <wp:anchor distT="0" distB="0" distL="114300" distR="114300" simplePos="0" relativeHeight="251681792" behindDoc="0" locked="0" layoutInCell="1" allowOverlap="1" wp14:anchorId="09BD6BE3" wp14:editId="42E08AE1">
                 <wp:simplePos x="0" y="0"/>
                 <wp:positionH relativeFrom="column">
                   <wp:posOffset>4678846</wp:posOffset>
@@ -14940,7 +14920,7 @@
         <mc:AlternateContent>
           <mc:Choice Requires="wps">
             <w:drawing>
-              <wp:anchor distT="0" distB="0" distL="114300" distR="114300" simplePos="0" relativeHeight="251556327" behindDoc="0" locked="0" layoutInCell="1" allowOverlap="1" wp14:anchorId="3686CEAC" wp14:editId="6CB37A84">
+              <wp:anchor distT="0" distB="0" distL="114300" distR="114300" simplePos="0" relativeHeight="251608064" behindDoc="0" locked="0" layoutInCell="1" allowOverlap="1" wp14:anchorId="3686CEAC" wp14:editId="6CB37A84">
                 <wp:simplePos x="0" y="0"/>
                 <wp:positionH relativeFrom="column">
                   <wp:posOffset>7612353</wp:posOffset>
@@ -15009,7 +14989,7 @@
           </mc:Choice>
           <mc:Fallback>
             <w:pict>
-              <v:shape w14:anchorId="3686CEAC" id="Textfeld 303" o:spid="_x0000_s1178" type="#_x0000_t202" style="position:absolute;margin-left:599.4pt;margin-top:219.85pt;width:78.25pt;height:21.9pt;z-index:251556327;visibility:visible;mso-wrap-style:square;mso-width-percent:0;mso-height-percent:0;mso-wrap-distance-left:9pt;mso-wrap-distance-top:0;mso-wrap-distance-right:9pt;mso-wrap-distance-bottom:0;mso-position-horizontal:absolute;mso-position-horizontal-relative:text;mso-position-vertical:absolute;mso-position-vertical-relative:text;mso-width-percent:0;mso-height-percent:0;mso-width-relative:margin;mso-height-relative:margin;v-text-anchor:top" o:gfxdata="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" fillcolor="white [3201]" stroked="f" strokeweight=".5pt">
+              <v:shape w14:anchorId="3686CEAC" id="Textfeld 303" o:spid="_x0000_s1178" type="#_x0000_t202" style="position:absolute;margin-left:599.4pt;margin-top:219.85pt;width:78.25pt;height:21.9pt;z-index:251608064;visibility:visible;mso-wrap-style:square;mso-width-percent:0;mso-height-percent:0;mso-wrap-distance-left:9pt;mso-wrap-distance-top:0;mso-wrap-distance-right:9pt;mso-wrap-distance-bottom:0;mso-position-horizontal:absolute;mso-position-horizontal-relative:text;mso-position-vertical:absolute;mso-position-vertical-relative:text;mso-width-percent:0;mso-height-percent:0;mso-width-relative:margin;mso-height-relative:margin;v-text-anchor:top" o:gfxdata="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" fillcolor="white [3201]" stroked="f" strokeweight=".5pt">
                 <v:textbox>
                   <w:txbxContent>
                     <w:p>
@@ -15040,7 +15020,7 @@
         <mc:AlternateContent>
           <mc:Choice Requires="wps">
             <w:drawing>
-              <wp:anchor distT="0" distB="0" distL="114300" distR="114300" simplePos="0" relativeHeight="251557352" behindDoc="0" locked="0" layoutInCell="1" allowOverlap="1" wp14:anchorId="08A315F8" wp14:editId="738E81A4">
+              <wp:anchor distT="0" distB="0" distL="114300" distR="114300" simplePos="0" relativeHeight="251609088" behindDoc="0" locked="0" layoutInCell="1" allowOverlap="1" wp14:anchorId="08A315F8" wp14:editId="738E81A4">
                 <wp:simplePos x="0" y="0"/>
                 <wp:positionH relativeFrom="column">
                   <wp:posOffset>5028372</wp:posOffset>
@@ -15109,7 +15089,7 @@
           </mc:Choice>
           <mc:Fallback>
             <w:pict>
-              <v:shape w14:anchorId="08A315F8" id="Textfeld 298" o:spid="_x0000_s1179" type="#_x0000_t202" style="position:absolute;margin-left:395.95pt;margin-top:70.4pt;width:74.5pt;height:21.9pt;z-index:251557352;visibility:visible;mso-wrap-style:square;mso-width-percent:0;mso-height-percent:0;mso-wrap-distance-left:9pt;mso-wrap-distance-top:0;mso-wrap-distance-right:9pt;mso-wrap-distance-bottom:0;mso-position-horizontal:absolute;mso-position-horizontal-relative:text;mso-position-vertical:absolute;mso-position-vertical-relative:text;mso-width-percent:0;mso-height-percent:0;mso-width-relative:margin;mso-height-relative:margin;v-text-anchor:top" o:gfxdata="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" fillcolor="white [3201]" stroked="f" strokeweight=".5pt">
+              <v:shape w14:anchorId="08A315F8" id="Textfeld 298" o:spid="_x0000_s1179" type="#_x0000_t202" style="position:absolute;margin-left:395.95pt;margin-top:70.4pt;width:74.5pt;height:21.9pt;z-index:251609088;visibility:visible;mso-wrap-style:square;mso-width-percent:0;mso-height-percent:0;mso-wrap-distance-left:9pt;mso-wrap-distance-top:0;mso-wrap-distance-right:9pt;mso-wrap-distance-bottom:0;mso-position-horizontal:absolute;mso-position-horizontal-relative:text;mso-position-vertical:absolute;mso-position-vertical-relative:text;mso-width-percent:0;mso-height-percent:0;mso-width-relative:margin;mso-height-relative:margin;v-text-anchor:top" o:gfxdata="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" fillcolor="white [3201]" stroked="f" strokeweight=".5pt">
                 <v:textbox>
                   <w:txbxContent>
                     <w:p>
@@ -15140,7 +15120,7 @@
         <mc:AlternateContent>
           <mc:Choice Requires="wps">
             <w:drawing>
-              <wp:anchor distT="0" distB="0" distL="114300" distR="114300" simplePos="0" relativeHeight="251558377" behindDoc="0" locked="0" layoutInCell="1" allowOverlap="1" wp14:anchorId="1261A235" wp14:editId="46989223">
+              <wp:anchor distT="0" distB="0" distL="114300" distR="114300" simplePos="0" relativeHeight="251610112" behindDoc="0" locked="0" layoutInCell="1" allowOverlap="1" wp14:anchorId="1261A235" wp14:editId="46989223">
                 <wp:simplePos x="0" y="0"/>
                 <wp:positionH relativeFrom="column">
                   <wp:posOffset>4996732</wp:posOffset>
@@ -15209,7 +15189,7 @@
           </mc:Choice>
           <mc:Fallback>
             <w:pict>
-              <v:shape w14:anchorId="1261A235" id="Textfeld 299" o:spid="_x0000_s1180" type="#_x0000_t202" style="position:absolute;margin-left:393.45pt;margin-top:104.05pt;width:67.6pt;height:21.3pt;z-index:251558377;visibility:visible;mso-wrap-style:square;mso-width-percent:0;mso-height-percent:0;mso-wrap-distance-left:9pt;mso-wrap-distance-top:0;mso-wrap-distance-right:9pt;mso-wrap-distance-bottom:0;mso-position-horizontal:absolute;mso-position-horizontal-relative:text;mso-position-vertical:absolute;mso-position-vertical-relative:text;mso-width-percent:0;mso-height-percent:0;mso-width-relative:margin;mso-height-relative:margin;v-text-anchor:top" o:gfxdata="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" fillcolor="white [3201]" stroked="f" strokeweight=".5pt">
+              <v:shape w14:anchorId="1261A235" id="Textfeld 299" o:spid="_x0000_s1180" type="#_x0000_t202" style="position:absolute;margin-left:393.45pt;margin-top:104.05pt;width:67.6pt;height:21.3pt;z-index:251610112;visibility:visible;mso-wrap-style:square;mso-width-percent:0;mso-height-percent:0;mso-wrap-distance-left:9pt;mso-wrap-distance-top:0;mso-wrap-distance-right:9pt;mso-wrap-distance-bottom:0;mso-position-horizontal:absolute;mso-position-horizontal-relative:text;mso-position-vertical:absolute;mso-position-vertical-relative:text;mso-width-percent:0;mso-height-percent:0;mso-width-relative:margin;mso-height-relative:margin;v-text-anchor:top" o:gfxdata="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" fillcolor="white [3201]" stroked="f" strokeweight=".5pt">
                 <v:textbox>
                   <w:txbxContent>
                     <w:p>
@@ -15240,7 +15220,7 @@
         <mc:AlternateContent>
           <mc:Choice Requires="wps">
             <w:drawing>
-              <wp:anchor distT="0" distB="0" distL="114300" distR="114300" simplePos="0" relativeHeight="251559402" behindDoc="0" locked="0" layoutInCell="1" allowOverlap="1" wp14:anchorId="1A81C816" wp14:editId="7FE5B301">
+              <wp:anchor distT="0" distB="0" distL="114300" distR="114300" simplePos="0" relativeHeight="251611136" behindDoc="0" locked="0" layoutInCell="1" allowOverlap="1" wp14:anchorId="1A81C816" wp14:editId="7FE5B301">
                 <wp:simplePos x="0" y="0"/>
                 <wp:positionH relativeFrom="column">
                   <wp:posOffset>2456042</wp:posOffset>
@@ -15309,7 +15289,7 @@
           </mc:Choice>
           <mc:Fallback>
             <w:pict>
-              <v:shape w14:anchorId="1A81C816" id="Textfeld 309" o:spid="_x0000_s1181" type="#_x0000_t202" style="position:absolute;margin-left:193.4pt;margin-top:354.6pt;width:78.05pt;height:21.9pt;z-index:251559402;visibility:visible;mso-wrap-style:square;mso-width-percent:0;mso-height-percent:0;mso-wrap-distance-left:9pt;mso-wrap-distance-top:0;mso-wrap-distance-right:9pt;mso-wrap-distance-bottom:0;mso-position-horizontal:absolute;mso-position-horizontal-relative:text;mso-position-vertical:absolute;mso-position-vertical-relative:text;mso-width-percent:0;mso-height-percent:0;mso-width-relative:margin;mso-height-relative:margin;v-text-anchor:top" o:gfxdata="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" fillcolor="white [3201]" stroked="f" strokeweight=".5pt">
+              <v:shape w14:anchorId="1A81C816" id="Textfeld 309" o:spid="_x0000_s1181" type="#_x0000_t202" style="position:absolute;margin-left:193.4pt;margin-top:354.6pt;width:78.05pt;height:21.9pt;z-index:251611136;visibility:visible;mso-wrap-style:square;mso-width-percent:0;mso-height-percent:0;mso-wrap-distance-left:9pt;mso-wrap-distance-top:0;mso-wrap-distance-right:9pt;mso-wrap-distance-bottom:0;mso-position-horizontal:absolute;mso-position-horizontal-relative:text;mso-position-vertical:absolute;mso-position-vertical-relative:text;mso-width-percent:0;mso-height-percent:0;mso-width-relative:margin;mso-height-relative:margin;v-text-anchor:top" o:gfxdata="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" fillcolor="white [3201]" stroked="f" strokeweight=".5pt">
                 <v:textbox>
                   <w:txbxContent>
                     <w:p>
@@ -15340,7 +15320,7 @@
         <mc:AlternateContent>
           <mc:Choice Requires="wps">
             <w:drawing>
-              <wp:anchor distT="0" distB="0" distL="114300" distR="114300" simplePos="0" relativeHeight="251560427" behindDoc="0" locked="0" layoutInCell="1" allowOverlap="1" wp14:anchorId="395E0D1A" wp14:editId="682970DD">
+              <wp:anchor distT="0" distB="0" distL="114300" distR="114300" simplePos="0" relativeHeight="251612160" behindDoc="0" locked="0" layoutInCell="1" allowOverlap="1" wp14:anchorId="395E0D1A" wp14:editId="682970DD">
                 <wp:simplePos x="0" y="0"/>
                 <wp:positionH relativeFrom="column">
                   <wp:posOffset>3764115</wp:posOffset>
@@ -15409,7 +15389,7 @@
           </mc:Choice>
           <mc:Fallback>
             <w:pict>
-              <v:shape w14:anchorId="395E0D1A" id="Textfeld 308" o:spid="_x0000_s1182" type="#_x0000_t202" style="position:absolute;margin-left:296.4pt;margin-top:354.55pt;width:78.05pt;height:21.9pt;z-index:251560427;visibility:visible;mso-wrap-style:square;mso-width-percent:0;mso-height-percent:0;mso-wrap-distance-left:9pt;mso-wrap-distance-top:0;mso-wrap-distance-right:9pt;mso-wrap-distance-bottom:0;mso-position-horizontal:absolute;mso-position-horizontal-relative:text;mso-position-vertical:absolute;mso-position-vertical-relative:text;mso-width-percent:0;mso-height-percent:0;mso-width-relative:margin;mso-height-relative:margin;v-text-anchor:top" o:gfxdata="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" fillcolor="white [3201]" stroked="f" strokeweight=".5pt">
+              <v:shape w14:anchorId="395E0D1A" id="Textfeld 308" o:spid="_x0000_s1182" type="#_x0000_t202" style="position:absolute;margin-left:296.4pt;margin-top:354.55pt;width:78.05pt;height:21.9pt;z-index:251612160;visibility:visible;mso-wrap-style:square;mso-width-percent:0;mso-height-percent:0;mso-wrap-distance-left:9pt;mso-wrap-distance-top:0;mso-wrap-distance-right:9pt;mso-wrap-distance-bottom:0;mso-position-horizontal:absolute;mso-position-horizontal-relative:text;mso-position-vertical:absolute;mso-position-vertical-relative:text;mso-width-percent:0;mso-height-percent:0;mso-width-relative:margin;mso-height-relative:margin;v-text-anchor:top" o:gfxdata="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" fillcolor="white [3201]" stroked="f" strokeweight=".5pt">
                 <v:textbox>
                   <w:txbxContent>
                     <w:p>
@@ -15440,7 +15420,7 @@
         <mc:AlternateContent>
           <mc:Choice Requires="wps">
             <w:drawing>
-              <wp:anchor distT="0" distB="0" distL="114300" distR="114300" simplePos="0" relativeHeight="251561452" behindDoc="0" locked="0" layoutInCell="1" allowOverlap="1" wp14:anchorId="585908B1" wp14:editId="6AAF49C9">
+              <wp:anchor distT="0" distB="0" distL="114300" distR="114300" simplePos="0" relativeHeight="251613184" behindDoc="0" locked="0" layoutInCell="1" allowOverlap="1" wp14:anchorId="585908B1" wp14:editId="6AAF49C9">
                 <wp:simplePos x="0" y="0"/>
                 <wp:positionH relativeFrom="column">
                   <wp:posOffset>918237</wp:posOffset>
@@ -15509,7 +15489,7 @@
           </mc:Choice>
           <mc:Fallback>
             <w:pict>
-              <v:shape w14:anchorId="585908B1" id="Textfeld 307" o:spid="_x0000_s1183" type="#_x0000_t202" style="position:absolute;margin-left:72.3pt;margin-top:344.55pt;width:87.65pt;height:21.9pt;z-index:251561452;visibility:visible;mso-wrap-style:square;mso-width-percent:0;mso-height-percent:0;mso-wrap-distance-left:9pt;mso-wrap-distance-top:0;mso-wrap-distance-right:9pt;mso-wrap-distance-bottom:0;mso-position-horizontal:absolute;mso-position-horizontal-relative:text;mso-position-vertical:absolute;mso-position-vertical-relative:text;mso-width-percent:0;mso-height-percent:0;mso-width-relative:margin;mso-height-relative:margin;v-text-anchor:top" o:gfxdata="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" fillcolor="white [3201]" stroked="f" strokeweight=".5pt">
+              <v:shape w14:anchorId="585908B1" id="Textfeld 307" o:spid="_x0000_s1183" type="#_x0000_t202" style="position:absolute;margin-left:72.3pt;margin-top:344.55pt;width:87.65pt;height:21.9pt;z-index:251613184;visibility:visible;mso-wrap-style:square;mso-width-percent:0;mso-height-percent:0;mso-wrap-distance-left:9pt;mso-wrap-distance-top:0;mso-wrap-distance-right:9pt;mso-wrap-distance-bottom:0;mso-position-horizontal:absolute;mso-position-horizontal-relative:text;mso-position-vertical:absolute;mso-position-vertical-relative:text;mso-width-percent:0;mso-height-percent:0;mso-width-relative:margin;mso-height-relative:margin;v-text-anchor:top" o:gfxdata="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" fillcolor="white [3201]" stroked="f" strokeweight=".5pt">
                 <v:textbox>
                   <w:txbxContent>
                     <w:p>
@@ -15540,7 +15520,7 @@
         <mc:AlternateContent>
           <mc:Choice Requires="wps">
             <w:drawing>
-              <wp:anchor distT="0" distB="0" distL="114300" distR="114300" simplePos="0" relativeHeight="251818496" behindDoc="0" locked="0" layoutInCell="1" allowOverlap="1">
+              <wp:anchor distT="0" distB="0" distL="114300" distR="114300" simplePos="0" relativeHeight="251694080" behindDoc="0" locked="0" layoutInCell="1" allowOverlap="1">
                 <wp:simplePos x="0" y="0"/>
                 <wp:positionH relativeFrom="column">
                   <wp:posOffset>965200</wp:posOffset>
@@ -15610,7 +15590,7 @@
         <mc:AlternateContent>
           <mc:Choice Requires="wps">
             <w:drawing>
-              <wp:anchor distT="0" distB="0" distL="114300" distR="114300" simplePos="0" relativeHeight="251836928" behindDoc="0" locked="0" layoutInCell="1" allowOverlap="1" wp14:anchorId="1029E540" wp14:editId="324C8E62">
+              <wp:anchor distT="0" distB="0" distL="114300" distR="114300" simplePos="0" relativeHeight="251698176" behindDoc="0" locked="0" layoutInCell="1" allowOverlap="1" wp14:anchorId="1029E540" wp14:editId="324C8E62">
                 <wp:simplePos x="0" y="0"/>
                 <wp:positionH relativeFrom="column">
                   <wp:posOffset>2272665</wp:posOffset>
@@ -15686,7 +15666,7 @@
           </mc:Choice>
           <mc:Fallback>
             <w:pict>
-              <v:shape w14:anchorId="1029E540" id="Textfeld 306" o:spid="_x0000_s1184" type="#_x0000_t202" style="position:absolute;margin-left:178.95pt;margin-top:303.8pt;width:98.9pt;height:21.9pt;z-index:251836928;visibility:visible;mso-wrap-style:square;mso-width-percent:0;mso-height-percent:0;mso-wrap-distance-left:9pt;mso-wrap-distance-top:0;mso-wrap-distance-right:9pt;mso-wrap-distance-bottom:0;mso-position-horizontal:absolute;mso-position-horizontal-relative:text;mso-position-vertical:absolute;mso-position-vertical-relative:text;mso-width-percent:0;mso-height-percent:0;mso-width-relative:margin;mso-height-relative:margin;v-text-anchor:top" o:gfxdata="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" fillcolor="white [3201]" stroked="f" strokeweight=".5pt">
+              <v:shape w14:anchorId="1029E540" id="Textfeld 306" o:spid="_x0000_s1184" type="#_x0000_t202" style="position:absolute;margin-left:178.95pt;margin-top:303.8pt;width:98.9pt;height:21.9pt;z-index:251698176;visibility:visible;mso-wrap-style:square;mso-width-percent:0;mso-height-percent:0;mso-wrap-distance-left:9pt;mso-wrap-distance-top:0;mso-wrap-distance-right:9pt;mso-wrap-distance-bottom:0;mso-position-horizontal:absolute;mso-position-horizontal-relative:text;mso-position-vertical:absolute;mso-position-vertical-relative:text;mso-width-percent:0;mso-height-percent:0;mso-width-relative:margin;mso-height-relative:margin;v-text-anchor:top" o:gfxdata="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" fillcolor="white [3201]" stroked="f" strokeweight=".5pt">
                 <v:textbox>
                   <w:txbxContent>
                     <w:p>
@@ -15724,7 +15704,7 @@
         <mc:AlternateContent>
           <mc:Choice Requires="wps">
             <w:drawing>
-              <wp:anchor distT="0" distB="0" distL="114300" distR="114300" simplePos="0" relativeHeight="251822592" behindDoc="0" locked="0" layoutInCell="1" allowOverlap="1" wp14:anchorId="4C317CE2" wp14:editId="2190D121">
+              <wp:anchor distT="0" distB="0" distL="114300" distR="114300" simplePos="0" relativeHeight="251697152" behindDoc="0" locked="0" layoutInCell="1" allowOverlap="1" wp14:anchorId="4C317CE2" wp14:editId="2190D121">
                 <wp:simplePos x="0" y="0"/>
                 <wp:positionH relativeFrom="column">
                   <wp:posOffset>2317281</wp:posOffset>
@@ -15793,7 +15773,7 @@
           </mc:Choice>
           <mc:Fallback>
             <w:pict>
-              <v:shape w14:anchorId="4C317CE2" id="Textfeld 297" o:spid="_x0000_s1185" type="#_x0000_t202" style="position:absolute;margin-left:182.45pt;margin-top:68.15pt;width:80.75pt;height:21.9pt;z-index:251822592;visibility:visible;mso-wrap-style:square;mso-width-percent:0;mso-height-percent:0;mso-wrap-distance-left:9pt;mso-wrap-distance-top:0;mso-wrap-distance-right:9pt;mso-wrap-distance-bottom:0;mso-position-horizontal:absolute;mso-position-horizontal-relative:text;mso-position-vertical:absolute;mso-position-vertical-relative:text;mso-width-percent:0;mso-height-percent:0;mso-width-relative:margin;mso-height-relative:margin;v-text-anchor:top" o:gfxdata="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" fillcolor="white [3201]" stroked="f" strokeweight=".5pt">
+              <v:shape w14:anchorId="4C317CE2" id="Textfeld 297" o:spid="_x0000_s1185" type="#_x0000_t202" style="position:absolute;margin-left:182.45pt;margin-top:68.15pt;width:80.75pt;height:21.9pt;z-index:251697152;visibility:visible;mso-wrap-style:square;mso-width-percent:0;mso-height-percent:0;mso-wrap-distance-left:9pt;mso-wrap-distance-top:0;mso-wrap-distance-right:9pt;mso-wrap-distance-bottom:0;mso-position-horizontal:absolute;mso-position-horizontal-relative:text;mso-position-vertical:absolute;mso-position-vertical-relative:text;mso-width-percent:0;mso-height-percent:0;mso-width-relative:margin;mso-height-relative:margin;v-text-anchor:top" o:gfxdata="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" fillcolor="white [3201]" stroked="f" strokeweight=".5pt">
                 <v:textbox>
                   <w:txbxContent>
                     <w:p>
@@ -15824,7 +15804,7 @@
         <mc:AlternateContent>
           <mc:Choice Requires="wps">
             <w:drawing>
-              <wp:anchor distT="0" distB="0" distL="114300" distR="114300" simplePos="0" relativeHeight="251820544" behindDoc="0" locked="0" layoutInCell="1" allowOverlap="1">
+              <wp:anchor distT="0" distB="0" distL="114300" distR="114300" simplePos="0" relativeHeight="251696128" behindDoc="0" locked="0" layoutInCell="1" allowOverlap="1">
                 <wp:simplePos x="0" y="0"/>
                 <wp:positionH relativeFrom="column">
                   <wp:posOffset>2253698</wp:posOffset>
@@ -15894,7 +15874,7 @@
         <mc:AlternateContent>
           <mc:Choice Requires="wps">
             <w:drawing>
-              <wp:anchor distT="0" distB="0" distL="114300" distR="114300" simplePos="0" relativeHeight="251819520" behindDoc="0" locked="0" layoutInCell="1" allowOverlap="1">
+              <wp:anchor distT="0" distB="0" distL="114300" distR="114300" simplePos="0" relativeHeight="251695104" behindDoc="0" locked="0" layoutInCell="1" allowOverlap="1">
                 <wp:simplePos x="0" y="0"/>
                 <wp:positionH relativeFrom="column">
                   <wp:posOffset>3645176</wp:posOffset>
@@ -15964,7 +15944,7 @@
         <mc:AlternateContent>
           <mc:Choice Requires="wps">
             <w:drawing>
-              <wp:anchor distT="0" distB="0" distL="114300" distR="114300" simplePos="0" relativeHeight="251817472" behindDoc="0" locked="0" layoutInCell="1" allowOverlap="1">
+              <wp:anchor distT="0" distB="0" distL="114300" distR="114300" simplePos="0" relativeHeight="251693056" behindDoc="0" locked="0" layoutInCell="1" allowOverlap="1">
                 <wp:simplePos x="0" y="0"/>
                 <wp:positionH relativeFrom="column">
                   <wp:posOffset>957635</wp:posOffset>
@@ -16034,7 +16014,7 @@
         <mc:AlternateContent>
           <mc:Choice Requires="wps">
             <w:drawing>
-              <wp:anchor distT="0" distB="0" distL="114300" distR="114300" simplePos="0" relativeHeight="251795968" behindDoc="0" locked="0" layoutInCell="1" allowOverlap="1" wp14:anchorId="35E073DD" wp14:editId="7EC9ABDD">
+              <wp:anchor distT="0" distB="0" distL="114300" distR="114300" simplePos="0" relativeHeight="251680768" behindDoc="0" locked="0" layoutInCell="1" allowOverlap="1" wp14:anchorId="35E073DD" wp14:editId="7EC9ABDD">
                 <wp:simplePos x="0" y="0"/>
                 <wp:positionH relativeFrom="column">
                   <wp:posOffset>3414588</wp:posOffset>
@@ -16106,7 +16086,7 @@
         <mc:AlternateContent>
           <mc:Choice Requires="wps">
             <w:drawing>
-              <wp:anchor distT="0" distB="0" distL="114300" distR="114300" simplePos="0" relativeHeight="251806208" behindDoc="0" locked="0" layoutInCell="1" allowOverlap="1" wp14:anchorId="1137CD07" wp14:editId="24C14B9A">
+              <wp:anchor distT="0" distB="0" distL="114300" distR="114300" simplePos="0" relativeHeight="251685888" behindDoc="0" locked="0" layoutInCell="1" allowOverlap="1" wp14:anchorId="1137CD07" wp14:editId="24C14B9A">
                 <wp:simplePos x="0" y="0"/>
                 <wp:positionH relativeFrom="column">
                   <wp:posOffset>2031061</wp:posOffset>
@@ -16178,7 +16158,7 @@
         <mc:AlternateContent>
           <mc:Choice Requires="wps">
             <w:drawing>
-              <wp:anchor distT="0" distB="0" distL="114300" distR="114300" simplePos="0" relativeHeight="251815424" behindDoc="0" locked="0" layoutInCell="1" allowOverlap="1">
+              <wp:anchor distT="0" distB="0" distL="114300" distR="114300" simplePos="0" relativeHeight="251692032" behindDoc="0" locked="0" layoutInCell="1" allowOverlap="1">
                 <wp:simplePos x="0" y="0"/>
                 <wp:positionH relativeFrom="column">
                   <wp:posOffset>7549267</wp:posOffset>
@@ -16248,7 +16228,7 @@
         <mc:AlternateContent>
           <mc:Choice Requires="wps">
             <w:drawing>
-              <wp:anchor distT="0" distB="0" distL="114300" distR="114300" simplePos="0" relativeHeight="251814400" behindDoc="0" locked="0" layoutInCell="1" allowOverlap="1">
+              <wp:anchor distT="0" distB="0" distL="114300" distR="114300" simplePos="0" relativeHeight="251691008" behindDoc="0" locked="0" layoutInCell="1" allowOverlap="1">
                 <wp:simplePos x="0" y="0"/>
                 <wp:positionH relativeFrom="column">
                   <wp:posOffset>7541259</wp:posOffset>
@@ -16318,7 +16298,7 @@
         <mc:AlternateContent>
           <mc:Choice Requires="wps">
             <w:drawing>
-              <wp:anchor distT="0" distB="0" distL="114300" distR="114300" simplePos="0" relativeHeight="251813376" behindDoc="0" locked="0" layoutInCell="1" allowOverlap="1">
+              <wp:anchor distT="0" distB="0" distL="114300" distR="114300" simplePos="0" relativeHeight="251689984" behindDoc="0" locked="0" layoutInCell="1" allowOverlap="1">
                 <wp:simplePos x="0" y="0"/>
                 <wp:positionH relativeFrom="column">
                   <wp:posOffset>965587</wp:posOffset>
@@ -16388,7 +16368,7 @@
         <mc:AlternateContent>
           <mc:Choice Requires="wps">
             <w:drawing>
-              <wp:anchor distT="0" distB="0" distL="114300" distR="114300" simplePos="0" relativeHeight="251800064" behindDoc="0" locked="0" layoutInCell="1" allowOverlap="1" wp14:anchorId="526FE966" wp14:editId="2A59E006">
+              <wp:anchor distT="0" distB="0" distL="114300" distR="114300" simplePos="0" relativeHeight="251682816" behindDoc="0" locked="0" layoutInCell="1" allowOverlap="1" wp14:anchorId="526FE966" wp14:editId="2A59E006">
                 <wp:simplePos x="0" y="0"/>
                 <wp:positionH relativeFrom="column">
                   <wp:posOffset>6014665</wp:posOffset>
@@ -16460,7 +16440,7 @@
         <mc:AlternateContent>
           <mc:Choice Requires="wps">
             <w:drawing>
-              <wp:anchor distT="0" distB="0" distL="114300" distR="114300" simplePos="0" relativeHeight="251809280" behindDoc="0" locked="0" layoutInCell="1" allowOverlap="1">
+              <wp:anchor distT="0" distB="0" distL="114300" distR="114300" simplePos="0" relativeHeight="251688960" behindDoc="0" locked="0" layoutInCell="1" allowOverlap="1">
                 <wp:simplePos x="0" y="0"/>
                 <wp:positionH relativeFrom="column">
                   <wp:posOffset>4893476</wp:posOffset>
@@ -16530,7 +16510,7 @@
         <mc:AlternateContent>
           <mc:Choice Requires="wps">
             <w:drawing>
-              <wp:anchor distT="0" distB="0" distL="114300" distR="114300" simplePos="0" relativeHeight="251808256" behindDoc="0" locked="0" layoutInCell="1" allowOverlap="1">
+              <wp:anchor distT="0" distB="0" distL="114300" distR="114300" simplePos="0" relativeHeight="251687936" behindDoc="0" locked="0" layoutInCell="1" allowOverlap="1">
                 <wp:simplePos x="0" y="0"/>
                 <wp:positionH relativeFrom="column">
                   <wp:posOffset>4893476</wp:posOffset>
@@ -16600,7 +16580,7 @@
         <mc:AlternateContent>
           <mc:Choice Requires="wps">
             <w:drawing>
-              <wp:anchor distT="0" distB="0" distL="114300" distR="114300" simplePos="0" relativeHeight="251807232" behindDoc="0" locked="0" layoutInCell="1" allowOverlap="1">
+              <wp:anchor distT="0" distB="0" distL="114300" distR="114300" simplePos="0" relativeHeight="251686912" behindDoc="0" locked="0" layoutInCell="1" allowOverlap="1">
                 <wp:simplePos x="0" y="0"/>
                 <wp:positionH relativeFrom="column">
                   <wp:posOffset>957580</wp:posOffset>
@@ -16670,7 +16650,7 @@
         <mc:AlternateContent>
           <mc:Choice Requires="wps">
             <w:drawing>
-              <wp:anchor distT="0" distB="0" distL="114300" distR="114300" simplePos="0" relativeHeight="251792896" behindDoc="0" locked="0" layoutInCell="1" allowOverlap="1">
+              <wp:anchor distT="0" distB="0" distL="114300" distR="114300" simplePos="0" relativeHeight="251678720" behindDoc="0" locked="0" layoutInCell="1" allowOverlap="1">
                 <wp:simplePos x="0" y="0"/>
                 <wp:positionH relativeFrom="column">
                   <wp:posOffset>742950</wp:posOffset>
@@ -16742,7 +16722,7 @@
         <mc:AlternateContent>
           <mc:Choice Requires="wps">
             <w:drawing>
-              <wp:anchor distT="0" distB="0" distL="114300" distR="114300" simplePos="0" relativeHeight="251793920" behindDoc="0" locked="0" layoutInCell="1" allowOverlap="1">
+              <wp:anchor distT="0" distB="0" distL="114300" distR="114300" simplePos="0" relativeHeight="251679744" behindDoc="0" locked="0" layoutInCell="1" allowOverlap="1">
                 <wp:simplePos x="0" y="0"/>
                 <wp:positionH relativeFrom="column">
                   <wp:posOffset>-204223</wp:posOffset>
@@ -16812,7 +16792,7 @@
         <mc:AlternateContent>
           <mc:Choice Requires="wps">
             <w:drawing>
-              <wp:anchor distT="0" distB="0" distL="114300" distR="114300" simplePos="0" relativeHeight="251562477" behindDoc="0" locked="0" layoutInCell="1" allowOverlap="1" wp14:anchorId="2ADBFC05" wp14:editId="54601AF1">
+              <wp:anchor distT="0" distB="0" distL="114300" distR="114300" simplePos="0" relativeHeight="251614208" behindDoc="0" locked="0" layoutInCell="1" allowOverlap="1" wp14:anchorId="2ADBFC05" wp14:editId="54601AF1">
                 <wp:simplePos x="0" y="0"/>
                 <wp:positionH relativeFrom="column">
                   <wp:posOffset>-207811</wp:posOffset>
@@ -16881,7 +16861,7 @@
           </mc:Choice>
           <mc:Fallback>
             <w:pict>
-              <v:shape w14:anchorId="2ADBFC05" id="Textfeld 241" o:spid="_x0000_s1186" type="#_x0000_t202" style="position:absolute;margin-left:-16.35pt;margin-top:61.95pt;width:94.55pt;height:21.9pt;z-index:251562477;visibility:visible;mso-wrap-style:square;mso-width-percent:0;mso-height-percent:0;mso-wrap-distance-left:9pt;mso-wrap-distance-top:0;mso-wrap-distance-right:9pt;mso-wrap-distance-bottom:0;mso-position-horizontal:absolute;mso-position-horizontal-relative:text;mso-position-vertical:absolute;mso-position-vertical-relative:text;mso-width-percent:0;mso-height-percent:0;mso-width-relative:margin;mso-height-relative:margin;v-text-anchor:top" o:gfxdata="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" fillcolor="white [3201]" stroked="f" strokeweight=".5pt">
+              <v:shape w14:anchorId="2ADBFC05" id="Textfeld 241" o:spid="_x0000_s1186" type="#_x0000_t202" style="position:absolute;margin-left:-16.35pt;margin-top:61.95pt;width:94.55pt;height:21.9pt;z-index:251614208;visibility:visible;mso-wrap-style:square;mso-width-percent:0;mso-height-percent:0;mso-wrap-distance-left:9pt;mso-wrap-distance-top:0;mso-wrap-distance-right:9pt;mso-wrap-distance-bottom:0;mso-position-horizontal:absolute;mso-position-horizontal-relative:text;mso-position-vertical:absolute;mso-position-vertical-relative:text;mso-width-percent:0;mso-height-percent:0;mso-width-relative:margin;mso-height-relative:margin;v-text-anchor:top" o:gfxdata="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" fillcolor="white [3201]" stroked="f" strokeweight=".5pt">
                 <v:textbox>
                   <w:txbxContent>
                     <w:p>
@@ -16912,7 +16892,7 @@
         <mc:AlternateContent>
           <mc:Choice Requires="wps">
             <w:drawing>
-              <wp:anchor distT="0" distB="0" distL="114300" distR="114300" simplePos="0" relativeHeight="251724288" behindDoc="0" locked="0" layoutInCell="1" allowOverlap="1">
+              <wp:anchor distT="0" distB="0" distL="114300" distR="114300" simplePos="0" relativeHeight="251657216" behindDoc="0" locked="0" layoutInCell="1" allowOverlap="1">
                 <wp:simplePos x="0" y="0"/>
                 <wp:positionH relativeFrom="column">
                   <wp:posOffset>-212725</wp:posOffset>
@@ -16988,7 +16968,7 @@
         <mc:AlternateContent>
           <mc:Choice Requires="wps">
             <w:drawing>
-              <wp:anchor distT="0" distB="0" distL="114300" distR="114300" simplePos="0" relativeHeight="251789824" behindDoc="0" locked="0" layoutInCell="1" allowOverlap="1" wp14:anchorId="68520710" wp14:editId="2DE5E88D">
+              <wp:anchor distT="0" distB="0" distL="114300" distR="114300" simplePos="0" relativeHeight="251676672" behindDoc="0" locked="0" layoutInCell="1" allowOverlap="1" wp14:anchorId="68520710" wp14:editId="2DE5E88D">
                 <wp:simplePos x="0" y="0"/>
                 <wp:positionH relativeFrom="column">
                   <wp:posOffset>7430770</wp:posOffset>
@@ -17064,7 +17044,7 @@
         <mc:AlternateContent>
           <mc:Choice Requires="wps">
             <w:drawing>
-              <wp:anchor distT="0" distB="0" distL="114300" distR="114300" simplePos="0" relativeHeight="251791872" behindDoc="0" locked="0" layoutInCell="1" allowOverlap="1" wp14:anchorId="68520710" wp14:editId="2DE5E88D">
+              <wp:anchor distT="0" distB="0" distL="114300" distR="114300" simplePos="0" relativeHeight="251677696" behindDoc="0" locked="0" layoutInCell="1" allowOverlap="1" wp14:anchorId="68520710" wp14:editId="2DE5E88D">
                 <wp:simplePos x="0" y="0"/>
                 <wp:positionH relativeFrom="column">
                   <wp:posOffset>8742790</wp:posOffset>
@@ -17140,7 +17120,7 @@
         <mc:AlternateContent>
           <mc:Choice Requires="wps">
             <w:drawing>
-              <wp:anchor distT="0" distB="0" distL="114300" distR="114300" simplePos="0" relativeHeight="251787776" behindDoc="0" locked="0" layoutInCell="1" allowOverlap="1" wp14:anchorId="68520710" wp14:editId="2DE5E88D">
+              <wp:anchor distT="0" distB="0" distL="114300" distR="114300" simplePos="0" relativeHeight="251675648" behindDoc="0" locked="0" layoutInCell="1" allowOverlap="1" wp14:anchorId="68520710" wp14:editId="2DE5E88D">
                 <wp:simplePos x="0" y="0"/>
                 <wp:positionH relativeFrom="column">
                   <wp:posOffset>6126949</wp:posOffset>
@@ -17216,7 +17196,7 @@
         <mc:AlternateContent>
           <mc:Choice Requires="wps">
             <w:drawing>
-              <wp:anchor distT="0" distB="0" distL="114300" distR="114300" simplePos="0" relativeHeight="251765248" behindDoc="0" locked="0" layoutInCell="1" allowOverlap="1" wp14:anchorId="2B421929" wp14:editId="21CC01FA">
+              <wp:anchor distT="0" distB="0" distL="114300" distR="114300" simplePos="0" relativeHeight="251667456" behindDoc="0" locked="0" layoutInCell="1" allowOverlap="1" wp14:anchorId="2B421929" wp14:editId="21CC01FA">
                 <wp:simplePos x="0" y="0"/>
                 <wp:positionH relativeFrom="column">
                   <wp:posOffset>4792566</wp:posOffset>
@@ -17292,7 +17272,7 @@
         <mc:AlternateContent>
           <mc:Choice Requires="wps">
             <w:drawing>
-              <wp:anchor distT="0" distB="0" distL="114300" distR="114300" simplePos="0" relativeHeight="251785728" behindDoc="0" locked="0" layoutInCell="1" allowOverlap="1" wp14:anchorId="68724DAA" wp14:editId="041A73B7">
+              <wp:anchor distT="0" distB="0" distL="114300" distR="114300" simplePos="0" relativeHeight="251674624" behindDoc="0" locked="0" layoutInCell="1" allowOverlap="1" wp14:anchorId="68724DAA" wp14:editId="041A73B7">
                 <wp:simplePos x="0" y="0"/>
                 <wp:positionH relativeFrom="margin">
                   <wp:posOffset>3526708</wp:posOffset>
@@ -17369,7 +17349,7 @@
         <mc:AlternateContent>
           <mc:Choice Requires="wps">
             <w:drawing>
-              <wp:anchor distT="0" distB="0" distL="114300" distR="114300" simplePos="0" relativeHeight="251783680" behindDoc="0" locked="0" layoutInCell="1" allowOverlap="1" wp14:anchorId="006B37B5" wp14:editId="2C44D067">
+              <wp:anchor distT="0" distB="0" distL="114300" distR="114300" simplePos="0" relativeHeight="251673600" behindDoc="0" locked="0" layoutInCell="1" allowOverlap="1" wp14:anchorId="006B37B5" wp14:editId="2C44D067">
                 <wp:simplePos x="0" y="0"/>
                 <wp:positionH relativeFrom="column">
                   <wp:posOffset>8229600</wp:posOffset>
@@ -17451,7 +17431,7 @@
           </mc:Choice>
           <mc:Fallback>
             <w:pict>
-              <v:shape w14:anchorId="006B37B5" id="Textfeld 259" o:spid="_x0000_s1187" type="#_x0000_t202" style="position:absolute;margin-left:9in;margin-top:17.4pt;width:71.05pt;height:21.6pt;z-index:251783680;visibility:visible;mso-wrap-style:square;mso-width-percent:0;mso-height-percent:0;mso-wrap-distance-left:9pt;mso-wrap-distance-top:0;mso-wrap-distance-right:9pt;mso-wrap-distance-bottom:0;mso-position-horizontal:absolute;mso-position-horizontal-relative:text;mso-position-vertical:absolute;mso-position-vertical-relative:text;mso-width-percent:0;mso-height-percent:0;mso-width-relative:margin;mso-height-relative:margin;v-text-anchor:top" o:gfxdata="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" fillcolor="white [3201]" strokeweight=".5pt">
+              <v:shape w14:anchorId="006B37B5" id="Textfeld 259" o:spid="_x0000_s1187" type="#_x0000_t202" style="position:absolute;margin-left:9in;margin-top:17.4pt;width:71.05pt;height:21.6pt;z-index:251673600;visibility:visible;mso-wrap-style:square;mso-width-percent:0;mso-height-percent:0;mso-wrap-distance-left:9pt;mso-wrap-distance-top:0;mso-wrap-distance-right:9pt;mso-wrap-distance-bottom:0;mso-position-horizontal:absolute;mso-position-horizontal-relative:text;mso-position-vertical:absolute;mso-position-vertical-relative:text;mso-width-percent:0;mso-height-percent:0;mso-width-relative:margin;mso-height-relative:margin;v-text-anchor:top" o:gfxdata="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" fillcolor="white [3201]" strokeweight=".5pt">
                 <v:textbox>
                   <w:txbxContent>
                     <w:p>
@@ -17493,7 +17473,7 @@
         <mc:AlternateContent>
           <mc:Choice Requires="wps">
             <w:drawing>
-              <wp:anchor distT="0" distB="0" distL="114300" distR="114300" simplePos="0" relativeHeight="251781632" behindDoc="0" locked="0" layoutInCell="1" allowOverlap="1" wp14:anchorId="006B37B5" wp14:editId="2C44D067">
+              <wp:anchor distT="0" distB="0" distL="114300" distR="114300" simplePos="0" relativeHeight="251672576" behindDoc="0" locked="0" layoutInCell="1" allowOverlap="1" wp14:anchorId="006B37B5" wp14:editId="2C44D067">
                 <wp:simplePos x="0" y="0"/>
                 <wp:positionH relativeFrom="column">
                   <wp:posOffset>6961505</wp:posOffset>
@@ -17575,7 +17555,7 @@
           </mc:Choice>
           <mc:Fallback>
             <w:pict>
-              <v:shape w14:anchorId="006B37B5" id="Textfeld 258" o:spid="_x0000_s1188" type="#_x0000_t202" style="position:absolute;margin-left:548.15pt;margin-top:17pt;width:71.05pt;height:21.6pt;z-index:251781632;visibility:visible;mso-wrap-style:square;mso-width-percent:0;mso-height-percent:0;mso-wrap-distance-left:9pt;mso-wrap-distance-top:0;mso-wrap-distance-right:9pt;mso-wrap-distance-bottom:0;mso-position-horizontal:absolute;mso-position-horizontal-relative:text;mso-position-vertical:absolute;mso-position-vertical-relative:text;mso-width-percent:0;mso-height-percent:0;mso-width-relative:margin;mso-height-relative:margin;v-text-anchor:top" o:gfxdata="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" fillcolor="white [3201]" strokeweight=".5pt">
+              <v:shape w14:anchorId="006B37B5" id="Textfeld 258" o:spid="_x0000_s1188" type="#_x0000_t202" style="position:absolute;margin-left:548.15pt;margin-top:17pt;width:71.05pt;height:21.6pt;z-index:251672576;visibility:visible;mso-wrap-style:square;mso-width-percent:0;mso-height-percent:0;mso-wrap-distance-left:9pt;mso-wrap-distance-top:0;mso-wrap-distance-right:9pt;mso-wrap-distance-bottom:0;mso-position-horizontal:absolute;mso-position-horizontal-relative:text;mso-position-vertical:absolute;mso-position-vertical-relative:text;mso-width-percent:0;mso-height-percent:0;mso-width-relative:margin;mso-height-relative:margin;v-text-anchor:top" o:gfxdata="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" fillcolor="white [3201]" strokeweight=".5pt">
                 <v:textbox>
                   <w:txbxContent>
                     <w:p>
@@ -17617,7 +17597,7 @@
         <mc:AlternateContent>
           <mc:Choice Requires="wps">
             <w:drawing>
-              <wp:anchor distT="0" distB="0" distL="114300" distR="114300" simplePos="0" relativeHeight="251779584" behindDoc="0" locked="0" layoutInCell="1" allowOverlap="1" wp14:anchorId="006B37B5" wp14:editId="2C44D067">
+              <wp:anchor distT="0" distB="0" distL="114300" distR="114300" simplePos="0" relativeHeight="251671552" behindDoc="0" locked="0" layoutInCell="1" allowOverlap="1" wp14:anchorId="006B37B5" wp14:editId="2C44D067">
                 <wp:simplePos x="0" y="0"/>
                 <wp:positionH relativeFrom="column">
                   <wp:posOffset>5649595</wp:posOffset>
@@ -17699,7 +17679,7 @@
           </mc:Choice>
           <mc:Fallback>
             <w:pict>
-              <v:shape w14:anchorId="006B37B5" id="Textfeld 257" o:spid="_x0000_s1189" type="#_x0000_t202" style="position:absolute;margin-left:444.85pt;margin-top:16.9pt;width:71.05pt;height:21.6pt;z-index:251779584;visibility:visible;mso-wrap-style:square;mso-width-percent:0;mso-height-percent:0;mso-wrap-distance-left:9pt;mso-wrap-distance-top:0;mso-wrap-distance-right:9pt;mso-wrap-distance-bottom:0;mso-position-horizontal:absolute;mso-position-horizontal-relative:text;mso-position-vertical:absolute;mso-position-vertical-relative:text;mso-width-percent:0;mso-height-percent:0;mso-width-relative:margin;mso-height-relative:margin;v-text-anchor:top" o:gfxdata="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" fillcolor="white [3201]" strokeweight=".5pt">
+              <v:shape w14:anchorId="006B37B5" id="Textfeld 257" o:spid="_x0000_s1189" type="#_x0000_t202" style="position:absolute;margin-left:444.85pt;margin-top:16.9pt;width:71.05pt;height:21.6pt;z-index:251671552;visibility:visible;mso-wrap-style:square;mso-width-percent:0;mso-height-percent:0;mso-wrap-distance-left:9pt;mso-wrap-distance-top:0;mso-wrap-distance-right:9pt;mso-wrap-distance-bottom:0;mso-position-horizontal:absolute;mso-position-horizontal-relative:text;mso-position-vertical:absolute;mso-position-vertical-relative:text;mso-width-percent:0;mso-height-percent:0;mso-width-relative:margin;mso-height-relative:margin;v-text-anchor:top" o:gfxdata="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" fillcolor="white [3201]" strokeweight=".5pt">
                 <v:textbox>
                   <w:txbxContent>
                     <w:p>
@@ -17741,7 +17721,7 @@
         <mc:AlternateContent>
           <mc:Choice Requires="wps">
             <w:drawing>
-              <wp:anchor distT="0" distB="0" distL="114300" distR="114300" simplePos="0" relativeHeight="251777536" behindDoc="0" locked="0" layoutInCell="1" allowOverlap="1" wp14:anchorId="006B37B5" wp14:editId="2C44D067">
+              <wp:anchor distT="0" distB="0" distL="114300" distR="114300" simplePos="0" relativeHeight="251670528" behindDoc="0" locked="0" layoutInCell="1" allowOverlap="1" wp14:anchorId="006B37B5" wp14:editId="2C44D067">
                 <wp:simplePos x="0" y="0"/>
                 <wp:positionH relativeFrom="column">
                   <wp:posOffset>4345305</wp:posOffset>
@@ -17823,7 +17803,7 @@
           </mc:Choice>
           <mc:Fallback>
             <w:pict>
-              <v:shape w14:anchorId="006B37B5" id="Textfeld 256" o:spid="_x0000_s1190" type="#_x0000_t202" style="position:absolute;margin-left:342.15pt;margin-top:17pt;width:71.05pt;height:21.6pt;z-index:251777536;visibility:visible;mso-wrap-style:square;mso-width-percent:0;mso-height-percent:0;mso-wrap-distance-left:9pt;mso-wrap-distance-top:0;mso-wrap-distance-right:9pt;mso-wrap-distance-bottom:0;mso-position-horizontal:absolute;mso-position-horizontal-relative:text;mso-position-vertical:absolute;mso-position-vertical-relative:text;mso-width-percent:0;mso-height-percent:0;mso-width-relative:margin;mso-height-relative:margin;v-text-anchor:top" o:gfxdata="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" fillcolor="white [3201]" strokeweight=".5pt">
+              <v:shape w14:anchorId="006B37B5" id="Textfeld 256" o:spid="_x0000_s1190" type="#_x0000_t202" style="position:absolute;margin-left:342.15pt;margin-top:17pt;width:71.05pt;height:21.6pt;z-index:251670528;visibility:visible;mso-wrap-style:square;mso-width-percent:0;mso-height-percent:0;mso-wrap-distance-left:9pt;mso-wrap-distance-top:0;mso-wrap-distance-right:9pt;mso-wrap-distance-bottom:0;mso-position-horizontal:absolute;mso-position-horizontal-relative:text;mso-position-vertical:absolute;mso-position-vertical-relative:text;mso-width-percent:0;mso-height-percent:0;mso-width-relative:margin;mso-height-relative:margin;v-text-anchor:top" o:gfxdata="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" fillcolor="white [3201]" strokeweight=".5pt">
                 <v:textbox>
                   <w:txbxContent>
                     <w:p>
@@ -17865,7 +17845,7 @@
         <mc:AlternateContent>
           <mc:Choice Requires="wps">
             <w:drawing>
-              <wp:anchor distT="0" distB="0" distL="114300" distR="114300" simplePos="0" relativeHeight="251775488" behindDoc="0" locked="0" layoutInCell="1" allowOverlap="1" wp14:anchorId="006B37B5" wp14:editId="2C44D067">
+              <wp:anchor distT="0" distB="0" distL="114300" distR="114300" simplePos="0" relativeHeight="251669504" behindDoc="0" locked="0" layoutInCell="1" allowOverlap="1" wp14:anchorId="006B37B5" wp14:editId="2C44D067">
                 <wp:simplePos x="0" y="0"/>
                 <wp:positionH relativeFrom="column">
                   <wp:posOffset>3089275</wp:posOffset>
@@ -17947,7 +17927,7 @@
           </mc:Choice>
           <mc:Fallback>
             <w:pict>
-              <v:shape w14:anchorId="006B37B5" id="Textfeld 255" o:spid="_x0000_s1191" type="#_x0000_t202" style="position:absolute;margin-left:243.25pt;margin-top:17.7pt;width:71.05pt;height:21.6pt;z-index:251775488;visibility:visible;mso-wrap-style:square;mso-width-percent:0;mso-height-percent:0;mso-wrap-distance-left:9pt;mso-wrap-distance-top:0;mso-wrap-distance-right:9pt;mso-wrap-distance-bottom:0;mso-position-horizontal:absolute;mso-position-horizontal-relative:text;mso-position-vertical:absolute;mso-position-vertical-relative:text;mso-width-percent:0;mso-height-percent:0;mso-width-relative:margin;mso-height-relative:margin;v-text-anchor:top" o:gfxdata="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" fillcolor="white [3201]" strokeweight=".5pt">
+              <v:shape w14:anchorId="006B37B5" id="Textfeld 255" o:spid="_x0000_s1191" type="#_x0000_t202" style="position:absolute;margin-left:243.25pt;margin-top:17.7pt;width:71.05pt;height:21.6pt;z-index:251669504;visibility:visible;mso-wrap-style:square;mso-width-percent:0;mso-height-percent:0;mso-wrap-distance-left:9pt;mso-wrap-distance-top:0;mso-wrap-distance-right:9pt;mso-wrap-distance-bottom:0;mso-position-horizontal:absolute;mso-position-horizontal-relative:text;mso-position-vertical:absolute;mso-position-vertical-relative:text;mso-width-percent:0;mso-height-percent:0;mso-width-relative:margin;mso-height-relative:margin;v-text-anchor:top" o:gfxdata="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" fillcolor="white [3201]" strokeweight=".5pt">
                 <v:textbox>
                   <w:txbxContent>
                     <w:p>
@@ -17989,7 +17969,7 @@
         <mc:AlternateContent>
           <mc:Choice Requires="wps">
             <w:drawing>
-              <wp:anchor distT="0" distB="0" distL="114300" distR="114300" simplePos="0" relativeHeight="251763200" behindDoc="0" locked="0" layoutInCell="1" allowOverlap="1" wp14:anchorId="2B421929" wp14:editId="21CC01FA">
+              <wp:anchor distT="0" distB="0" distL="114300" distR="114300" simplePos="0" relativeHeight="251666432" behindDoc="0" locked="0" layoutInCell="1" allowOverlap="1" wp14:anchorId="2B421929" wp14:editId="21CC01FA">
                 <wp:simplePos x="0" y="0"/>
                 <wp:positionH relativeFrom="margin">
                   <wp:posOffset>2144202</wp:posOffset>
@@ -18066,7 +18046,7 @@
         <mc:AlternateContent>
           <mc:Choice Requires="wps">
             <w:drawing>
-              <wp:anchor distT="0" distB="0" distL="114300" distR="114300" simplePos="0" relativeHeight="251773440" behindDoc="0" locked="0" layoutInCell="1" allowOverlap="1" wp14:anchorId="3FB31F60" wp14:editId="55C77047">
+              <wp:anchor distT="0" distB="0" distL="114300" distR="114300" simplePos="0" relativeHeight="251668480" behindDoc="0" locked="0" layoutInCell="1" allowOverlap="1" wp14:anchorId="3FB31F60" wp14:editId="55C77047">
                 <wp:simplePos x="0" y="0"/>
                 <wp:positionH relativeFrom="column">
                   <wp:posOffset>1744483</wp:posOffset>
@@ -18148,7 +18128,7 @@
           </mc:Choice>
           <mc:Fallback>
             <w:pict>
-              <v:shape w14:anchorId="3FB31F60" id="Textfeld 248" o:spid="_x0000_s1192" type="#_x0000_t202" style="position:absolute;margin-left:137.35pt;margin-top:18.3pt;width:71.1pt;height:21.6pt;z-index:251773440;visibility:visible;mso-wrap-style:square;mso-width-percent:0;mso-height-percent:0;mso-wrap-distance-left:9pt;mso-wrap-distance-top:0;mso-wrap-distance-right:9pt;mso-wrap-distance-bottom:0;mso-position-horizontal:absolute;mso-position-horizontal-relative:text;mso-position-vertical:absolute;mso-position-vertical-relative:text;mso-width-percent:0;mso-height-percent:0;mso-width-relative:margin;mso-height-relative:margin;v-text-anchor:top" o:gfxdata="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" fillcolor="white [3201]" strokeweight=".5pt">
+              <v:shape w14:anchorId="3FB31F60" id="Textfeld 248" o:spid="_x0000_s1192" type="#_x0000_t202" style="position:absolute;margin-left:137.35pt;margin-top:18.3pt;width:71.1pt;height:21.6pt;z-index:251668480;visibility:visible;mso-wrap-style:square;mso-width-percent:0;mso-height-percent:0;mso-wrap-distance-left:9pt;mso-wrap-distance-top:0;mso-wrap-distance-right:9pt;mso-wrap-distance-bottom:0;mso-position-horizontal:absolute;mso-position-horizontal-relative:text;mso-position-vertical:absolute;mso-position-vertical-relative:text;mso-width-percent:0;mso-height-percent:0;mso-width-relative:margin;mso-height-relative:margin;v-text-anchor:top" o:gfxdata="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" fillcolor="white [3201]" strokeweight=".5pt">
                 <v:textbox>
                   <w:txbxContent>
                     <w:p>
@@ -18190,7 +18170,7 @@
         <mc:AlternateContent>
           <mc:Choice Requires="wps">
             <w:drawing>
-              <wp:anchor distT="0" distB="0" distL="114300" distR="114300" simplePos="0" relativeHeight="251756032" behindDoc="0" locked="0" layoutInCell="1" allowOverlap="1" wp14:anchorId="16D8B99D" wp14:editId="13558ADD">
+              <wp:anchor distT="0" distB="0" distL="114300" distR="114300" simplePos="0" relativeHeight="251664384" behindDoc="0" locked="0" layoutInCell="1" allowOverlap="1" wp14:anchorId="16D8B99D" wp14:editId="13558ADD">
                 <wp:simplePos x="0" y="0"/>
                 <wp:positionH relativeFrom="column">
                   <wp:posOffset>839580</wp:posOffset>
@@ -18266,7 +18246,7 @@
         <mc:AlternateContent>
           <mc:Choice Requires="wps">
             <w:drawing>
-              <wp:anchor distT="0" distB="0" distL="114300" distR="114300" simplePos="0" relativeHeight="251757056" behindDoc="0" locked="0" layoutInCell="1" allowOverlap="1">
+              <wp:anchor distT="0" distB="0" distL="114300" distR="114300" simplePos="0" relativeHeight="251665408" behindDoc="0" locked="0" layoutInCell="1" allowOverlap="1">
                 <wp:simplePos x="0" y="0"/>
                 <wp:positionH relativeFrom="column">
                   <wp:posOffset>392568</wp:posOffset>
@@ -18348,7 +18328,7 @@
           </mc:Choice>
           <mc:Fallback>
             <w:pict>
-              <v:shape id="Textfeld 231" o:spid="_x0000_s1193" type="#_x0000_t202" style="position:absolute;margin-left:30.9pt;margin-top:18.25pt;width:70.45pt;height:21.9pt;z-index:251757056;visibility:visible;mso-wrap-style:square;mso-width-percent:0;mso-height-percent:0;mso-wrap-distance-left:9pt;mso-wrap-distance-top:0;mso-wrap-distance-right:9pt;mso-wrap-distance-bottom:0;mso-position-horizontal:absolute;mso-position-horizontal-relative:text;mso-position-vertical:absolute;mso-position-vertical-relative:text;mso-width-percent:0;mso-height-percent:0;mso-width-relative:margin;mso-height-relative:margin;v-text-anchor:top" o:gfxdata="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" fillcolor="white [3201]" strokeweight=".5pt">
+              <v:shape id="Textfeld 231" o:spid="_x0000_s1193" type="#_x0000_t202" style="position:absolute;margin-left:30.9pt;margin-top:18.25pt;width:70.45pt;height:21.9pt;z-index:251665408;visibility:visible;mso-wrap-style:square;mso-width-percent:0;mso-height-percent:0;mso-wrap-distance-left:9pt;mso-wrap-distance-top:0;mso-wrap-distance-right:9pt;mso-wrap-distance-bottom:0;mso-position-horizontal:absolute;mso-position-horizontal-relative:text;mso-position-vertical:absolute;mso-position-vertical-relative:text;mso-width-percent:0;mso-height-percent:0;mso-width-relative:margin;mso-height-relative:margin;v-text-anchor:top" o:gfxdata="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" fillcolor="white [3201]" strokeweight=".5pt">
                 <v:textbox>
                   <w:txbxContent>
                     <w:p>
@@ -18403,6 +18383,135 @@
     </w:sectPr>
   </w:body>
 </w:document>
+</file>
+
+<file path=word/endnotes.xml><?xml version="1.0" encoding="utf-8"?>
+<w:endnotes xmlns:wpc="http://schemas.microsoft.com/office/word/2010/wordprocessingCanvas" xmlns:cx="http://schemas.microsoft.com/office/drawing/2014/chartex" xmlns:cx1="http://schemas.microsoft.com/office/drawing/2015/9/8/chartex" xmlns:cx2="http://schemas.microsoft.com/office/drawing/2015/10/21/chartex" xmlns:cx3="http://schemas.microsoft.com/office/drawing/2016/5/9/chartex" xmlns:cx4="http://schemas.microsoft.com/office/drawing/2016/5/10/chartex" xmlns:cx5="http://schemas.microsoft.com/office/drawing/2016/5/11/chartex" xmlns:cx6="http://schemas.microsoft.com/office/drawing/2016/5/12/chartex" xmlns:cx7="http://schemas.microsoft.com/office/drawing/2016/5/13/chartex" xmlns:cx8="http://schemas.microsoft.com/office/drawing/2016/5/14/chartex" xmlns:mc="http://schemas.openxmlformats.org/markup-compatibility/2006" xmlns:aink="http://schemas.microsoft.com/office/drawing/2016/ink" xmlns:am3d="http://schemas.microsoft.com/office/drawing/2017/model3d" xmlns:o="urn:schemas-microsoft-com:office:office" xmlns:r="http://schemas.openxmlformats.org/officeDocument/2006/relationships" xmlns:m="http://schemas.openxmlformats.org/officeDocument/2006/math" xmlns:v="urn:schemas-microsoft-com:vml" xmlns:wp14="http://schemas.microsoft.com/office/word/2010/wordprocessingDrawing" xmlns:wp="http://schemas.openxmlformats.org/drawingml/2006/wordprocessingDrawing" xmlns:w10="urn:schemas-microsoft-com:office:word" xmlns:w="http://schemas.openxmlformats.org/wordprocessingml/2006/main" xmlns:w14="http://schemas.microsoft.com/office/word/2010/wordml" xmlns:w15="http://schemas.microsoft.com/office/word/2012/wordml" xmlns:w16cid="http://schemas.microsoft.com/office/word/2016/wordml/cid" xmlns:w16se="http://schemas.microsoft.com/office/word/2015/wordml/symex" xmlns:wpg="http://schemas.microsoft.com/office/word/2010/wordprocessingGroup" xmlns:wpi="http://schemas.microsoft.com/office/word/2010/wordprocessingInk" xmlns:wne="http://schemas.microsoft.com/office/word/2006/wordml" xmlns:wps="http://schemas.microsoft.com/office/word/2010/wordprocessingShape" mc:Ignorable="w14 w15 w16se w16cid wp14">
+  <w:endnote w:type="separator" w:id="-1">
+    <w:p>
+      <w:pPr>
+        <w:spacing w:after="0" w:line="240" w:lineRule="auto"/>
+      </w:pPr>
+      <w:r>
+        <w:separator/>
+      </w:r>
+    </w:p>
+  </w:endnote>
+  <w:endnote w:type="continuationSeparator" w:id="0">
+    <w:p>
+      <w:pPr>
+        <w:spacing w:after="0" w:line="240" w:lineRule="auto"/>
+      </w:pPr>
+      <w:r>
+        <w:continuationSeparator/>
+      </w:r>
+    </w:p>
+  </w:endnote>
+</w:endnotes>
+</file>
+
+<file path=word/footer1.xml><?xml version="1.0" encoding="utf-8"?>
+<w:ftr xmlns:wpc="http://schemas.microsoft.com/office/word/2010/wordprocessingCanvas" xmlns:cx="http://schemas.microsoft.com/office/drawing/2014/chartex" xmlns:cx1="http://schemas.microsoft.com/office/drawing/2015/9/8/chartex" xmlns:cx2="http://schemas.microsoft.com/office/drawing/2015/10/21/chartex" xmlns:cx3="http://schemas.microsoft.com/office/drawing/2016/5/9/chartex" xmlns:cx4="http://schemas.microsoft.com/office/drawing/2016/5/10/chartex" xmlns:cx5="http://schemas.microsoft.com/office/drawing/2016/5/11/chartex" xmlns:cx6="http://schemas.microsoft.com/office/drawing/2016/5/12/chartex" xmlns:cx7="http://schemas.microsoft.com/office/drawing/2016/5/13/chartex" xmlns:cx8="http://schemas.microsoft.com/office/drawing/2016/5/14/chartex" xmlns:mc="http://schemas.openxmlformats.org/markup-compatibility/2006" xmlns:aink="http://schemas.microsoft.com/office/drawing/2016/ink" xmlns:am3d="http://schemas.microsoft.com/office/drawing/2017/model3d" xmlns:o="urn:schemas-microsoft-com:office:office" xmlns:r="http://schemas.openxmlformats.org/officeDocument/2006/relationships" xmlns:m="http://schemas.openxmlformats.org/officeDocument/2006/math" xmlns:v="urn:schemas-microsoft-com:vml" xmlns:wp14="http://schemas.microsoft.com/office/word/2010/wordprocessingDrawing" xmlns:wp="http://schemas.openxmlformats.org/drawingml/2006/wordprocessingDrawing" xmlns:w10="urn:schemas-microsoft-com:office:word" xmlns:w="http://schemas.openxmlformats.org/wordprocessingml/2006/main" xmlns:w14="http://schemas.microsoft.com/office/word/2010/wordml" xmlns:w15="http://schemas.microsoft.com/office/word/2012/wordml" xmlns:w16cid="http://schemas.microsoft.com/office/word/2016/wordml/cid" xmlns:w16se="http://schemas.microsoft.com/office/word/2015/wordml/symex" xmlns:wpg="http://schemas.microsoft.com/office/word/2010/wordprocessingGroup" xmlns:wpi="http://schemas.microsoft.com/office/word/2010/wordprocessingInk" xmlns:wne="http://schemas.microsoft.com/office/word/2006/wordml" xmlns:wps="http://schemas.microsoft.com/office/word/2010/wordprocessingShape" mc:Ignorable="w14 w15 w16se w16cid wp14">
+  <w:p>
+    <w:pPr>
+      <w:pStyle w:val="Fuzeile"/>
+    </w:pPr>
+  </w:p>
+</w:ftr>
+</file>
+
+<file path=word/footer2.xml><?xml version="1.0" encoding="utf-8"?>
+<w:ftr xmlns:wpc="http://schemas.microsoft.com/office/word/2010/wordprocessingCanvas" xmlns:cx="http://schemas.microsoft.com/office/drawing/2014/chartex" xmlns:cx1="http://schemas.microsoft.com/office/drawing/2015/9/8/chartex" xmlns:cx2="http://schemas.microsoft.com/office/drawing/2015/10/21/chartex" xmlns:cx3="http://schemas.microsoft.com/office/drawing/2016/5/9/chartex" xmlns:cx4="http://schemas.microsoft.com/office/drawing/2016/5/10/chartex" xmlns:cx5="http://schemas.microsoft.com/office/drawing/2016/5/11/chartex" xmlns:cx6="http://schemas.microsoft.com/office/drawing/2016/5/12/chartex" xmlns:cx7="http://schemas.microsoft.com/office/drawing/2016/5/13/chartex" xmlns:cx8="http://schemas.microsoft.com/office/drawing/2016/5/14/chartex" xmlns:mc="http://schemas.openxmlformats.org/markup-compatibility/2006" xmlns:aink="http://schemas.microsoft.com/office/drawing/2016/ink" xmlns:am3d="http://schemas.microsoft.com/office/drawing/2017/model3d" xmlns:o="urn:schemas-microsoft-com:office:office" xmlns:r="http://schemas.openxmlformats.org/officeDocument/2006/relationships" xmlns:m="http://schemas.openxmlformats.org/officeDocument/2006/math" xmlns:v="urn:schemas-microsoft-com:vml" xmlns:wp14="http://schemas.microsoft.com/office/word/2010/wordprocessingDrawing" xmlns:wp="http://schemas.openxmlformats.org/drawingml/2006/wordprocessingDrawing" xmlns:w10="urn:schemas-microsoft-com:office:word" xmlns:w="http://schemas.openxmlformats.org/wordprocessingml/2006/main" xmlns:w14="http://schemas.microsoft.com/office/word/2010/wordml" xmlns:w15="http://schemas.microsoft.com/office/word/2012/wordml" xmlns:w16cid="http://schemas.microsoft.com/office/word/2016/wordml/cid" xmlns:w16se="http://schemas.microsoft.com/office/word/2015/wordml/symex" xmlns:wpg="http://schemas.microsoft.com/office/word/2010/wordprocessingGroup" xmlns:wpi="http://schemas.microsoft.com/office/word/2010/wordprocessingInk" xmlns:wne="http://schemas.microsoft.com/office/word/2006/wordml" xmlns:wps="http://schemas.microsoft.com/office/word/2010/wordprocessingShape" mc:Ignorable="w14 w15 w16se w16cid wp14">
+  <w:p>
+    <w:pPr>
+      <w:pStyle w:val="Fuzeile"/>
+    </w:pPr>
+  </w:p>
+</w:ftr>
+</file>
+
+<file path=word/footer3.xml><?xml version="1.0" encoding="utf-8"?>
+<w:ftr xmlns:wpc="http://schemas.microsoft.com/office/word/2010/wordprocessingCanvas" xmlns:cx="http://schemas.microsoft.com/office/drawing/2014/chartex" xmlns:cx1="http://schemas.microsoft.com/office/drawing/2015/9/8/chartex" xmlns:cx2="http://schemas.microsoft.com/office/drawing/2015/10/21/chartex" xmlns:cx3="http://schemas.microsoft.com/office/drawing/2016/5/9/chartex" xmlns:cx4="http://schemas.microsoft.com/office/drawing/2016/5/10/chartex" xmlns:cx5="http://schemas.microsoft.com/office/drawing/2016/5/11/chartex" xmlns:cx6="http://schemas.microsoft.com/office/drawing/2016/5/12/chartex" xmlns:cx7="http://schemas.microsoft.com/office/drawing/2016/5/13/chartex" xmlns:cx8="http://schemas.microsoft.com/office/drawing/2016/5/14/chartex" xmlns:mc="http://schemas.openxmlformats.org/markup-compatibility/2006" xmlns:aink="http://schemas.microsoft.com/office/drawing/2016/ink" xmlns:am3d="http://schemas.microsoft.com/office/drawing/2017/model3d" xmlns:o="urn:schemas-microsoft-com:office:office" xmlns:r="http://schemas.openxmlformats.org/officeDocument/2006/relationships" xmlns:m="http://schemas.openxmlformats.org/officeDocument/2006/math" xmlns:v="urn:schemas-microsoft-com:vml" xmlns:wp14="http://schemas.microsoft.com/office/word/2010/wordprocessingDrawing" xmlns:wp="http://schemas.openxmlformats.org/drawingml/2006/wordprocessingDrawing" xmlns:w10="urn:schemas-microsoft-com:office:word" xmlns:w="http://schemas.openxmlformats.org/wordprocessingml/2006/main" xmlns:w14="http://schemas.microsoft.com/office/word/2010/wordml" xmlns:w15="http://schemas.microsoft.com/office/word/2012/wordml" xmlns:w16cid="http://schemas.microsoft.com/office/word/2016/wordml/cid" xmlns:w16se="http://schemas.microsoft.com/office/word/2015/wordml/symex" xmlns:wpg="http://schemas.microsoft.com/office/word/2010/wordprocessingGroup" xmlns:wpi="http://schemas.microsoft.com/office/word/2010/wordprocessingInk" xmlns:wne="http://schemas.microsoft.com/office/word/2006/wordml" xmlns:wps="http://schemas.microsoft.com/office/word/2010/wordprocessingShape" mc:Ignorable="w14 w15 w16se w16cid wp14">
+  <w:p>
+    <w:pPr>
+      <w:pStyle w:val="Fuzeile"/>
+    </w:pPr>
+  </w:p>
+</w:ftr>
+</file>
+
+<file path=word/footnotes.xml><?xml version="1.0" encoding="utf-8"?>
+<w:footnotes xmlns:wpc="http://schemas.microsoft.com/office/word/2010/wordprocessingCanvas" xmlns:cx="http://schemas.microsoft.com/office/drawing/2014/chartex" xmlns:cx1="http://schemas.microsoft.com/office/drawing/2015/9/8/chartex" xmlns:cx2="http://schemas.microsoft.com/office/drawing/2015/10/21/chartex" xmlns:cx3="http://schemas.microsoft.com/office/drawing/2016/5/9/chartex" xmlns:cx4="http://schemas.microsoft.com/office/drawing/2016/5/10/chartex" xmlns:cx5="http://schemas.microsoft.com/office/drawing/2016/5/11/chartex" xmlns:cx6="http://schemas.microsoft.com/office/drawing/2016/5/12/chartex" xmlns:cx7="http://schemas.microsoft.com/office/drawing/2016/5/13/chartex" xmlns:cx8="http://schemas.microsoft.com/office/drawing/2016/5/14/chartex" xmlns:mc="http://schemas.openxmlformats.org/markup-compatibility/2006" xmlns:aink="http://schemas.microsoft.com/office/drawing/2016/ink" xmlns:am3d="http://schemas.microsoft.com/office/drawing/2017/model3d" xmlns:o="urn:schemas-microsoft-com:office:office" xmlns:r="http://schemas.openxmlformats.org/officeDocument/2006/relationships" xmlns:m="http://schemas.openxmlformats.org/officeDocument/2006/math" xmlns:v="urn:schemas-microsoft-com:vml" xmlns:wp14="http://schemas.microsoft.com/office/word/2010/wordprocessingDrawing" xmlns:wp="http://schemas.openxmlformats.org/drawingml/2006/wordprocessingDrawing" xmlns:w10="urn:schemas-microsoft-com:office:word" xmlns:w="http://schemas.openxmlformats.org/wordprocessingml/2006/main" xmlns:w14="http://schemas.microsoft.com/office/word/2010/wordml" xmlns:w15="http://schemas.microsoft.com/office/word/2012/wordml" xmlns:w16cid="http://schemas.microsoft.com/office/word/2016/wordml/cid" xmlns:w16se="http://schemas.microsoft.com/office/word/2015/wordml/symex" xmlns:wpg="http://schemas.microsoft.com/office/word/2010/wordprocessingGroup" xmlns:wpi="http://schemas.microsoft.com/office/word/2010/wordprocessingInk" xmlns:wne="http://schemas.microsoft.com/office/word/2006/wordml" xmlns:wps="http://schemas.microsoft.com/office/word/2010/wordprocessingShape" mc:Ignorable="w14 w15 w16se w16cid wp14">
+  <w:footnote w:type="separator" w:id="-1">
+    <w:p>
+      <w:pPr>
+        <w:spacing w:after="0" w:line="240" w:lineRule="auto"/>
+      </w:pPr>
+      <w:r>
+        <w:separator/>
+      </w:r>
+    </w:p>
+  </w:footnote>
+  <w:footnote w:type="continuationSeparator" w:id="0">
+    <w:p>
+      <w:pPr>
+        <w:spacing w:after="0" w:line="240" w:lineRule="auto"/>
+      </w:pPr>
+      <w:r>
+        <w:continuationSeparator/>
+      </w:r>
+    </w:p>
+  </w:footnote>
+</w:footnotes>
+</file>
+
+<file path=word/header1.xml><?xml version="1.0" encoding="utf-8"?>
+<w:hdr xmlns:wpc="http://schemas.microsoft.com/office/word/2010/wordprocessingCanvas" xmlns:cx="http://schemas.microsoft.com/office/drawing/2014/chartex" xmlns:cx1="http://schemas.microsoft.com/office/drawing/2015/9/8/chartex" xmlns:cx2="http://schemas.microsoft.com/office/drawing/2015/10/21/chartex" xmlns:cx3="http://schemas.microsoft.com/office/drawing/2016/5/9/chartex" xmlns:cx4="http://schemas.microsoft.com/office/drawing/2016/5/10/chartex" xmlns:cx5="http://schemas.microsoft.com/office/drawing/2016/5/11/chartex" xmlns:cx6="http://schemas.microsoft.com/office/drawing/2016/5/12/chartex" xmlns:cx7="http://schemas.microsoft.com/office/drawing/2016/5/13/chartex" xmlns:cx8="http://schemas.microsoft.com/office/drawing/2016/5/14/chartex" xmlns:mc="http://schemas.openxmlformats.org/markup-compatibility/2006" xmlns:aink="http://schemas.microsoft.com/office/drawing/2016/ink" xmlns:am3d="http://schemas.microsoft.com/office/drawing/2017/model3d" xmlns:o="urn:schemas-microsoft-com:office:office" xmlns:r="http://schemas.openxmlformats.org/officeDocument/2006/relationships" xmlns:m="http://schemas.openxmlformats.org/officeDocument/2006/math" xmlns:v="urn:schemas-microsoft-com:vml" xmlns:wp14="http://schemas.microsoft.com/office/word/2010/wordprocessingDrawing" xmlns:wp="http://schemas.openxmlformats.org/drawingml/2006/wordprocessingDrawing" xmlns:w10="urn:schemas-microsoft-com:office:word" xmlns:w="http://schemas.openxmlformats.org/wordprocessingml/2006/main" xmlns:w14="http://schemas.microsoft.com/office/word/2010/wordml" xmlns:w15="http://schemas.microsoft.com/office/word/2012/wordml" xmlns:w16cid="http://schemas.microsoft.com/office/word/2016/wordml/cid" xmlns:w16se="http://schemas.microsoft.com/office/word/2015/wordml/symex" xmlns:wpg="http://schemas.microsoft.com/office/word/2010/wordprocessingGroup" xmlns:wpi="http://schemas.microsoft.com/office/word/2010/wordprocessingInk" xmlns:wne="http://schemas.microsoft.com/office/word/2006/wordml" xmlns:wps="http://schemas.microsoft.com/office/word/2010/wordprocessingShape" mc:Ignorable="w14 w15 w16se w16cid wp14">
+  <w:p>
+    <w:pPr>
+      <w:pStyle w:val="Kopfzeile"/>
+    </w:pPr>
+  </w:p>
+</w:hdr>
+</file>
+
+<file path=word/header2.xml><?xml version="1.0" encoding="utf-8"?>
+<w:hdr xmlns:wpc="http://schemas.microsoft.com/office/word/2010/wordprocessingCanvas" xmlns:cx="http://schemas.microsoft.com/office/drawing/2014/chartex" xmlns:cx1="http://schemas.microsoft.com/office/drawing/2015/9/8/chartex" xmlns:cx2="http://schemas.microsoft.com/office/drawing/2015/10/21/chartex" xmlns:cx3="http://schemas.microsoft.com/office/drawing/2016/5/9/chartex" xmlns:cx4="http://schemas.microsoft.com/office/drawing/2016/5/10/chartex" xmlns:cx5="http://schemas.microsoft.com/office/drawing/2016/5/11/chartex" xmlns:cx6="http://schemas.microsoft.com/office/drawing/2016/5/12/chartex" xmlns:cx7="http://schemas.microsoft.com/office/drawing/2016/5/13/chartex" xmlns:cx8="http://schemas.microsoft.com/office/drawing/2016/5/14/chartex" xmlns:mc="http://schemas.openxmlformats.org/markup-compatibility/2006" xmlns:aink="http://schemas.microsoft.com/office/drawing/2016/ink" xmlns:am3d="http://schemas.microsoft.com/office/drawing/2017/model3d" xmlns:o="urn:schemas-microsoft-com:office:office" xmlns:r="http://schemas.openxmlformats.org/officeDocument/2006/relationships" xmlns:m="http://schemas.openxmlformats.org/officeDocument/2006/math" xmlns:v="urn:schemas-microsoft-com:vml" xmlns:wp14="http://schemas.microsoft.com/office/word/2010/wordprocessingDrawing" xmlns:wp="http://schemas.openxmlformats.org/drawingml/2006/wordprocessingDrawing" xmlns:w10="urn:schemas-microsoft-com:office:word" xmlns:w="http://schemas.openxmlformats.org/wordprocessingml/2006/main" xmlns:w14="http://schemas.microsoft.com/office/word/2010/wordml" xmlns:w15="http://schemas.microsoft.com/office/word/2012/wordml" xmlns:w16cid="http://schemas.microsoft.com/office/word/2016/wordml/cid" xmlns:w16se="http://schemas.microsoft.com/office/word/2015/wordml/symex" xmlns:wpg="http://schemas.microsoft.com/office/word/2010/wordprocessingGroup" xmlns:wpi="http://schemas.microsoft.com/office/word/2010/wordprocessingInk" xmlns:wne="http://schemas.microsoft.com/office/word/2006/wordml" xmlns:wps="http://schemas.microsoft.com/office/word/2010/wordprocessingShape" mc:Ignorable="w14 w15 w16se w16cid wp14">
+  <w:p>
+    <w:pPr>
+      <w:pStyle w:val="Kopfzeile"/>
+    </w:pPr>
+    <w:r>
+      <w:t xml:space="preserve">9. </w:t>
+    </w:r>
+    <w:r>
+      <w:t>Februar 2019/</w:t>
+    </w:r>
+    <w:proofErr w:type="spellStart"/>
+    <w:r>
+      <w:t>mwa</w:t>
+    </w:r>
+    <w:proofErr w:type="spellEnd"/>
+    <w:r>
+      <w:tab/>
+    </w:r>
+    <w:r>
+      <w:tab/>
+    </w:r>
+    <w:bookmarkStart w:id="4" w:name="_GoBack"/>
+    <w:bookmarkEnd w:id="4"/>
+  </w:p>
+</w:hdr>
+</file>
+
+<file path=word/header3.xml><?xml version="1.0" encoding="utf-8"?>
+<w:hdr xmlns:wpc="http://schemas.microsoft.com/office/word/2010/wordprocessingCanvas" xmlns:cx="http://schemas.microsoft.com/office/drawing/2014/chartex" xmlns:cx1="http://schemas.microsoft.com/office/drawing/2015/9/8/chartex" xmlns:cx2="http://schemas.microsoft.com/office/drawing/2015/10/21/chartex" xmlns:cx3="http://schemas.microsoft.com/office/drawing/2016/5/9/chartex" xmlns:cx4="http://schemas.microsoft.com/office/drawing/2016/5/10/chartex" xmlns:cx5="http://schemas.microsoft.com/office/drawing/2016/5/11/chartex" xmlns:cx6="http://schemas.microsoft.com/office/drawing/2016/5/12/chartex" xmlns:cx7="http://schemas.microsoft.com/office/drawing/2016/5/13/chartex" xmlns:cx8="http://schemas.microsoft.com/office/drawing/2016/5/14/chartex" xmlns:mc="http://schemas.openxmlformats.org/markup-compatibility/2006" xmlns:aink="http://schemas.microsoft.com/office/drawing/2016/ink" xmlns:am3d="http://schemas.microsoft.com/office/drawing/2017/model3d" xmlns:o="urn:schemas-microsoft-com:office:office" xmlns:r="http://schemas.openxmlformats.org/officeDocument/2006/relationships" xmlns:m="http://schemas.openxmlformats.org/officeDocument/2006/math" xmlns:v="urn:schemas-microsoft-com:vml" xmlns:wp14="http://schemas.microsoft.com/office/word/2010/wordprocessingDrawing" xmlns:wp="http://schemas.openxmlformats.org/drawingml/2006/wordprocessingDrawing" xmlns:w10="urn:schemas-microsoft-com:office:word" xmlns:w="http://schemas.openxmlformats.org/wordprocessingml/2006/main" xmlns:w14="http://schemas.microsoft.com/office/word/2010/wordml" xmlns:w15="http://schemas.microsoft.com/office/word/2012/wordml" xmlns:w16cid="http://schemas.microsoft.com/office/word/2016/wordml/cid" xmlns:w16se="http://schemas.microsoft.com/office/word/2015/wordml/symex" xmlns:wpg="http://schemas.microsoft.com/office/word/2010/wordprocessingGroup" xmlns:wpi="http://schemas.microsoft.com/office/word/2010/wordprocessingInk" xmlns:wne="http://schemas.microsoft.com/office/word/2006/wordml" xmlns:wps="http://schemas.microsoft.com/office/word/2010/wordprocessingShape" mc:Ignorable="w14 w15 w16se w16cid wp14">
+  <w:p>
+    <w:pPr>
+      <w:pStyle w:val="Kopfzeile"/>
+    </w:pPr>
+  </w:p>
+</w:hdr>
 </file>
 
 <file path=word/numbering.xml><?xml version="1.0" encoding="utf-8"?>
@@ -19335,6 +19444,50 @@
       </w:tblBorders>
     </w:tblPr>
   </w:style>
+  <w:style w:type="paragraph" w:styleId="Kopfzeile">
+    <w:name w:val="header"/>
+    <w:basedOn w:val="Standard"/>
+    <w:link w:val="KopfzeileZchn"/>
+    <w:uiPriority w:val="99"/>
+    <w:unhideWhenUsed/>
+    <w:rsid w:val="00B1711B"/>
+    <w:pPr>
+      <w:tabs>
+        <w:tab w:val="center" w:pos="4536"/>
+        <w:tab w:val="right" w:pos="9072"/>
+      </w:tabs>
+      <w:spacing w:after="0" w:line="240" w:lineRule="auto"/>
+    </w:pPr>
+  </w:style>
+  <w:style w:type="character" w:customStyle="1" w:styleId="KopfzeileZchn">
+    <w:name w:val="Kopfzeile Zchn"/>
+    <w:basedOn w:val="Absatz-Standardschriftart"/>
+    <w:link w:val="Kopfzeile"/>
+    <w:uiPriority w:val="99"/>
+    <w:rsid w:val="00B1711B"/>
+  </w:style>
+  <w:style w:type="paragraph" w:styleId="Fuzeile">
+    <w:name w:val="footer"/>
+    <w:basedOn w:val="Standard"/>
+    <w:link w:val="FuzeileZchn"/>
+    <w:uiPriority w:val="99"/>
+    <w:unhideWhenUsed/>
+    <w:rsid w:val="00B1711B"/>
+    <w:pPr>
+      <w:tabs>
+        <w:tab w:val="center" w:pos="4536"/>
+        <w:tab w:val="right" w:pos="9072"/>
+      </w:tabs>
+      <w:spacing w:after="0" w:line="240" w:lineRule="auto"/>
+    </w:pPr>
+  </w:style>
+  <w:style w:type="character" w:customStyle="1" w:styleId="FuzeileZchn">
+    <w:name w:val="Fußzeile Zchn"/>
+    <w:basedOn w:val="Absatz-Standardschriftart"/>
+    <w:link w:val="Fuzeile"/>
+    <w:uiPriority w:val="99"/>
+    <w:rsid w:val="00B1711B"/>
+  </w:style>
 </w:styles>
 </file>
 
@@ -19604,7 +19757,7 @@
 </file>
 
 <file path=customXml/itemProps1.xml><?xml version="1.0" encoding="utf-8"?>
-<ds:datastoreItem xmlns:ds="http://schemas.openxmlformats.org/officeDocument/2006/customXml" ds:itemID="{3965A82B-B9E3-4041-9A18-1288E08D9434}">
+<ds:datastoreItem xmlns:ds="http://schemas.openxmlformats.org/officeDocument/2006/customXml" ds:itemID="{5858E89A-6E87-4CF2-A70C-B63464BB4AAA}">
   <ds:schemaRefs>
     <ds:schemaRef ds:uri="http://schemas.openxmlformats.org/officeDocument/2006/bibliography"/>
   </ds:schemaRefs>

</xml_diff>

<commit_message>
Refactoring of the SQL strage procedure InsertIntoCar
</commit_message>
<xml_diff>
--- a/Projekt/Abgabe/Projekt Dokumentation 1.0.docx
+++ b/Projekt/Abgabe/Projekt Dokumentation 1.0.docx
@@ -5639,15 +5639,9 @@
       <w:pPr>
         <w:pStyle w:val="berschrift2"/>
         <w:spacing w:before="0"/>
-        <w:rPr>
-          <w:lang w:val="fr-CH"/>
-        </w:rPr>
       </w:pPr>
       <w:bookmarkStart w:id="5" w:name="_Toc535753662"/>
       <w:r>
-        <w:rPr>
-          <w:lang w:val="fr-CH"/>
-        </w:rPr>
         <w:t>Domain Model</w:t>
       </w:r>
       <w:bookmarkEnd w:id="5"/>
@@ -5655,10 +5649,120 @@
     <w:p>
       <w:pPr>
         <w:spacing w:after="0"/>
+      </w:pPr>
+      <w:r>
         <w:rPr>
-          <w:lang w:val="fr-CH"/>
+          <w:noProof/>
         </w:rPr>
-      </w:pPr>
+        <mc:AlternateContent>
+          <mc:Choice Requires="wps">
+            <w:drawing>
+              <wp:anchor distT="0" distB="0" distL="114300" distR="114300" simplePos="0" relativeHeight="251617280" behindDoc="0" locked="0" layoutInCell="1" allowOverlap="1" wp14:anchorId="02897B5E" wp14:editId="6F4E76D3">
+                <wp:simplePos x="0" y="0"/>
+                <wp:positionH relativeFrom="column">
+                  <wp:posOffset>4142196</wp:posOffset>
+                </wp:positionH>
+                <wp:positionV relativeFrom="paragraph">
+                  <wp:posOffset>3817800</wp:posOffset>
+                </wp:positionV>
+                <wp:extent cx="431800" cy="283029"/>
+                <wp:effectExtent l="0" t="0" r="6350" b="3175"/>
+                <wp:wrapNone/>
+                <wp:docPr id="279" name="Textfeld 279"/>
+                <wp:cNvGraphicFramePr/>
+                <a:graphic xmlns:a="http://schemas.openxmlformats.org/drawingml/2006/main">
+                  <a:graphicData uri="http://schemas.microsoft.com/office/word/2010/wordprocessingShape">
+                    <wps:wsp>
+                      <wps:cNvSpPr txBox="1"/>
+                      <wps:spPr>
+                        <a:xfrm>
+                          <a:off x="0" y="0"/>
+                          <a:ext cx="431800" cy="283029"/>
+                        </a:xfrm>
+                        <a:prstGeom prst="rect">
+                          <a:avLst/>
+                        </a:prstGeom>
+                        <a:solidFill>
+                          <a:schemeClr val="lt1"/>
+                        </a:solidFill>
+                        <a:ln w="6350">
+                          <a:noFill/>
+                        </a:ln>
+                      </wps:spPr>
+                      <wps:txbx>
+                        <w:txbxContent>
+                          <w:p>
+                            <w:pPr>
+                              <w:spacing w:after="0"/>
+                              <w:rPr>
+                                <w:sz w:val="18"/>
+                              </w:rPr>
+                            </w:pPr>
+                            <w:r>
+                              <w:rPr>
+                                <w:sz w:val="18"/>
+                              </w:rPr>
+                              <w:t>1</w:t>
+                            </w:r>
+                            <w:r>
+                              <w:rPr>
+                                <w:sz w:val="18"/>
+                              </w:rPr>
+                              <w:t>... *</w:t>
+                            </w:r>
+                          </w:p>
+                        </w:txbxContent>
+                      </wps:txbx>
+                      <wps:bodyPr rot="0" spcFirstLastPara="0" vertOverflow="overflow" horzOverflow="overflow" vert="horz" wrap="square" lIns="91440" tIns="45720" rIns="91440" bIns="45720" numCol="1" spcCol="0" rtlCol="0" fromWordArt="0" anchor="t" anchorCtr="0" forceAA="0" compatLnSpc="1">
+                        <a:prstTxWarp prst="textNoShape">
+                          <a:avLst/>
+                        </a:prstTxWarp>
+                        <a:noAutofit/>
+                      </wps:bodyPr>
+                    </wps:wsp>
+                  </a:graphicData>
+                </a:graphic>
+                <wp14:sizeRelH relativeFrom="margin">
+                  <wp14:pctWidth>0</wp14:pctWidth>
+                </wp14:sizeRelH>
+                <wp14:sizeRelV relativeFrom="margin">
+                  <wp14:pctHeight>0</wp14:pctHeight>
+                </wp14:sizeRelV>
+              </wp:anchor>
+            </w:drawing>
+          </mc:Choice>
+          <mc:Fallback>
+            <w:pict>
+              <v:shape w14:anchorId="02897B5E" id="Textfeld 279" o:spid="_x0000_s1109" type="#_x0000_t202" style="position:absolute;margin-left:326.15pt;margin-top:300.6pt;width:34pt;height:22.3pt;z-index:251617280;visibility:visible;mso-wrap-style:square;mso-width-percent:0;mso-height-percent:0;mso-wrap-distance-left:9pt;mso-wrap-distance-top:0;mso-wrap-distance-right:9pt;mso-wrap-distance-bottom:0;mso-position-horizontal:absolute;mso-position-horizontal-relative:text;mso-position-vertical:absolute;mso-position-vertical-relative:text;mso-width-percent:0;mso-height-percent:0;mso-width-relative:margin;mso-height-relative:margin;v-text-anchor:top" o:gfxdata="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" fillcolor="white [3201]" stroked="f" strokeweight=".5pt">
+                <v:textbox>
+                  <w:txbxContent>
+                    <w:p>
+                      <w:pPr>
+                        <w:spacing w:after="0"/>
+                        <w:rPr>
+                          <w:sz w:val="18"/>
+                        </w:rPr>
+                      </w:pPr>
+                      <w:r>
+                        <w:rPr>
+                          <w:sz w:val="18"/>
+                        </w:rPr>
+                        <w:t>1</w:t>
+                      </w:r>
+                      <w:r>
+                        <w:rPr>
+                          <w:sz w:val="18"/>
+                        </w:rPr>
+                        <w:t>... *</w:t>
+                      </w:r>
+                    </w:p>
+                  </w:txbxContent>
+                </v:textbox>
+              </v:shape>
+            </w:pict>
+          </mc:Fallback>
+        </mc:AlternateContent>
+      </w:r>
       <w:r>
         <w:rPr>
           <w:noProof/>
@@ -6020,8 +6124,8 @@
           </mc:Choice>
           <mc:Fallback>
             <w:pict>
-              <v:group w14:anchorId="02DF642C" id="Gruppieren 141" o:spid="_x0000_s1109" style="position:absolute;margin-left:104.4pt;margin-top:21.05pt;width:111.4pt;height:113.45pt;z-index:251651072" coordsize="14147,14405" o:gfxdata="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">
-                <v:shape id="Textfeld 147" o:spid="_x0000_s1110" type="#_x0000_t202" style="position:absolute;width:14147;height:14405;visibility:visible;mso-wrap-style:square;v-text-anchor:top" o:gfxdata="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" fillcolor="white [3201]" strokeweight=".5pt">
+              <v:group w14:anchorId="02DF642C" id="Gruppieren 141" o:spid="_x0000_s1110" style="position:absolute;margin-left:104.4pt;margin-top:21.05pt;width:111.4pt;height:113.45pt;z-index:251651072" coordsize="14147,14405" o:gfxdata="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">
+                <v:shape id="Textfeld 147" o:spid="_x0000_s1111" type="#_x0000_t202" style="position:absolute;width:14147;height:14405;visibility:visible;mso-wrap-style:square;v-text-anchor:top" o:gfxdata="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" fillcolor="white [3201]" strokeweight=".5pt">
                   <v:textbox>
                     <w:txbxContent>
                       <w:p>
@@ -6135,7 +6239,7 @@
                     </w:txbxContent>
                   </v:textbox>
                 </v:shape>
-                <v:line id="Gerader Verbinder 148" o:spid="_x0000_s1111" style="position:absolute;visibility:visible;mso-wrap-style:square" from="0,2857" to="14147,2857" o:connectortype="straight" o:gfxdata="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" strokecolor="black [3213]" strokeweight=".5pt">
+                <v:line id="Gerader Verbinder 148" o:spid="_x0000_s1112" style="position:absolute;visibility:visible;mso-wrap-style:square" from="0,2857" to="14147,2857" o:connectortype="straight" o:gfxdata="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" strokecolor="black [3213]" strokeweight=".5pt">
                   <v:stroke joinstyle="miter"/>
                 </v:line>
               </v:group>
@@ -6220,7 +6324,7 @@
           </mc:Choice>
           <mc:Fallback>
             <w:pict>
-              <v:shape w14:anchorId="7AE308D1" id="Textfeld 191" o:spid="_x0000_s1112" type="#_x0000_t202" style="position:absolute;margin-left:212.6pt;margin-top:14.15pt;width:18pt;height:16.5pt;z-index:251620352;visibility:visible;mso-wrap-style:square;mso-width-percent:0;mso-height-percent:0;mso-wrap-distance-left:9pt;mso-wrap-distance-top:0;mso-wrap-distance-right:9pt;mso-wrap-distance-bottom:0;mso-position-horizontal:absolute;mso-position-horizontal-relative:text;mso-position-vertical:absolute;mso-position-vertical-relative:text;mso-width-percent:0;mso-height-percent:0;mso-width-relative:margin;mso-height-relative:margin;v-text-anchor:top" o:gfxdata="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" fillcolor="white [3201]" stroked="f" strokeweight=".5pt">
+              <v:shape w14:anchorId="7AE308D1" id="Textfeld 191" o:spid="_x0000_s1113" type="#_x0000_t202" style="position:absolute;margin-left:212.6pt;margin-top:14.15pt;width:18pt;height:16.5pt;z-index:251620352;visibility:visible;mso-wrap-style:square;mso-width-percent:0;mso-height-percent:0;mso-wrap-distance-left:9pt;mso-wrap-distance-top:0;mso-wrap-distance-right:9pt;mso-wrap-distance-bottom:0;mso-position-horizontal:absolute;mso-position-horizontal-relative:text;mso-position-vertical:absolute;mso-position-vertical-relative:text;mso-width-percent:0;mso-height-percent:0;mso-width-relative:margin;mso-height-relative:margin;v-text-anchor:top" o:gfxdata="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" fillcolor="white [3201]" stroked="f" strokeweight=".5pt">
                 <v:textbox>
                   <w:txbxContent>
                     <w:p>
@@ -6321,7 +6425,7 @@
           </mc:Choice>
           <mc:Fallback>
             <w:pict>
-              <v:shape w14:anchorId="3E8C1CF0" id="Textfeld 193" o:spid="_x0000_s1113" type="#_x0000_t202" style="position:absolute;margin-left:430.1pt;margin-top:13.55pt;width:18pt;height:16.5pt;z-index:251619328;visibility:visible;mso-wrap-style:square;mso-width-percent:0;mso-height-percent:0;mso-wrap-distance-left:9pt;mso-wrap-distance-top:0;mso-wrap-distance-right:9pt;mso-wrap-distance-bottom:0;mso-position-horizontal:absolute;mso-position-horizontal-relative:text;mso-position-vertical:absolute;mso-position-vertical-relative:text;mso-width-percent:0;mso-height-percent:0;mso-width-relative:margin;mso-height-relative:margin;v-text-anchor:top" o:gfxdata="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" fillcolor="white [3201]" stroked="f" strokeweight=".5pt">
+              <v:shape w14:anchorId="3E8C1CF0" id="Textfeld 193" o:spid="_x0000_s1114" type="#_x0000_t202" style="position:absolute;margin-left:430.1pt;margin-top:13.55pt;width:18pt;height:16.5pt;z-index:251619328;visibility:visible;mso-wrap-style:square;mso-width-percent:0;mso-height-percent:0;mso-wrap-distance-left:9pt;mso-wrap-distance-top:0;mso-wrap-distance-right:9pt;mso-wrap-distance-bottom:0;mso-position-horizontal:absolute;mso-position-horizontal-relative:text;mso-position-vertical:absolute;mso-position-vertical-relative:text;mso-width-percent:0;mso-height-percent:0;mso-width-relative:margin;mso-height-relative:margin;v-text-anchor:top" o:gfxdata="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" fillcolor="white [3201]" stroked="f" strokeweight=".5pt">
                 <v:textbox>
                   <w:txbxContent>
                     <w:p>
@@ -6496,7 +6600,7 @@
           </mc:Choice>
           <mc:Fallback>
             <w:pict>
-              <v:shape w14:anchorId="1DEFD599" id="Textfeld 184" o:spid="_x0000_s1114" type="#_x0000_t202" style="position:absolute;margin-left:479.45pt;margin-top:183.95pt;width:18pt;height:16.5pt;z-index:251622400;visibility:visible;mso-wrap-style:square;mso-width-percent:0;mso-height-percent:0;mso-wrap-distance-left:9pt;mso-wrap-distance-top:0;mso-wrap-distance-right:9pt;mso-wrap-distance-bottom:0;mso-position-horizontal:absolute;mso-position-horizontal-relative:text;mso-position-vertical:absolute;mso-position-vertical-relative:text;mso-width-percent:0;mso-height-percent:0;mso-width-relative:margin;mso-height-relative:margin;v-text-anchor:top" o:gfxdata="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" fillcolor="white [3201]" stroked="f" strokeweight=".5pt">
+              <v:shape w14:anchorId="1DEFD599" id="Textfeld 184" o:spid="_x0000_s1115" type="#_x0000_t202" style="position:absolute;margin-left:479.45pt;margin-top:183.95pt;width:18pt;height:16.5pt;z-index:251622400;visibility:visible;mso-wrap-style:square;mso-width-percent:0;mso-height-percent:0;mso-wrap-distance-left:9pt;mso-wrap-distance-top:0;mso-wrap-distance-right:9pt;mso-wrap-distance-bottom:0;mso-position-horizontal:absolute;mso-position-horizontal-relative:text;mso-position-vertical:absolute;mso-position-vertical-relative:text;mso-width-percent:0;mso-height-percent:0;mso-width-relative:margin;mso-height-relative:margin;v-text-anchor:top" o:gfxdata="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" fillcolor="white [3201]" stroked="f" strokeweight=".5pt">
                 <v:textbox>
                   <w:txbxContent>
                     <w:p>
@@ -6597,7 +6701,7 @@
           </mc:Choice>
           <mc:Fallback>
             <w:pict>
-              <v:shape w14:anchorId="27CA4191" id="Textfeld 185" o:spid="_x0000_s1115" type="#_x0000_t202" style="position:absolute;margin-left:479.2pt;margin-top:78.5pt;width:18pt;height:16.5pt;z-index:251621376;visibility:visible;mso-wrap-style:square;mso-width-percent:0;mso-height-percent:0;mso-wrap-distance-left:9pt;mso-wrap-distance-top:0;mso-wrap-distance-right:9pt;mso-wrap-distance-bottom:0;mso-position-horizontal:absolute;mso-position-horizontal-relative:text;mso-position-vertical:absolute;mso-position-vertical-relative:text;mso-width-percent:0;mso-height-percent:0;mso-width-relative:margin;mso-height-relative:margin;v-text-anchor:top" o:gfxdata="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" fillcolor="white [3201]" stroked="f" strokeweight=".5pt">
+              <v:shape w14:anchorId="27CA4191" id="Textfeld 185" o:spid="_x0000_s1116" type="#_x0000_t202" style="position:absolute;margin-left:479.2pt;margin-top:78.5pt;width:18pt;height:16.5pt;z-index:251621376;visibility:visible;mso-wrap-style:square;mso-width-percent:0;mso-height-percent:0;mso-wrap-distance-left:9pt;mso-wrap-distance-top:0;mso-wrap-distance-right:9pt;mso-wrap-distance-bottom:0;mso-position-horizontal:absolute;mso-position-horizontal-relative:text;mso-position-vertical:absolute;mso-position-vertical-relative:text;mso-width-percent:0;mso-height-percent:0;mso-width-relative:margin;mso-height-relative:margin;v-text-anchor:top" o:gfxdata="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" fillcolor="white [3201]" stroked="f" strokeweight=".5pt">
                 <v:textbox>
                   <w:txbxContent>
                     <w:p>
@@ -6872,8 +6976,8 @@
           </mc:Choice>
           <mc:Fallback>
             <w:pict>
-              <v:group id="Gruppieren 153" o:spid="_x0000_s1116" style="position:absolute;margin-left:447.75pt;margin-top:7.7pt;width:111.4pt;height:70.65pt;z-index:251641856;mso-position-horizontal-relative:margin" coordsize="10953,10179" o:gfxdata="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">
-                <v:shape id="Textfeld 154" o:spid="_x0000_s1117" type="#_x0000_t202" style="position:absolute;width:10953;height:10179;visibility:visible;mso-wrap-style:square;v-text-anchor:top" o:gfxdata="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" fillcolor="white [3201]" strokeweight=".5pt">
+              <v:group id="Gruppieren 153" o:spid="_x0000_s1117" style="position:absolute;margin-left:447.75pt;margin-top:7.7pt;width:111.4pt;height:70.65pt;z-index:251641856;mso-position-horizontal-relative:margin" coordsize="10953,10179" o:gfxdata="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">
+                <v:shape id="Textfeld 154" o:spid="_x0000_s1118" type="#_x0000_t202" style="position:absolute;width:10953;height:10179;visibility:visible;mso-wrap-style:square;v-text-anchor:top" o:gfxdata="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" fillcolor="white [3201]" strokeweight=".5pt">
                   <v:textbox>
                     <w:txbxContent>
                       <w:p>
@@ -6951,7 +7055,7 @@
                     </w:txbxContent>
                   </v:textbox>
                 </v:shape>
-                <v:line id="Gerader Verbinder 155" o:spid="_x0000_s1118" style="position:absolute;visibility:visible;mso-wrap-style:square" from="0,3191" to="10953,3191" o:connectortype="straight" o:gfxdata="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" strokecolor="black [3213]" strokeweight=".5pt">
+                <v:line id="Gerader Verbinder 155" o:spid="_x0000_s1119" style="position:absolute;visibility:visible;mso-wrap-style:square" from="0,3191" to="10953,3191" o:connectortype="straight" o:gfxdata="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" strokecolor="black [3213]" strokeweight=".5pt">
                   <v:stroke joinstyle="miter"/>
                 </v:line>
                 <w10:wrap anchorx="margin"/>
@@ -7051,7 +7155,7 @@
           </mc:Choice>
           <mc:Fallback>
             <w:pict>
-              <v:shape w14:anchorId="0A42F841" id="Textfeld 158" o:spid="_x0000_s1119" type="#_x0000_t202" style="position:absolute;margin-left:215.85pt;margin-top:45.1pt;width:37.15pt;height:16.5pt;z-index:251626496;visibility:visible;mso-wrap-style:square;mso-width-percent:0;mso-height-percent:0;mso-wrap-distance-left:9pt;mso-wrap-distance-top:0;mso-wrap-distance-right:9pt;mso-wrap-distance-bottom:0;mso-position-horizontal:absolute;mso-position-horizontal-relative:text;mso-position-vertical:absolute;mso-position-vertical-relative:text;mso-width-percent:0;mso-height-percent:0;mso-width-relative:margin;mso-height-relative:margin;v-text-anchor:top" o:gfxdata="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" fillcolor="white [3201]" stroked="f" strokeweight=".5pt">
+              <v:shape w14:anchorId="0A42F841" id="Textfeld 158" o:spid="_x0000_s1120" type="#_x0000_t202" style="position:absolute;margin-left:215.85pt;margin-top:45.1pt;width:37.15pt;height:16.5pt;z-index:251626496;visibility:visible;mso-wrap-style:square;mso-width-percent:0;mso-height-percent:0;mso-wrap-distance-left:9pt;mso-wrap-distance-top:0;mso-wrap-distance-right:9pt;mso-wrap-distance-bottom:0;mso-position-horizontal:absolute;mso-position-horizontal-relative:text;mso-position-vertical:absolute;mso-position-vertical-relative:text;mso-width-percent:0;mso-height-percent:0;mso-width-relative:margin;mso-height-relative:margin;v-text-anchor:top" o:gfxdata="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" fillcolor="white [3201]" stroked="f" strokeweight=".5pt">
                 <v:textbox>
                   <w:txbxContent>
                     <w:p>
@@ -7180,7 +7284,7 @@
           </mc:Choice>
           <mc:Fallback>
             <w:pict>
-              <v:shape w14:anchorId="4B169407" id="Textfeld 177" o:spid="_x0000_s1120" type="#_x0000_t202" style="position:absolute;margin-left:192.45pt;margin-top:109.1pt;width:34.85pt;height:16.5pt;z-index:251624448;visibility:visible;mso-wrap-style:square;mso-width-percent:0;mso-height-percent:0;mso-wrap-distance-left:9pt;mso-wrap-distance-top:0;mso-wrap-distance-right:9pt;mso-wrap-distance-bottom:0;mso-position-horizontal:absolute;mso-position-horizontal-relative:text;mso-position-vertical:absolute;mso-position-vertical-relative:text;mso-width-percent:0;mso-height-percent:0;mso-width-relative:margin;mso-height-relative:margin;v-text-anchor:top" o:gfxdata="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" fillcolor="white [3201]" stroked="f" strokeweight=".5pt">
+              <v:shape w14:anchorId="4B169407" id="Textfeld 177" o:spid="_x0000_s1121" type="#_x0000_t202" style="position:absolute;margin-left:192.45pt;margin-top:109.1pt;width:34.85pt;height:16.5pt;z-index:251624448;visibility:visible;mso-wrap-style:square;mso-width-percent:0;mso-height-percent:0;mso-wrap-distance-left:9pt;mso-wrap-distance-top:0;mso-wrap-distance-right:9pt;mso-wrap-distance-bottom:0;mso-position-horizontal:absolute;mso-position-horizontal-relative:text;mso-position-vertical:absolute;mso-position-vertical-relative:text;mso-width-percent:0;mso-height-percent:0;mso-width-relative:margin;mso-height-relative:margin;v-text-anchor:top" o:gfxdata="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" fillcolor="white [3201]" stroked="f" strokeweight=".5pt">
                 <v:textbox>
                   <w:txbxContent>
                     <w:p>
@@ -7295,7 +7399,7 @@
           </mc:Choice>
           <mc:Fallback>
             <w:pict>
-              <v:shape w14:anchorId="6D64B8C3" id="Textfeld 178" o:spid="_x0000_s1121" type="#_x0000_t202" style="position:absolute;margin-left:192.35pt;margin-top:219.9pt;width:18pt;height:16.5pt;z-index:251623424;visibility:visible;mso-wrap-style:square;mso-width-percent:0;mso-height-percent:0;mso-wrap-distance-left:9pt;mso-wrap-distance-top:0;mso-wrap-distance-right:9pt;mso-wrap-distance-bottom:0;mso-position-horizontal:absolute;mso-position-horizontal-relative:text;mso-position-vertical:absolute;mso-position-vertical-relative:text;mso-width-percent:0;mso-height-percent:0;mso-width-relative:margin;mso-height-relative:margin;v-text-anchor:top" o:gfxdata="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" fillcolor="white [3201]" stroked="f" strokeweight=".5pt">
+              <v:shape w14:anchorId="6D64B8C3" id="Textfeld 178" o:spid="_x0000_s1122" type="#_x0000_t202" style="position:absolute;margin-left:192.35pt;margin-top:219.9pt;width:18pt;height:16.5pt;z-index:251623424;visibility:visible;mso-wrap-style:square;mso-width-percent:0;mso-height-percent:0;mso-wrap-distance-left:9pt;mso-wrap-distance-top:0;mso-wrap-distance-right:9pt;mso-wrap-distance-bottom:0;mso-position-horizontal:absolute;mso-position-horizontal-relative:text;mso-position-vertical:absolute;mso-position-vertical-relative:text;mso-width-percent:0;mso-height-percent:0;mso-width-relative:margin;mso-height-relative:margin;v-text-anchor:top" o:gfxdata="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" fillcolor="white [3201]" stroked="f" strokeweight=".5pt">
                 <v:textbox>
                   <w:txbxContent>
                     <w:p>
@@ -7396,7 +7500,7 @@
           </mc:Choice>
           <mc:Fallback>
             <w:pict>
-              <v:shape w14:anchorId="17B97045" id="Textfeld 168" o:spid="_x0000_s1122" type="#_x0000_t202" style="position:absolute;margin-left:323.75pt;margin-top:188.9pt;width:18pt;height:16.5pt;z-index:251625472;visibility:visible;mso-wrap-style:square;mso-width-percent:0;mso-height-percent:0;mso-wrap-distance-left:9pt;mso-wrap-distance-top:0;mso-wrap-distance-right:9pt;mso-wrap-distance-bottom:0;mso-position-horizontal:absolute;mso-position-horizontal-relative:text;mso-position-vertical:absolute;mso-position-vertical-relative:text;mso-width-percent:0;mso-height-percent:0;mso-width-relative:margin;mso-height-relative:margin;v-text-anchor:top" o:gfxdata="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" fillcolor="white [3201]" stroked="f" strokeweight=".5pt">
+              <v:shape w14:anchorId="17B97045" id="Textfeld 168" o:spid="_x0000_s1123" type="#_x0000_t202" style="position:absolute;margin-left:323.75pt;margin-top:188.9pt;width:18pt;height:16.5pt;z-index:251625472;visibility:visible;mso-wrap-style:square;mso-width-percent:0;mso-height-percent:0;mso-wrap-distance-left:9pt;mso-wrap-distance-top:0;mso-wrap-distance-right:9pt;mso-wrap-distance-bottom:0;mso-position-horizontal:absolute;mso-position-horizontal-relative:text;mso-position-vertical:absolute;mso-position-vertical-relative:text;mso-width-percent:0;mso-height-percent:0;mso-width-relative:margin;mso-height-relative:margin;v-text-anchor:top" o:gfxdata="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" fillcolor="white [3201]" stroked="f" strokeweight=".5pt">
                 <v:textbox>
                   <w:txbxContent>
                     <w:p>
@@ -7649,7 +7753,7 @@
           </mc:Choice>
           <mc:Fallback>
             <w:pict>
-              <v:shape w14:anchorId="6BC82578" id="Textfeld 281" o:spid="_x0000_s1123" type="#_x0000_t202" style="position:absolute;margin-left:413.55pt;margin-top:258.85pt;width:34.5pt;height:17.25pt;z-index:251650048;visibility:visible;mso-wrap-style:square;mso-width-percent:0;mso-height-percent:0;mso-wrap-distance-left:9pt;mso-wrap-distance-top:0;mso-wrap-distance-right:9pt;mso-wrap-distance-bottom:0;mso-position-horizontal:absolute;mso-position-horizontal-relative:text;mso-position-vertical:absolute;mso-position-vertical-relative:text;mso-width-percent:0;mso-height-percent:0;mso-width-relative:margin;mso-height-relative:margin;v-text-anchor:top" o:gfxdata="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" fillcolor="white [3201]" stroked="f" strokeweight=".5pt">
+              <v:shape w14:anchorId="6BC82578" id="Textfeld 281" o:spid="_x0000_s1124" type="#_x0000_t202" style="position:absolute;margin-left:413.55pt;margin-top:258.85pt;width:34.5pt;height:17.25pt;z-index:251650048;visibility:visible;mso-wrap-style:square;mso-width-percent:0;mso-height-percent:0;mso-wrap-distance-left:9pt;mso-wrap-distance-top:0;mso-wrap-distance-right:9pt;mso-wrap-distance-bottom:0;mso-position-horizontal:absolute;mso-position-horizontal-relative:text;mso-position-vertical:absolute;mso-position-vertical-relative:text;mso-width-percent:0;mso-height-percent:0;mso-width-relative:margin;mso-height-relative:margin;v-text-anchor:top" o:gfxdata="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" fillcolor="white [3201]" stroked="f" strokeweight=".5pt">
                 <v:textbox>
                   <w:txbxContent>
                     <w:p>
@@ -7759,7 +7863,7 @@
           </mc:Choice>
           <mc:Fallback>
             <w:pict>
-              <v:shape w14:anchorId="6732C9AF" id="Textfeld 280" o:spid="_x0000_s1124" type="#_x0000_t202" style="position:absolute;margin-left:389.55pt;margin-top:258.5pt;width:18pt;height:16.5pt;z-index:251649024;visibility:visible;mso-wrap-style:square;mso-width-percent:0;mso-height-percent:0;mso-wrap-distance-left:9pt;mso-wrap-distance-top:0;mso-wrap-distance-right:9pt;mso-wrap-distance-bottom:0;mso-position-horizontal:absolute;mso-position-horizontal-relative:text;mso-position-vertical:absolute;mso-position-vertical-relative:text;mso-width-percent:0;mso-height-percent:0;mso-width-relative:margin;mso-height-relative:margin;v-text-anchor:top" o:gfxdata="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" fillcolor="white [3201]" stroked="f" strokeweight=".5pt">
+              <v:shape w14:anchorId="6732C9AF" id="Textfeld 280" o:spid="_x0000_s1125" type="#_x0000_t202" style="position:absolute;margin-left:389.55pt;margin-top:258.5pt;width:18pt;height:16.5pt;z-index:251649024;visibility:visible;mso-wrap-style:square;mso-width-percent:0;mso-height-percent:0;mso-wrap-distance-left:9pt;mso-wrap-distance-top:0;mso-wrap-distance-right:9pt;mso-wrap-distance-bottom:0;mso-position-horizontal:absolute;mso-position-horizontal-relative:text;mso-position-vertical:absolute;mso-position-vertical-relative:text;mso-width-percent:0;mso-height-percent:0;mso-width-relative:margin;mso-height-relative:margin;v-text-anchor:top" o:gfxdata="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" fillcolor="white [3201]" stroked="f" strokeweight=".5pt">
                 <v:textbox>
                   <w:txbxContent>
                     <w:p>
@@ -8022,8 +8126,8 @@
           </mc:Choice>
           <mc:Fallback>
             <w:pict>
-              <v:group id="Gruppieren 224" o:spid="_x0000_s1125" style="position:absolute;margin-left:301.8pt;margin-top:204.5pt;width:86.25pt;height:80.1pt;z-index:251638784" coordsize="10953,10178" o:gfxdata="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">
-                <v:shape id="Textfeld 142" o:spid="_x0000_s1126" type="#_x0000_t202" style="position:absolute;width:10953;height:10178;visibility:visible;mso-wrap-style:square;v-text-anchor:top" o:gfxdata="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" fillcolor="white [3201]" strokeweight=".5pt">
+              <v:group id="Gruppieren 224" o:spid="_x0000_s1126" style="position:absolute;margin-left:301.8pt;margin-top:204.5pt;width:86.25pt;height:80.1pt;z-index:251638784" coordsize="10953,10178" o:gfxdata="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">
+                <v:shape id="Textfeld 142" o:spid="_x0000_s1127" type="#_x0000_t202" style="position:absolute;width:10953;height:10178;visibility:visible;mso-wrap-style:square;v-text-anchor:top" o:gfxdata="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" fillcolor="white [3201]" strokeweight=".5pt">
                   <v:textbox>
                     <w:txbxContent>
                       <w:p>
@@ -8090,111 +8194,10 @@
                     </w:txbxContent>
                   </v:textbox>
                 </v:shape>
-                <v:line id="Gerader Verbinder 143" o:spid="_x0000_s1127" style="position:absolute;visibility:visible;mso-wrap-style:square" from="0,3238" to="10953,3238" o:connectortype="straight" o:gfxdata="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" strokecolor="black [3213]" strokeweight=".5pt">
+                <v:line id="Gerader Verbinder 143" o:spid="_x0000_s1128" style="position:absolute;visibility:visible;mso-wrap-style:square" from="0,3238" to="10953,3238" o:connectortype="straight" o:gfxdata="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" strokecolor="black [3213]" strokeweight=".5pt">
                   <v:stroke joinstyle="miter"/>
                 </v:line>
               </v:group>
-            </w:pict>
-          </mc:Fallback>
-        </mc:AlternateContent>
-      </w:r>
-      <w:r>
-        <w:rPr>
-          <w:noProof/>
-        </w:rPr>
-        <mc:AlternateContent>
-          <mc:Choice Requires="wps">
-            <w:drawing>
-              <wp:anchor distT="0" distB="0" distL="114300" distR="114300" simplePos="0" relativeHeight="251617280" behindDoc="0" locked="0" layoutInCell="1" allowOverlap="1" wp14:anchorId="02897B5E" wp14:editId="6F4E76D3">
-                <wp:simplePos x="0" y="0"/>
-                <wp:positionH relativeFrom="column">
-                  <wp:posOffset>4347210</wp:posOffset>
-                </wp:positionH>
-                <wp:positionV relativeFrom="paragraph">
-                  <wp:posOffset>3816350</wp:posOffset>
-                </wp:positionV>
-                <wp:extent cx="228600" cy="209550"/>
-                <wp:effectExtent l="0" t="0" r="0" b="0"/>
-                <wp:wrapNone/>
-                <wp:docPr id="279" name="Textfeld 279"/>
-                <wp:cNvGraphicFramePr/>
-                <a:graphic xmlns:a="http://schemas.openxmlformats.org/drawingml/2006/main">
-                  <a:graphicData uri="http://schemas.microsoft.com/office/word/2010/wordprocessingShape">
-                    <wps:wsp>
-                      <wps:cNvSpPr txBox="1"/>
-                      <wps:spPr>
-                        <a:xfrm>
-                          <a:off x="0" y="0"/>
-                          <a:ext cx="228600" cy="209550"/>
-                        </a:xfrm>
-                        <a:prstGeom prst="rect">
-                          <a:avLst/>
-                        </a:prstGeom>
-                        <a:solidFill>
-                          <a:schemeClr val="lt1"/>
-                        </a:solidFill>
-                        <a:ln w="6350">
-                          <a:noFill/>
-                        </a:ln>
-                      </wps:spPr>
-                      <wps:txbx>
-                        <w:txbxContent>
-                          <w:p>
-                            <w:pPr>
-                              <w:spacing w:after="0"/>
-                              <w:rPr>
-                                <w:sz w:val="18"/>
-                              </w:rPr>
-                            </w:pPr>
-                            <w:r>
-                              <w:rPr>
-                                <w:sz w:val="18"/>
-                              </w:rPr>
-                              <w:t>1</w:t>
-                            </w:r>
-                          </w:p>
-                        </w:txbxContent>
-                      </wps:txbx>
-                      <wps:bodyPr rot="0" spcFirstLastPara="0" vertOverflow="overflow" horzOverflow="overflow" vert="horz" wrap="square" lIns="91440" tIns="45720" rIns="91440" bIns="45720" numCol="1" spcCol="0" rtlCol="0" fromWordArt="0" anchor="t" anchorCtr="0" forceAA="0" compatLnSpc="1">
-                        <a:prstTxWarp prst="textNoShape">
-                          <a:avLst/>
-                        </a:prstTxWarp>
-                        <a:noAutofit/>
-                      </wps:bodyPr>
-                    </wps:wsp>
-                  </a:graphicData>
-                </a:graphic>
-                <wp14:sizeRelH relativeFrom="margin">
-                  <wp14:pctWidth>0</wp14:pctWidth>
-                </wp14:sizeRelH>
-                <wp14:sizeRelV relativeFrom="margin">
-                  <wp14:pctHeight>0</wp14:pctHeight>
-                </wp14:sizeRelV>
-              </wp:anchor>
-            </w:drawing>
-          </mc:Choice>
-          <mc:Fallback>
-            <w:pict>
-              <v:shape w14:anchorId="02897B5E" id="Textfeld 279" o:spid="_x0000_s1128" type="#_x0000_t202" style="position:absolute;margin-left:342.3pt;margin-top:300.5pt;width:18pt;height:16.5pt;z-index:251617280;visibility:visible;mso-wrap-style:square;mso-width-percent:0;mso-height-percent:0;mso-wrap-distance-left:9pt;mso-wrap-distance-top:0;mso-wrap-distance-right:9pt;mso-wrap-distance-bottom:0;mso-position-horizontal:absolute;mso-position-horizontal-relative:text;mso-position-vertical:absolute;mso-position-vertical-relative:text;mso-width-percent:0;mso-height-percent:0;mso-width-relative:margin;mso-height-relative:margin;v-text-anchor:top" o:gfxdata="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" fillcolor="white [3201]" stroked="f" strokeweight=".5pt">
-                <v:textbox>
-                  <w:txbxContent>
-                    <w:p>
-                      <w:pPr>
-                        <w:spacing w:after="0"/>
-                        <w:rPr>
-                          <w:sz w:val="18"/>
-                        </w:rPr>
-                      </w:pPr>
-                      <w:r>
-                        <w:rPr>
-                          <w:sz w:val="18"/>
-                        </w:rPr>
-                        <w:t>1</w:t>
-                      </w:r>
-                    </w:p>
-                  </w:txbxContent>
-                </v:textbox>
-              </v:shape>
             </w:pict>
           </mc:Fallback>
         </mc:AlternateContent>
@@ -9726,9 +9729,6 @@
         </mc:AlternateContent>
       </w:r>
       <w:r>
-        <w:rPr>
-          <w:lang w:val="fr-CH"/>
-        </w:rPr>
         <w:br w:type="page"/>
       </w:r>
     </w:p>
@@ -9736,9 +9736,6 @@
       <w:pPr>
         <w:pStyle w:val="berschrift2"/>
         <w:spacing w:before="0"/>
-        <w:rPr>
-          <w:lang w:val="fr-CH"/>
-        </w:rPr>
         <w:sectPr>
           <w:pgSz w:w="16838" w:h="11906" w:orient="landscape"/>
           <w:pgMar w:top="1418" w:right="1418" w:bottom="1418" w:left="1134" w:header="709" w:footer="709" w:gutter="0"/>
@@ -9746,31 +9743,24 @@
           <w:docGrid w:linePitch="360"/>
         </w:sectPr>
       </w:pPr>
+      <w:bookmarkStart w:id="6" w:name="_GoBack"/>
+      <w:bookmarkEnd w:id="6"/>
     </w:p>
     <w:p>
       <w:pPr>
         <w:pStyle w:val="berschrift2"/>
         <w:spacing w:before="0"/>
-        <w:rPr>
-          <w:lang w:val="fr-CH"/>
-        </w:rPr>
       </w:pPr>
-      <w:bookmarkStart w:id="6" w:name="_Toc535753663"/>
+      <w:bookmarkStart w:id="7" w:name="_Toc535753663"/>
       <w:r>
-        <w:rPr>
-          <w:lang w:val="fr-CH"/>
-        </w:rPr>
         <w:lastRenderedPageBreak/>
         <w:t>Use Cases</w:t>
       </w:r>
-      <w:bookmarkEnd w:id="6"/>
+      <w:bookmarkEnd w:id="7"/>
     </w:p>
     <w:p>
       <w:pPr>
         <w:spacing w:after="0"/>
-        <w:rPr>
-          <w:lang w:val="fr-CH"/>
-        </w:rPr>
       </w:pPr>
     </w:p>
     <w:p>
@@ -9778,25 +9768,14 @@
         <w:spacing w:after="0"/>
         <w:rPr>
           <w:b/>
-          <w:lang w:val="fr-CH"/>
         </w:rPr>
       </w:pPr>
       <w:r>
         <w:rPr>
           <w:b/>
-          <w:lang w:val="fr-CH"/>
         </w:rPr>
-        <w:t xml:space="preserve">Use Case UC </w:t>
+        <w:t>Use Case UC 1:</w:t>
       </w:r>
-      <w:proofErr w:type="gramStart"/>
-      <w:r>
-        <w:rPr>
-          <w:b/>
-          <w:lang w:val="fr-CH"/>
-        </w:rPr>
-        <w:t>1:</w:t>
-      </w:r>
-      <w:proofErr w:type="gramEnd"/>
     </w:p>
     <w:p>
       <w:pPr>
@@ -9826,8 +9805,6 @@
       <w:r>
         <w:t>Luxus</w:t>
       </w:r>
-      <w:bookmarkStart w:id="7" w:name="_GoBack"/>
-      <w:bookmarkEnd w:id="7"/>
       <w:r>
         <w:t xml:space="preserve">) auswählen. </w:t>
       </w:r>
@@ -19789,7 +19766,7 @@
 </file>
 
 <file path=customXml/itemProps1.xml><?xml version="1.0" encoding="utf-8"?>
-<ds:datastoreItem xmlns:ds="http://schemas.openxmlformats.org/officeDocument/2006/customXml" ds:itemID="{CB4EB9B4-CD10-4D5E-B375-E1A8067EFD4D}">
+<ds:datastoreItem xmlns:ds="http://schemas.openxmlformats.org/officeDocument/2006/customXml" ds:itemID="{E7ACAB43-B163-438B-8F3A-DCA54F0874F2}">
   <ds:schemaRefs>
     <ds:schemaRef ds:uri="http://schemas.openxmlformats.org/officeDocument/2006/bibliography"/>
   </ds:schemaRefs>

</xml_diff>